<commit_message>
revisions, trust anchor in meta
</commit_message>
<xml_diff>
--- a/output/tech-arch.docx
+++ b/output/tech-arch.docx
@@ -4,21 +4,83 @@
   <w:body>
     <w:p>
       <w:pPr>
-        <w:pStyle w:val="Heading1"/>
-      </w:pPr>
-      <w:bookmarkStart w:id="20" w:name="iam-reference-architecture-model"/>
-      <w:r>
-        <w:t xml:space="preserve">IAM Reference Architecture Model</w:t>
+        <w:pStyle w:val="Title"/>
+      </w:pPr>
+      <w:r>
+        <w:t xml:space="preserve">IAM</w:t>
+      </w:r>
+      <w:r>
+        <w:t xml:space="preserve"> </w:t>
+      </w:r>
+      <w:r>
+        <w:t xml:space="preserve">Reference</w:t>
+      </w:r>
+      <w:r>
+        <w:t xml:space="preserve"> </w:t>
+      </w:r>
+      <w:r>
+        <w:t xml:space="preserve">Architecture</w:t>
+      </w:r>
+      <w:r>
+        <w:t xml:space="preserve"> </w:t>
+      </w:r>
+      <w:r>
+        <w:t xml:space="preserve">Model</w:t>
+      </w:r>
+    </w:p>
+    <w:p>
+      <w:pPr>
+        <w:pStyle w:val="Author"/>
+      </w:pPr>
+      <w:r>
+        <w:t xml:space="preserve">George</w:t>
+      </w:r>
+      <w:r>
+        <w:t xml:space="preserve"> </w:t>
+      </w:r>
+      <w:r>
+        <w:t xml:space="preserve">B.</w:t>
+      </w:r>
+      <w:r>
+        <w:t xml:space="preserve"> </w:t>
+      </w:r>
+      <w:r>
+        <w:t xml:space="preserve">Dobbs</w:t>
+      </w:r>
+    </w:p>
+    <w:p>
+      <w:pPr>
+        <w:pStyle w:val="Heading2"/>
+      </w:pPr>
+      <w:bookmarkStart w:id="20" w:name="abstract"/>
+      <w:r>
+        <w:t xml:space="preserve">Abstract</w:t>
       </w:r>
       <w:bookmarkEnd w:id="20"/>
     </w:p>
     <w:p>
       <w:pPr>
+        <w:pStyle w:val="FirstParagraph"/>
+      </w:pPr>
+      <w:r>
+        <w:t xml:space="preserve">This article provides a reference model to organize the presentation of technical details associated with various implementations of identity and access management (IAM) architectural concepts. The model is conceptual, as are the set of abstract components which it provides.</w:t>
+      </w:r>
+    </w:p>
+    <w:p>
+      <w:pPr>
+        <w:pStyle w:val="BodyText"/>
+      </w:pPr>
+      <w:r>
+        <w:t xml:space="preserve">To move out of the conceptual realm into specifics additional articles follow, each with a focus on a specific technical use-cases. Each such use-case indicates which of the abstract components comprise a particular implementation</w:t>
+      </w:r>
+    </w:p>
+    <w:p>
+      <w:pPr>
         <w:pStyle w:val="Heading2"/>
       </w:pPr>
-      <w:bookmarkStart w:id="21" w:name="abstract"/>
-      <w:r>
-        <w:t xml:space="preserve">Abstract</w:t>
+      <w:bookmarkStart w:id="21" w:name="introduction"/>
+      <w:r>
+        <w:t xml:space="preserve">Introduction</w:t>
       </w:r>
       <w:bookmarkEnd w:id="21"/>
     </w:p>
@@ -27,7 +89,7 @@
         <w:pStyle w:val="FirstParagraph"/>
       </w:pPr>
       <w:r>
-        <w:t xml:space="preserve">This article provides a reference model to organize the presentation of technical details associated with various implementations of identity and access management (IAM) architectural concepts. The model is conceptual, as are the set of abstract components which it provides.</w:t>
+        <w:t xml:space="preserve">It has been said that all models are wrong but some are useful.[Wikipedia - all models] This model attempts to find a level of generality that is broadly useful. Too general, and the model becomes untethered to reality and definitely not useful. Too specific, and the model will only work in some cases.</w:t>
       </w:r>
     </w:p>
     <w:p>
@@ -35,7 +97,7 @@
         <w:pStyle w:val="BodyText"/>
       </w:pPr>
       <w:r>
-        <w:t xml:space="preserve">To move out of the conceptual realm into specifics additional articles follow, each with a focus on a specific technical use-cases. Each such use-case indicates which of the abstract components comprise a particular implementation</w:t>
+        <w:t xml:space="preserve">The model has a technical slant, but it necessarily touches on some of the process, legal, and capability dimensions as well. This is intended to give the reader a set of concepts that can be applied when thinking about identity and access management.</w:t>
       </w:r>
     </w:p>
     <w:p>
@@ -43,7 +105,7 @@
         <w:pStyle w:val="BodyText"/>
       </w:pPr>
       <w:r>
-        <w:t xml:space="preserve">The model is a started with the ISO/IEC framing [Note 1]. The UML detail has been removed for simplicity and the IAM model has been extended so that authorization, governance and risk-control can be included.</w:t>
+        <w:t xml:space="preserve">The model is based on the idea that the management of identities and access can (mostly) be separated from their use. This concept can apply to distributed systems as well as self-contained systems. So when you see these two working together it may mean that are separate physical systems or it could mean these parts are separate pieces of software running on a single system.</w:t>
       </w:r>
     </w:p>
     <w:p>
@@ -51,6 +113,22 @@
         <w:pStyle w:val="BodyText"/>
       </w:pPr>
       <w:r>
+        <w:t xml:space="preserve">The main goal of this article is allow consistent discussion of more specific use-cases.</w:t>
+      </w:r>
+    </w:p>
+    <w:p>
+      <w:pPr>
+        <w:pStyle w:val="BodyText"/>
+      </w:pPr>
+      <w:r>
+        <w:t xml:space="preserve">The model is a started with the ISO/IEC framing [ISO/IEC]. The UML detail has been removed for simplicity and the IAM model has been extended so that authorization, governance and risk-control can be included.</w:t>
+      </w:r>
+    </w:p>
+    <w:p>
+      <w:pPr>
+        <w:pStyle w:val="BodyText"/>
+      </w:pPr>
+      <w:r>
         <w:t xml:space="preserve">Some of the ISO/IEC names have been changed to reflect more common usage. In some cases, the ISO names have been used in a way that is more expansive than their definition.</w:t>
       </w:r>
     </w:p>
@@ -64,23 +142,57 @@
     </w:p>
     <w:p>
       <w:pPr>
+        <w:pStyle w:val="BodyText"/>
+      </w:pPr>
+      <w:r>
+        <w:t xml:space="preserve">The model can be used at different levels. Here are a couple of examples:</w:t>
+      </w:r>
+    </w:p>
+    <w:p>
+      <w:pPr>
+        <w:pStyle w:val="Heading3"/>
+      </w:pPr>
+      <w:bookmarkStart w:id="22" w:name="example-1-distributed-systems"/>
+      <w:r>
+        <w:t xml:space="preserve">Example 1: Distributed Systems</w:t>
+      </w:r>
+      <w:bookmarkEnd w:id="22"/>
+    </w:p>
+    <w:p>
+      <w:pPr>
+        <w:pStyle w:val="FirstParagraph"/>
+      </w:pPr>
+      <w:r>
+        <w:t xml:space="preserve">A modern architecture may have a web-hosted application (the RP) that calls cloud identity service, acting as the Identity Management System. The RP in this case could be a customer facing application or a workforce facing application.</w:t>
+      </w:r>
+    </w:p>
+    <w:p>
+      <w:pPr>
+        <w:pStyle w:val="Heading3"/>
+      </w:pPr>
+      <w:bookmarkStart w:id="23" w:name="example-2-single-system"/>
+      <w:r>
+        <w:t xml:space="preserve">Example 2: Single System</w:t>
+      </w:r>
+      <w:bookmarkEnd w:id="23"/>
+    </w:p>
+    <w:p>
+      <w:pPr>
+        <w:pStyle w:val="FirstParagraph"/>
+      </w:pPr>
+      <w:r>
+        <w:t xml:space="preserve">A computer’s file system (RP) provides access control based on the user information acquired at login (IMS). In this case both the file system and the identity management function are encapsulated in an operating system.</w:t>
+      </w:r>
+    </w:p>
+    <w:p>
+      <w:pPr>
         <w:pStyle w:val="Heading2"/>
       </w:pPr>
-      <w:bookmarkStart w:id="22" w:name="introduction"/>
-      <w:r>
-        <w:t xml:space="preserve">Introduction</w:t>
-      </w:r>
-      <w:bookmarkEnd w:id="22"/>
-    </w:p>
-    <w:p>
-      <w:pPr>
-        <w:pStyle w:val="Heading2"/>
-      </w:pPr>
-      <w:bookmarkStart w:id="23" w:name="terminology"/>
+      <w:bookmarkStart w:id="24" w:name="terminology"/>
       <w:r>
         <w:t xml:space="preserve">Terminology</w:t>
       </w:r>
-      <w:bookmarkEnd w:id="23"/>
+      <w:bookmarkEnd w:id="24"/>
     </w:p>
     <w:p>
       <w:pPr>
@@ -194,7 +306,7 @@
               <w:jc w:val="left"/>
             </w:pPr>
             <w:r>
-              <w:t xml:space="preserve">A type of IIA. Sometimes the authority for attributes is distinguished from the authority for identities. In this case the term Attribute Provider is sometimes used.</w:t>
+              <w:t xml:space="preserve">Sometimes the authority for attributes is distinguished from the authority for identities. In this case the term Attribute Provider is sometimes used. It is a subset or type of an Identity Information Authority.</w:t>
             </w:r>
           </w:p>
         </w:tc>
@@ -221,7 +333,7 @@
               <w:jc w:val="left"/>
             </w:pPr>
             <w:r>
-              <w:t xml:space="preserve">The act of determining that the principal/subject is authentic to a level of assurance. Depending on the architecture this function may also produce a security token to convey authentication information securely to the RP.</w:t>
+              <w:t xml:space="preserve">The act of determining that to a level of assurance the principal/subject is authentic. Depending on the architecture this function may also produce a security token to convey authentication information securely to the RP.</w:t>
             </w:r>
           </w:p>
         </w:tc>
@@ -248,7 +360,7 @@
               <w:jc w:val="left"/>
             </w:pPr>
             <w:r>
-              <w:t xml:space="preserve">Authorization is how a decision is made at run-time to allow someone to access a resource. This is not included in the ISO or Internet 2 models. The FICAM framework includes this as a subcomponent of the Access Management System and is more explicit about the location of the implementation of the authorization.</w:t>
+              <w:t xml:space="preserve">Authorization is how a decision is made at run-time to allow access to a resource. This is not included in the ISO or Internet 2 models. The FICAM framework includes this as a subcomponent of the Access Management System.</w:t>
             </w:r>
           </w:p>
         </w:tc>
@@ -329,7 +441,7 @@
               <w:jc w:val="left"/>
             </w:pPr>
             <w:r>
-              <w:t xml:space="preserve">Credential Services issue or register the subscriber authenticators, delivers the credential for use, and subsequently manages the credentials. FICAM separates this into a first-class component called Credential Management System, which also includes PKI information for federation. We follow FICAM in this model: so the subscriber will include system components that need certificates and private keys.</w:t>
+              <w:t xml:space="preserve">Credential Services issue or register the subscriber authenticators, deliver the credential for use, and subsequently manages the credentials. We include PKI information so the subscriber will include system components that need certificates and private keys. FICAM separates this into a first-class component called Credential Management System,</w:t>
             </w:r>
           </w:p>
         </w:tc>
@@ -410,7 +522,7 @@
               <w:jc w:val="left"/>
             </w:pPr>
             <w:r>
-              <w:t xml:space="preserve">The artifact that allows access to a resource by a principal. This is equivalant to privilege, access right, permission. Sometimes it is called an authorization. An etitlement can be implmented in a variety of ways.</w:t>
+              <w:t xml:space="preserve">The artifact that allows access to a resource by a principal. This is also known as to privilege, access right, permission, or an authorization. An entitlement can be implmented in a variety of ways.</w:t>
             </w:r>
           </w:p>
         </w:tc>
@@ -437,7 +549,7 @@
               <w:jc w:val="left"/>
             </w:pPr>
             <w:r>
-              <w:t xml:space="preserve">This represents one or more data sources that are used by the IMS as the basis for the master set of principal/subject identity records. Each IIA may supply a subset of records and a subset of attributes. Sometimes the IIA is distinguished from the Identity Information Provider or IIP. Here we mean this term to include the service that actually provides the information as well as the root authority. Here we use this term to include both. This corresponds to Identity Information Source in ISO/IEC 24760-2, and Identity Sources in Internet 2.</w:t>
+              <w:t xml:space="preserve">This represents one or more data sources that are used by the IMS as the basis for the master set of principal/subject identity records. Each IIA may supply a subset of records and a subset of attributes. Sometimes the IIA is distinguished from the Identity Information Provider or IIP. We use IIA to include the service that actually provides the information as well as the root authority. This corresponds to Identity Information Source in ISO/IEC 24760-2, and Identity Sources in Internet 2.</w:t>
             </w:r>
           </w:p>
         </w:tc>
@@ -464,7 +576,7 @@
               <w:jc w:val="left"/>
             </w:pPr>
             <w:r>
-              <w:t xml:space="preserve">A set of policies, procedures, technology, and other resources for maintaining identity information. In this model it contains information about principals/subjects including credentials. It also including other data such as meta data to enable interoperability with other components. The IMS is shown with a dotted line to indicate that it is a conceptual grouping of components, not a full fledged system in itself.</w:t>
+              <w:t xml:space="preserve">A set of policies, procedures, technology, and other resources for maintaining identity information. In this model it contains information about principals/subjects including credentials. It also including other data such as meta data to enable interoperability with other components. The IMS is shown with a dotted line to indicate that it is a conceptual grouping of components, not a full fledged system in itself. Identity Provider or IDP is a common term and its tempting to make this equivalent, but it more closely resembles The AuthN/Assertion function.</w:t>
             </w:r>
           </w:p>
         </w:tc>
@@ -491,7 +603,7 @@
               <w:jc w:val="left"/>
             </w:pPr>
             <w:r>
-              <w:t xml:space="preserve">This is the data store that contains the enrolled entities, and their attributes. In this model we use the singular, as if it were one singular database. In practice designs may store some attributes separate from identities. We also use this to include the storage related to credentials, although in practice, all or some of the credentials may be stored in their own physical repository. Identity Registers by their nature have high availability requirements, so often at the physical level they contain multiple instances which are synchronized. The term Attribute Store is sometimes used as a synonym.</w:t>
+              <w:t xml:space="preserve">This is the data store that contains the enrolled entities, and their attributes, including credentials. See the IMS section for elaboration. The terms Directory and Attribute Store are sometimes used as a synonym.</w:t>
             </w:r>
           </w:p>
         </w:tc>
@@ -545,7 +657,7 @@
               <w:jc w:val="left"/>
             </w:pPr>
             <w:r>
-              <w:t xml:space="preserve">A component, system or application that uses the IMS to identify its users. The RP has its own resources and logic. This is also known as the Relying Service in the ISO/IEC model. This roughly corresponds to the Agency Endpoint in the FICAM model, or to Identity Consumers in the Internet2 model.</w:t>
+              <w:t xml:space="preserve">A component, system or application that uses the IMS to identify its users. The RP has its own resources and logic. Note that the term Relying Service is used by ISO/IEC to encompass all types of components that use identity services, including systems, sub-systems, and applications, independent of the domain or operator. We will use the more common Relying Party (or RP). This roughly corresponds to the Agency Endpoint in the FICAM model, or to Identity Consumers in the Internet2 model.</w:t>
             </w:r>
           </w:p>
         </w:tc>
@@ -572,7 +684,7 @@
               <w:jc w:val="left"/>
             </w:pPr>
             <w:r>
-              <w:t xml:space="preserve">Risk Context consists of additional facts that can be brought to bear to improve the overall security of the ecosystem. Internal or external events and facts can be applied to enable, limit, or terminate access. This is similar to the section Monitors and Sensors under FICAM’s Governance Systems, and, NIST 800-207 (Zero Trust) to many of the inputs of the Policy Decision Point as shown in Figure 2.</w:t>
+              <w:t xml:space="preserve">Risk Context consists of additional facts that can be brought to bear to improve the overall security of the ecosystem. Internal or external events and facts can be applied to enable, limit, or terminate access. This is similar to the section Monitors and Sensors under FICAM’s Governance Systems, and to many of the inputs of the Policy Decision Point in [NIST Zero Trust].</w:t>
             </w:r>
           </w:p>
         </w:tc>
@@ -599,7 +711,7 @@
               <w:jc w:val="left"/>
             </w:pPr>
             <w:r>
-              <w:t xml:space="preserve">A period of time after an authentication event when an RSVC grants access to the principal/subject.</w:t>
+              <w:t xml:space="preserve">A period of time after an authentication event when an RP grants access to resources for the principal/subject.</w:t>
             </w:r>
           </w:p>
         </w:tc>
@@ -636,18 +748,18 @@
       <w:pPr>
         <w:pStyle w:val="Heading2"/>
       </w:pPr>
-      <w:bookmarkStart w:id="24" w:name="basic-structure-of-the-model"/>
+      <w:bookmarkStart w:id="25" w:name="basic-structure-of-the-model"/>
       <w:r>
         <w:t xml:space="preserve">Basic Structure of the Model</w:t>
       </w:r>
-      <w:bookmarkEnd w:id="24"/>
+      <w:bookmarkEnd w:id="25"/>
     </w:p>
     <w:p>
       <w:pPr>
         <w:pStyle w:val="FirstParagraph"/>
       </w:pPr>
       <w:r>
-        <w:t xml:space="preserve">The following is the basic organization of an identity management system (IMS), supporting multiple relying services, or relying parties (RP).</w:t>
+        <w:t xml:space="preserve">The most basic function of the identity system is to provide secure storage of the information about identities and a way for relying parties, to use that data to control access to resources. The following is the basic organization of an identity management system (IMS), supporting multiple relying services, or relying parties (RP).</w:t>
       </w:r>
     </w:p>
     <w:p>
@@ -657,7 +769,7 @@
       <w:r>
         <w:drawing>
           <wp:inline>
-            <wp:extent cx="5334000" cy="3945836"/>
+            <wp:extent cx="5731510" cy="4239895"/>
             <wp:effectExtent b="0" l="0" r="0" t="0"/>
             <wp:docPr descr="Basic Component Dependencies the identity management system supports multiple relying parties. The core components of the IMS are shown. The dotted arrowed lines show dependencies." title="" id="1" name="Picture"/>
             <a:graphic>
@@ -670,7 +782,7 @@
                     </pic:cNvPicPr>
                   </pic:nvPicPr>
                   <pic:blipFill>
-                    <a:blip r:embed="rId25"/>
+                    <a:blip r:embed="rId26"/>
                     <a:stretch>
                       <a:fillRect/>
                     </a:stretch>
@@ -678,7 +790,7 @@
                   <pic:spPr bwMode="auto">
                     <a:xfrm>
                       <a:off x="0" y="0"/>
-                      <a:ext cx="5334000" cy="3945836"/>
+                      <a:ext cx="5731510" cy="4239895"/>
                     </a:xfrm>
                     <a:prstGeom prst="rect">
                       <a:avLst/>
@@ -707,81 +819,69 @@
     </w:p>
     <w:p>
       <w:pPr>
-        <w:pStyle w:val="BodyText"/>
-      </w:pPr>
-      <w:r>
-        <w:t xml:space="preserve">The most basic function of the identity system is to provide secure storage of the information about identities and a way for relying parties, to use that data to control access to resources. Note that the term Relying Service is used by ISO/IEC to encompass all types of components that use identity services, including systems, sub-systems, and applications, independent of the domain or operator. We will use the more common Relying Party (or RP).</w:t>
-      </w:r>
-    </w:p>
-    <w:p>
-      <w:pPr>
-        <w:pStyle w:val="BodyText"/>
-      </w:pPr>
-      <w:r>
-        <w:t xml:space="preserve">The audit repository is shown since that is perhaps one of the most salient aspects of providing that security.</w:t>
-      </w:r>
-    </w:p>
-    <w:p>
-      <w:pPr>
-        <w:pStyle w:val="BodyText"/>
-      </w:pPr>
-      <w:r>
-        <w:t xml:space="preserve">While, it is possible to have an identity management system that is populated without attaching to an external data service, this is typically not the case. Usually, employee or customer data needs to be imported.</w:t>
-      </w:r>
-    </w:p>
-    <w:p>
-      <w:pPr>
-        <w:pStyle w:val="BodyText"/>
-      </w:pPr>
-      <w:r>
-        <w:t xml:space="preserve">The model can be used at different levels. Here are a couple of examples:</w:t>
-      </w:r>
+        <w:pStyle w:val="Heading3"/>
+      </w:pPr>
+      <w:bookmarkStart w:id="27" w:name="identity-management-system"/>
+      <w:r>
+        <w:t xml:space="preserve">Identity Management System</w:t>
+      </w:r>
+      <w:bookmarkEnd w:id="27"/>
     </w:p>
     <w:p>
       <w:pPr>
         <w:pStyle w:val="Heading4"/>
       </w:pPr>
-      <w:bookmarkStart w:id="26" w:name="example-1"/>
-      <w:r>
-        <w:t xml:space="preserve">Example 1</w:t>
-      </w:r>
-      <w:bookmarkEnd w:id="26"/>
+      <w:bookmarkStart w:id="28" w:name="identity-register"/>
+      <w:r>
+        <w:t xml:space="preserve">Identity Register</w:t>
+      </w:r>
+      <w:bookmarkEnd w:id="28"/>
     </w:p>
     <w:p>
       <w:pPr>
         <w:pStyle w:val="FirstParagraph"/>
       </w:pPr>
       <w:r>
-        <w:t xml:space="preserve">A modern architecture may have a web-hosted application (the RP) that calls an Identity as a Service (IDaaS) cloud identity service, acting as the Identity Management System. The RP in this case could be a customer facing application or a workforce facing application.</w:t>
+        <w:t xml:space="preserve">In this model we use the singular, as if it were one singular database. In practice, designs may store some attributes separate from identities. We also use this term to include the storage related to credentials, although in practice, all or some of the credentials may be stored in their own physical repository. Identity Registers by their nature have high availability requirements, so often at the physical level they contain multiple instances which are synchronized. The Identity Register could be implemented in several ways. Common methods include the use of general-purpose databases, optimized stores such directories i.e., a physical or a virtual directory.</w:t>
       </w:r>
     </w:p>
     <w:p>
       <w:pPr>
         <w:pStyle w:val="Heading4"/>
       </w:pPr>
-      <w:bookmarkStart w:id="27" w:name="example-2"/>
-      <w:r>
-        <w:t xml:space="preserve">Example 2</w:t>
-      </w:r>
-      <w:bookmarkEnd w:id="27"/>
+      <w:bookmarkStart w:id="29" w:name="audit-repository"/>
+      <w:r>
+        <w:t xml:space="preserve">Audit Repository</w:t>
+      </w:r>
+      <w:bookmarkEnd w:id="29"/>
     </w:p>
     <w:p>
       <w:pPr>
         <w:pStyle w:val="FirstParagraph"/>
       </w:pPr>
       <w:r>
-        <w:t xml:space="preserve">A computer’s file system (RP) provides access control based on the user information acquired at login (IMS). Despite both the file system and the identity management function being encapsulated in an operating system, the model holds.</w:t>
+        <w:t xml:space="preserve">The audit repository is shown since that is perhaps one of the most salient aspects of providing that security. We assume audit information is written for substantive activity, but don’t show it.</w:t>
       </w:r>
     </w:p>
     <w:p>
       <w:pPr>
         <w:pStyle w:val="Heading3"/>
       </w:pPr>
-      <w:bookmarkStart w:id="28" w:name="trust-anchor"/>
+      <w:bookmarkStart w:id="30" w:name="relying-party"/>
+      <w:r>
+        <w:t xml:space="preserve">Relying Party</w:t>
+      </w:r>
+      <w:bookmarkEnd w:id="30"/>
+    </w:p>
+    <w:p>
+      <w:pPr>
+        <w:pStyle w:val="Heading3"/>
+      </w:pPr>
+      <w:bookmarkStart w:id="31" w:name="trust-anchor"/>
       <w:r>
         <w:t xml:space="preserve">Trust Anchor</w:t>
       </w:r>
-      <w:bookmarkEnd w:id="28"/>
+      <w:bookmarkEnd w:id="31"/>
     </w:p>
     <w:p>
       <w:pPr>
@@ -795,11 +895,11 @@
       <w:pPr>
         <w:pStyle w:val="Heading4"/>
       </w:pPr>
-      <w:bookmarkStart w:id="29" w:name="root-of-trust"/>
+      <w:bookmarkStart w:id="32" w:name="root-of-trust"/>
       <w:r>
         <w:t xml:space="preserve">Root of Trust</w:t>
       </w:r>
-      <w:bookmarkEnd w:id="29"/>
+      <w:bookmarkEnd w:id="32"/>
     </w:p>
     <w:p>
       <w:pPr>
@@ -813,11 +913,11 @@
       <w:pPr>
         <w:pStyle w:val="Heading4"/>
       </w:pPr>
-      <w:bookmarkStart w:id="30" w:name="trust-framework"/>
+      <w:bookmarkStart w:id="33" w:name="trust-framework"/>
       <w:r>
         <w:t xml:space="preserve">Trust Framework</w:t>
       </w:r>
-      <w:bookmarkEnd w:id="30"/>
+      <w:bookmarkEnd w:id="33"/>
     </w:p>
     <w:p>
       <w:pPr>
@@ -831,11 +931,11 @@
       <w:pPr>
         <w:pStyle w:val="Heading4"/>
       </w:pPr>
-      <w:bookmarkStart w:id="31" w:name="interoperations"/>
+      <w:bookmarkStart w:id="34" w:name="interoperations"/>
       <w:r>
         <w:t xml:space="preserve">Interoperations</w:t>
       </w:r>
-      <w:bookmarkEnd w:id="31"/>
+      <w:bookmarkEnd w:id="34"/>
     </w:p>
     <w:p>
       <w:pPr>
@@ -849,18 +949,18 @@
       <w:pPr>
         <w:pStyle w:val="Heading2"/>
       </w:pPr>
-      <w:bookmarkStart w:id="32" w:name="provisioning"/>
+      <w:bookmarkStart w:id="35" w:name="provisioning"/>
       <w:r>
         <w:t xml:space="preserve">Provisioning</w:t>
       </w:r>
-      <w:bookmarkEnd w:id="32"/>
+      <w:bookmarkEnd w:id="35"/>
     </w:p>
     <w:p>
       <w:pPr>
         <w:pStyle w:val="FirstParagraph"/>
       </w:pPr>
       <w:r>
-        <w:t xml:space="preserve">Provisioning is a term that encompases the processes and methods that create, modify, and, eventually, delete the identity and profile information used by IT infrastructure and business applications. By these method, records are created, or updated in the identity repository, and removed from it. Often, provisioing needs to extend to applications to support authorization decisions. The term</w:t>
+        <w:t xml:space="preserve">Provisioning is a term that encompases the processes and methods that create, modify, and, eventually, delete the identity and profile information used by IT infrastructure and business applications. By these method, records are created, or updated in the identity repository, and removed from it. Often, provisioning needs to extend to applications to support authorization decisions. The term</w:t>
       </w:r>
       <w:r>
         <w:t xml:space="preserve"> </w:t>
@@ -888,7 +988,7 @@
       <w:r>
         <w:drawing>
           <wp:inline>
-            <wp:extent cx="5334000" cy="4969378"/>
+            <wp:extent cx="5731510" cy="5339715"/>
             <wp:effectExtent b="0" l="0" r="0" t="0"/>
             <wp:docPr descr="Provisioning: The Identity register receives updates from one or more external sources and administrative actions, passing the information on as needed." title="" id="1" name="Picture"/>
             <a:graphic>
@@ -901,7 +1001,7 @@
                     </pic:cNvPicPr>
                   </pic:nvPicPr>
                   <pic:blipFill>
-                    <a:blip r:embed="rId33"/>
+                    <a:blip r:embed="rId36"/>
                     <a:stretch>
                       <a:fillRect/>
                     </a:stretch>
@@ -909,7 +1009,7 @@
                   <pic:spPr bwMode="auto">
                     <a:xfrm>
                       <a:off x="0" y="0"/>
-                      <a:ext cx="5334000" cy="4969378"/>
+                      <a:ext cx="5731510" cy="5339715"/>
                     </a:xfrm>
                     <a:prstGeom prst="rect">
                       <a:avLst/>
@@ -940,44 +1040,157 @@
       <w:pPr>
         <w:pStyle w:val="Heading3"/>
       </w:pPr>
-      <w:bookmarkStart w:id="34" w:name="identity-information-authorities"/>
+      <w:bookmarkStart w:id="37" w:name="identity-information-authorities"/>
       <w:r>
         <w:t xml:space="preserve">Identity Information Authorities</w:t>
       </w:r>
-      <w:bookmarkEnd w:id="34"/>
+      <w:bookmarkEnd w:id="37"/>
     </w:p>
     <w:p>
       <w:pPr>
         <w:pStyle w:val="FirstParagraph"/>
       </w:pPr>
       <w:r>
+        <w:t xml:space="preserve">While, it is possible to have an identity management system that is populated without attaching to an external data service, this is typically not the case. Usually, employee or customer data needs to be imported.</w:t>
+      </w:r>
+    </w:p>
+    <w:p>
+      <w:pPr>
+        <w:pStyle w:val="BodyText"/>
+      </w:pPr>
+      <w:r>
         <w:t xml:space="preserve">Note that the authoritative sources for identity attributes transcend the HR system and may include the email system, phone system, training certification etc. In some cases, a company may have more than one HR system.</w:t>
       </w:r>
     </w:p>
     <w:p>
       <w:pPr>
+        <w:pStyle w:val="Heading3"/>
+      </w:pPr>
+      <w:bookmarkStart w:id="38" w:name="governance"/>
+      <w:r>
+        <w:t xml:space="preserve">Governance</w:t>
+      </w:r>
+      <w:bookmarkEnd w:id="38"/>
+    </w:p>
+    <w:p>
+      <w:pPr>
+        <w:pStyle w:val="FirstParagraph"/>
+      </w:pPr>
+      <w:r>
+        <w:t xml:space="preserve">The act of provisioning may include certain logic, best modeled as governance. In some cases the IGA system actually takes on all the provisioning duties.</w:t>
+      </w:r>
+    </w:p>
+    <w:p>
+      <w:pPr>
+        <w:pStyle w:val="Heading3"/>
+      </w:pPr>
+      <w:bookmarkStart w:id="39" w:name="credential-services-enrollment"/>
+      <w:r>
+        <w:t xml:space="preserve">Credential Services &amp; Enrollment</w:t>
+      </w:r>
+      <w:bookmarkEnd w:id="39"/>
+    </w:p>
+    <w:p>
+      <w:pPr>
+        <w:pStyle w:val="FirstParagraph"/>
+      </w:pPr>
+      <w:r>
+        <w:t xml:space="preserve">This function includes steps needed to originate and activate an identity. It is also concerned with on-going maintenance such as password reset and key rotation. This function includes administrative activities and self-serve activities.</w:t>
+      </w:r>
+    </w:p>
+    <w:p>
+      <w:pPr>
+        <w:pStyle w:val="Heading4"/>
+      </w:pPr>
+      <w:bookmarkStart w:id="40" w:name="enrollment"/>
+      <w:r>
+        <w:t xml:space="preserve">Enrollment</w:t>
+      </w:r>
+      <w:bookmarkEnd w:id="40"/>
+    </w:p>
+    <w:p>
+      <w:pPr>
+        <w:pStyle w:val="FirstParagraph"/>
+      </w:pPr>
+      <w:r>
+        <w:t xml:space="preserve">Also sometimes known as Registration. It involves such activities as proofing, verfication or vetting, and recording sponsorship, if needed. It also is responsible for the secure delivery of credentials. Enrollment ends when a user formally receives ownership of their digital identity and assumes control/ownership of their account’s credentials.</w:t>
+      </w:r>
+    </w:p>
+    <w:p>
+      <w:pPr>
+        <w:pStyle w:val="Heading4"/>
+      </w:pPr>
+      <w:bookmarkStart w:id="41" w:name="credential-services"/>
+      <w:r>
+        <w:t xml:space="preserve">Credential Services</w:t>
+      </w:r>
+      <w:bookmarkEnd w:id="41"/>
+    </w:p>
+    <w:p>
+      <w:pPr>
+        <w:pStyle w:val="FirstParagraph"/>
+      </w:pPr>
+      <w:r>
+        <w:t xml:space="preserve">Credential service include the creation and binding of passwords, cryptographic keys and other authenticators. It is also concerned with on-going maintenance such as password reset and key rotation. It also is in charge of revoking credentials as needed.</w:t>
+      </w:r>
+    </w:p>
+    <w:p>
+      <w:pPr>
+        <w:pStyle w:val="Heading3"/>
+      </w:pPr>
+      <w:bookmarkStart w:id="42" w:name="identity-register-1"/>
+      <w:r>
+        <w:t xml:space="preserve">Identity Register</w:t>
+      </w:r>
+      <w:bookmarkEnd w:id="42"/>
+    </w:p>
+    <w:p>
+      <w:pPr>
+        <w:pStyle w:val="FirstParagraph"/>
+      </w:pPr>
+      <w:r>
+        <w:t xml:space="preserve">Importing data does not necessarily mean making a physical copy of data, although it often does. The notion also supports the idea of virtualization - where the import of identity information is done at run-time.</w:t>
+      </w:r>
+    </w:p>
+    <w:p>
+      <w:pPr>
         <w:pStyle w:val="BodyText"/>
       </w:pPr>
       <w:r>
-        <w:t xml:space="preserve">The act of provisioning may include certain logic, best modeled as governance. In some cases the IGA system actually takes on all the provisioning duties.</w:t>
+        <w:t xml:space="preserve">Also noted is the function of propagating selected information further into the ecosystem. This typically occurs when a relying services needs additional information about the users, e.g. for the purpose of access control, or personalization. The relying system makes a copy of the identity data and that is used in the application processes. A complete solution will allow for the full lifecycle including creation, update and eventual deletion of the identity data stored locally.</w:t>
       </w:r>
     </w:p>
     <w:p>
       <w:pPr>
         <w:pStyle w:val="Heading3"/>
       </w:pPr>
-      <w:bookmarkStart w:id="35" w:name="identity-register"/>
-      <w:r>
-        <w:t xml:space="preserve">Identity Register</w:t>
-      </w:r>
-      <w:bookmarkEnd w:id="35"/>
+      <w:bookmarkStart w:id="43" w:name="just-in-time"/>
+      <w:r>
+        <w:t xml:space="preserve">Just in Time</w:t>
+      </w:r>
+      <w:bookmarkEnd w:id="43"/>
     </w:p>
     <w:p>
       <w:pPr>
         <w:pStyle w:val="FirstParagraph"/>
       </w:pPr>
       <w:r>
-        <w:t xml:space="preserve">The Identity Register could be implemented in several ways. Common methods include the use of general-purpose databases, optimized stores such directories i.e., a physical or a virtual directory.</w:t>
+        <w:t xml:space="preserve">So far, the discussion of the provisioning function has been focused on</w:t>
+      </w:r>
+      <w:r>
+        <w:t xml:space="preserve"> </w:t>
+      </w:r>
+      <w:r>
+        <w:t xml:space="preserve">“</w:t>
+      </w:r>
+      <w:r>
+        <w:t xml:space="preserve">admin-time</w:t>
+      </w:r>
+      <w:r>
+        <w:t xml:space="preserve">”</w:t>
+      </w:r>
+      <w:r>
+        <w:t xml:space="preserve">. However, there are some cases where provisioning occurs at run time.</w:t>
       </w:r>
     </w:p>
     <w:p>
@@ -985,136 +1198,35 @@
         <w:pStyle w:val="BodyText"/>
       </w:pPr>
       <w:r>
-        <w:t xml:space="preserve">Importing data does not necessarily mean making a physical copy of data, although it often does. The notion also supports the idea of virtualization - where the import of identity information is done at run-time.</w:t>
-      </w:r>
-    </w:p>
-    <w:p>
-      <w:pPr>
-        <w:pStyle w:val="BodyText"/>
-      </w:pPr>
-      <w:r>
-        <w:t xml:space="preserve">Also noted is the function of propagating selected information further into the ecosystem. This typically occurs when a relying services needs additional information about the users, e.g. for the purpose of access control, or personalization. The relying system makes a copy of the identity data and that is used in the application processes. A complete solution will allow for the full lifecycle including creation, update and eventual deletion of the identity data stored locally.</w:t>
-      </w:r>
-    </w:p>
-    <w:p>
-      <w:pPr>
-        <w:pStyle w:val="Heading3"/>
-      </w:pPr>
-      <w:bookmarkStart w:id="36" w:name="credential-services-enrollment"/>
-      <w:r>
-        <w:t xml:space="preserve">Credential Services &amp; Enrollment</w:t>
-      </w:r>
-      <w:bookmarkEnd w:id="36"/>
+        <w:t xml:space="preserve">Not shown here, but sometimes implemented, are provisioning actions that occur on a just-in-time basis. This can happen when additional identity information is passed to a relying service in real-time to support a specific application requirement, possibly including identity attributes (See Authentication and Sessions). A similar case involves the relying service querying the identity management system in order to acquire attributes (Shown under Authorization)</w:t>
+      </w:r>
+    </w:p>
+    <w:p>
+      <w:pPr>
+        <w:pStyle w:val="Heading2"/>
+      </w:pPr>
+      <w:bookmarkStart w:id="44" w:name="authentication-and-sessions"/>
+      <w:r>
+        <w:t xml:space="preserve">Authentication and Sessions</w:t>
+      </w:r>
+      <w:bookmarkEnd w:id="44"/>
     </w:p>
     <w:p>
       <w:pPr>
         <w:pStyle w:val="FirstParagraph"/>
       </w:pPr>
       <w:r>
-        <w:t xml:space="preserve">This function includes steps needed to originate and activate an identity. It is also concerned with on-going maintenance such as password reset and key rotation. This function includes administrative activities and self-serve activities.</w:t>
-      </w:r>
-    </w:p>
-    <w:p>
-      <w:pPr>
-        <w:pStyle w:val="Heading4"/>
-      </w:pPr>
-      <w:bookmarkStart w:id="37" w:name="enrollment"/>
-      <w:r>
-        <w:t xml:space="preserve">Enrollment</w:t>
-      </w:r>
-      <w:bookmarkEnd w:id="37"/>
-    </w:p>
-    <w:p>
-      <w:pPr>
-        <w:pStyle w:val="FirstParagraph"/>
-      </w:pPr>
-      <w:r>
-        <w:t xml:space="preserve">Also sometimes known as Registration. It involves such activities as proofing, verfication or vetting, and recording sponsorship, if needed. It also is responsible for the secure delivery of credentials. Enrollment ends when a user formally receives ownership of their digital identity and assumes control/ownership of their account’s credentials.</w:t>
-      </w:r>
-    </w:p>
-    <w:p>
-      <w:pPr>
-        <w:pStyle w:val="Heading4"/>
-      </w:pPr>
-      <w:bookmarkStart w:id="38" w:name="credential-services"/>
-      <w:r>
-        <w:t xml:space="preserve">Credential Services</w:t>
-      </w:r>
-      <w:bookmarkEnd w:id="38"/>
-    </w:p>
-    <w:p>
-      <w:pPr>
-        <w:pStyle w:val="FirstParagraph"/>
-      </w:pPr>
-      <w:r>
-        <w:t xml:space="preserve">Credential service include the creation and binding of passwords, cryptographic keys and other authenticators. It is also concerned with on-going maintenance such as password reset and key rotation. It also is in charge of revoking credentials as needed.</w:t>
-      </w:r>
-    </w:p>
-    <w:p>
-      <w:pPr>
-        <w:pStyle w:val="Heading3"/>
-      </w:pPr>
-      <w:bookmarkStart w:id="39" w:name="just-in-time"/>
-      <w:r>
-        <w:t xml:space="preserve">Just in Time</w:t>
-      </w:r>
-      <w:bookmarkEnd w:id="39"/>
-    </w:p>
-    <w:p>
-      <w:pPr>
-        <w:pStyle w:val="FirstParagraph"/>
-      </w:pPr>
-      <w:r>
-        <w:t xml:space="preserve">So far, the provisioning function is restricted to</w:t>
-      </w:r>
-      <w:r>
-        <w:t xml:space="preserve"> </w:t>
-      </w:r>
-      <w:r>
-        <w:t xml:space="preserve">“</w:t>
-      </w:r>
-      <w:r>
-        <w:t xml:space="preserve">admin-time</w:t>
-      </w:r>
-      <w:r>
-        <w:t xml:space="preserve">”</w:t>
-      </w:r>
-      <w:r>
-        <w:t xml:space="preserve">. However, there are some cases where provisioning occurs at run time.</w:t>
-      </w:r>
-    </w:p>
-    <w:p>
-      <w:pPr>
-        <w:pStyle w:val="BodyText"/>
-      </w:pPr>
-      <w:r>
-        <w:t xml:space="preserve">Not shown here, but sometimes implemented, are provisioning actions that occur on a just-in-time basis. This can happen when additional identity information is passed to a relying service in real-time to support a specific application requirement, possibly including identity attributes. A similar case involves the relying service querying the identity management system in order to acquire attributes (Shown under Authorization)</w:t>
-      </w:r>
-    </w:p>
-    <w:p>
-      <w:pPr>
-        <w:pStyle w:val="Heading2"/>
-      </w:pPr>
-      <w:bookmarkStart w:id="40" w:name="authentication-and-sessions"/>
-      <w:r>
-        <w:t xml:space="preserve">Authentication and sessions</w:t>
-      </w:r>
-      <w:bookmarkEnd w:id="40"/>
-    </w:p>
-    <w:p>
-      <w:pPr>
-        <w:pStyle w:val="FirstParagraph"/>
-      </w:pPr>
-      <w:r>
-        <w:t xml:space="preserve">Authentication is the process by which a subject’s credentials are used to verify their identity. The Identity Management System checks and verifies credentials that are presented to it. There are multiple scenarios. Typically, the Relying Service presents the credentials on behalf of the user and receives an assessment from the IMS regarding the level of certainty that the user is authentic. Often the assessment (and more information about the user) is delivered to the RP via a security token, which is protected by cryptography. There are several varities of security tokens.</w:t>
-      </w:r>
-      <w:r>
-        <w:br w:type="textWrapping"/>
-      </w:r>
+        <w:t xml:space="preserve">Authentication is the process by which a subject’s credentials are used to verify their identity. The Identity Management System checks and verifies credentials that are presented to it. There are multiple scenarios. Typically, the Relying Party presents the credentials on behalf of the user and receives an assessment from the IMS regarding the level of certainty that the user is authentic. Often the assessment (and more information about the user) is delivered to the RP via a security token, which is protected by cryptography. There are several varities of security tokens.</w:t>
+      </w:r>
+    </w:p>
+    <w:p>
+      <w:pPr>
+        <w:pStyle w:val="CaptionedFigure"/>
+      </w:pPr>
       <w:r>
         <w:drawing>
           <wp:inline>
-            <wp:extent cx="5334000" cy="3945836"/>
+            <wp:extent cx="5731510" cy="4239895"/>
             <wp:effectExtent b="0" l="0" r="0" t="0"/>
             <wp:docPr descr="Authentication and Sessions: The Identity Register supports authentication scenarios. The IMS may monitor or participate if the full session lifecycle with the Relying services." title="" id="1" name="Picture"/>
             <a:graphic>
@@ -1127,7 +1239,7 @@
                     </pic:cNvPicPr>
                   </pic:nvPicPr>
                   <pic:blipFill>
-                    <a:blip r:embed="rId41"/>
+                    <a:blip r:embed="rId45"/>
                     <a:stretch>
                       <a:fillRect/>
                     </a:stretch>
@@ -1135,7 +1247,7 @@
                   <pic:spPr bwMode="auto">
                     <a:xfrm>
                       <a:off x="0" y="0"/>
-                      <a:ext cx="5334000" cy="3945836"/>
+                      <a:ext cx="5731510" cy="4239895"/>
                     </a:xfrm>
                     <a:prstGeom prst="rect">
                       <a:avLst/>
@@ -1156,10 +1268,18 @@
     </w:p>
     <w:p>
       <w:pPr>
+        <w:pStyle w:val="ImageCaption"/>
+      </w:pPr>
+      <w:r>
+        <w:t xml:space="preserve">Authentication and Sessions: The Identity Register supports authentication scenarios. The IMS may monitor or participate if the full session lifecycle with the Relying services.</w:t>
+      </w:r>
+    </w:p>
+    <w:p>
+      <w:pPr>
         <w:pStyle w:val="BodyText"/>
       </w:pPr>
       <w:r>
-        <w:t xml:space="preserve">A common pattern is to associate the authentication event with the start of a session. The session is mostly the concern of the relying system. However, it is sometimes desirable to keep the sessions supported by several relying parties in synch. For instance, logging out of one session will terminate concurrent sessions. To do this, often the Identity Management System will act to orchestrate sessions termination. In high security environments, session management must support termination based on real-time identity data such as when a user’s entitlements have been modified.</w:t>
+        <w:t xml:space="preserve">A common pattern is to associate the authentication event with the start of a session. The session is mostly the concern of the relying party. However, it is sometimes desirable to keep the sessions of several relying parties in synch. For instance, logging out of one session will terminate concurrent sessions. To do this, often the Identity Management System will act to orchestrate sessions termination. In high security environments, session management must support termination based on real-time identity data such as when a user’s entitlements have been modified.</w:t>
       </w:r>
     </w:p>
     <w:p>
@@ -1175,18 +1295,33 @@
         <w:pStyle w:val="BodyText"/>
       </w:pPr>
       <w:r>
-        <w:t xml:space="preserve">Sessions also support another important concept: step-up authentication. A session can keep track of the level of assurance of a particular authentication, so when a user requests access to a transaction or application requiring a higher level of identity assurance, the Identity Management System can be prepared to determine the course of action, such as improving the certainty that the user is the right person by asking the user provide additional evidence. For example, maybe the password is good enough to review some information but to withdraw money the additional factor of of a one-time password from a phone app is required. The detection of the assurance gap and subsequent action could be done at the relying system, but that would end up with a poor user experience if multiple relying systems with step-up needs were in play.</w:t>
+        <w:t xml:space="preserve">Sessions also support another important concept: step-up authentication. A session can keep track of the level of assurance of a particular authentication, so when a user requests access to a transaction or application requiring a higher level of identity assurance, the Identity Management System can be prepared to determine the course of action, such as improving the certainty that the user is the right person by asking the user provide additional evidence. For example, maybe the password is good enough to review some information but to withdraw money the additional factor of of a one-time password from a phone app is required. The detection of the assurance gap and subsequent action</w:t>
+      </w:r>
+      <w:r>
+        <w:t xml:space="preserve"> </w:t>
+      </w:r>
+      <w:r>
+        <w:rPr>
+          <w:i/>
+        </w:rPr>
+        <w:t xml:space="preserve">could</w:t>
+      </w:r>
+      <w:r>
+        <w:t xml:space="preserve"> </w:t>
+      </w:r>
+      <w:r>
+        <w:t xml:space="preserve">be done at the relying system, but that would end up with a poor user experience if multiple relying systems with step-up needs were in play.</w:t>
       </w:r>
     </w:p>
     <w:p>
       <w:pPr>
         <w:pStyle w:val="Heading2"/>
       </w:pPr>
-      <w:bookmarkStart w:id="42" w:name="authorization"/>
+      <w:bookmarkStart w:id="46" w:name="authorization"/>
       <w:r>
         <w:t xml:space="preserve">Authorization</w:t>
       </w:r>
-      <w:bookmarkEnd w:id="42"/>
+      <w:bookmarkEnd w:id="46"/>
     </w:p>
     <w:p>
       <w:pPr>
@@ -1211,7 +1346,7 @@
       <w:r>
         <w:drawing>
           <wp:inline>
-            <wp:extent cx="5334000" cy="4943375"/>
+            <wp:extent cx="5731510" cy="5311775"/>
             <wp:effectExtent b="0" l="0" r="0" t="0"/>
             <wp:docPr descr="Authorization models: Some RPs perform authorization tasks internally. Sometimes authorization is a shared resource for many RPs." title="" id="1" name="Picture"/>
             <a:graphic>
@@ -1224,7 +1359,7 @@
                     </pic:cNvPicPr>
                   </pic:nvPicPr>
                   <pic:blipFill>
-                    <a:blip r:embed="rId43"/>
+                    <a:blip r:embed="rId47"/>
                     <a:stretch>
                       <a:fillRect/>
                     </a:stretch>
@@ -1232,7 +1367,7 @@
                   <pic:spPr bwMode="auto">
                     <a:xfrm>
                       <a:off x="0" y="0"/>
-                      <a:ext cx="5334000" cy="4943375"/>
+                      <a:ext cx="5731510" cy="5311775"/>
                     </a:xfrm>
                     <a:prstGeom prst="rect">
                       <a:avLst/>
@@ -1263,54 +1398,54 @@
       <w:pPr>
         <w:pStyle w:val="Heading4"/>
       </w:pPr>
-      <w:bookmarkStart w:id="44" w:name="local-authoriziation"/>
+      <w:bookmarkStart w:id="48" w:name="local-authoriziation"/>
       <w:r>
         <w:t xml:space="preserve">Local Authoriziation</w:t>
       </w:r>
-      <w:bookmarkEnd w:id="44"/>
+      <w:bookmarkEnd w:id="48"/>
     </w:p>
     <w:p>
       <w:pPr>
         <w:pStyle w:val="FirstParagraph"/>
       </w:pPr>
       <w:r>
-        <w:t xml:space="preserve">Many relying services perform authorization tasks internally. Often the fine-grained access control required by a protected resource makes this appealing. For instance, a financial management system may maintain a user’s entitlements to specific functionality with the application. In this scenario the application makes the authorization decision and implements (enforces) the result.</w:t>
+        <w:t xml:space="preserve">Many relying services perform authorization tasks internally. Often the fine-grained access control required by a protected resource makes this appealing. For instance, a financial management system may maintain a user’s entitlements to specific functionality within the application. In this scenario the application makes the authorization decision and implements (enforces) the result.</w:t>
       </w:r>
     </w:p>
     <w:p>
       <w:pPr>
         <w:pStyle w:val="Heading4"/>
       </w:pPr>
-      <w:bookmarkStart w:id="45" w:name="shared-authorization"/>
+      <w:bookmarkStart w:id="49" w:name="shared-authorization"/>
       <w:r>
         <w:t xml:space="preserve">Shared Authorization</w:t>
       </w:r>
-      <w:bookmarkEnd w:id="45"/>
+      <w:bookmarkEnd w:id="49"/>
     </w:p>
     <w:p>
       <w:pPr>
         <w:pStyle w:val="FirstParagraph"/>
       </w:pPr>
       <w:r>
-        <w:t xml:space="preserve">Sometimes authorization is a shared resource for many relying services. This design can improve consistency of authorization decisions and supports organizations wishing to include advanced access decisions strategies such as those required by a "Zero Trust" access control approach, as described by NIST 800-207. Shared authorization systems typically have a consistent approach to policy such as a standardized policy language. In this scenario the application ask the shared authorization function to make the decision but implements (enforces) that itself.</w:t>
+        <w:t xml:space="preserve">Sometimes authorization is a shared resource for many relying services. This design can improve consistency of authorization decisions and supports organizations wishing to include advanced access decisions strategies such as those required by a "Zero Trust" access control approach. [ NIST 800-207 ]. Shared authorization systems typically have a consistent approach to policy such as a standardized policy language. In this scenario the application asks the shared authorization function to make the decision but implements (enforces) that itself.</w:t>
       </w:r>
     </w:p>
     <w:p>
       <w:pPr>
         <w:pStyle w:val="Heading4"/>
       </w:pPr>
-      <w:bookmarkStart w:id="46" w:name="layers"/>
-      <w:r>
-        <w:t xml:space="preserve">Layers</w:t>
-      </w:r>
-      <w:bookmarkEnd w:id="46"/>
+      <w:bookmarkStart w:id="50" w:name="coarse-fine"/>
+      <w:r>
+        <w:t xml:space="preserve">Coarse &amp; Fine</w:t>
+      </w:r>
+      <w:bookmarkEnd w:id="50"/>
     </w:p>
     <w:p>
       <w:pPr>
         <w:pStyle w:val="FirstParagraph"/>
       </w:pPr>
       <w:r>
-        <w:t xml:space="preserve">This distinction between local and shared authorization is not precisely the same as that between the commonly used terms</w:t>
+        <w:t xml:space="preserve">This distinction between local and shared authorization overlaps that between the commonly used terms</w:t>
       </w:r>
       <w:r>
         <w:t xml:space="preserve"> </w:t>
@@ -1346,25 +1481,25 @@
         <w:t xml:space="preserve"> </w:t>
       </w:r>
       <w:r>
-        <w:t xml:space="preserve">access control. Consider a web-based application that is protected by a reverse proxy. The user logs-in a the reverse proxy which determines which applications the user has access to. The reverse proxy implements coarse grained access control only, since the it knows nothing about the fine-grained rules implemented by the application.</w:t>
+        <w:t xml:space="preserve">access control. Consider a web-based application that is protected by a reverse proxy. The user logs-in at the reverse proxy which determines which applications the user has access to. The reverse proxy implements coarse grained access control only, since the it knows nothing about the fine-grained rules implemented by the application.</w:t>
       </w:r>
     </w:p>
     <w:p>
       <w:pPr>
         <w:pStyle w:val="Heading3"/>
       </w:pPr>
-      <w:bookmarkStart w:id="47" w:name="authorization-mechanisms"/>
+      <w:bookmarkStart w:id="51" w:name="authorization-mechanisms"/>
       <w:r>
         <w:t xml:space="preserve">Authorization Mechanisms</w:t>
       </w:r>
-      <w:bookmarkEnd w:id="47"/>
+      <w:bookmarkEnd w:id="51"/>
     </w:p>
     <w:p>
       <w:pPr>
         <w:pStyle w:val="FirstParagraph"/>
       </w:pPr>
       <w:r>
-        <w:t xml:space="preserve">In either approach, the access rights may be established, maintained and revoked in a variety of ways, starting with the existence and validity of the digital identity. Other controls include various mechanisms such as policies, the mapping of roles, permissions, and identities. Some controls rely on user attributes including group memberships or roles stored in an Identity Register.</w:t>
+        <w:t xml:space="preserve">In either approach, the access rights may be established, maintained and revoked in a variety of ways, starting with the existence and validity of the digital identity. Other controls include various mechanisms such as policies, roles, permissions, and identities. Some controls rely on user attributes including group memberships or roles stored in an Identity Register.</w:t>
       </w:r>
     </w:p>
     <w:p>
@@ -1372,7 +1507,7 @@
         <w:pStyle w:val="BodyText"/>
       </w:pPr>
       <w:r>
-        <w:t xml:space="preserve">Each mechanism relies and a particular logical data structure to implement the access control and that data structure becomes and object of engineering, although it may seem that good results derive from both art and science. For instance, in role based access control, there is some art involved</w:t>
+        <w:t xml:space="preserve">Each mechanism relies and a particular logical data structure to implement the access control and that data structure becomes and the focus of implementers. For instance, in role based access control, there is some art involved in</w:t>
       </w:r>
       <w:r>
         <w:t xml:space="preserve"> </w:t>
@@ -1387,7 +1522,7 @@
         <w:t xml:space="preserve">”</w:t>
       </w:r>
       <w:r>
-        <w:t xml:space="preserve">, or defining and managing a useful set of roles, since too many roles becomes difficult to manage and too few leads to users with access to things they don’t need. Similarly, in the case of policy based access control the set of policies (the Policy Rules) needs to be stored and managed.</w:t>
+        <w:t xml:space="preserve">, (defining and managing a useful set of roles), since too many roles becomes difficult to manage and too few leads to users with access to things they don’t need. Similarly, in the case of policy based access control the set of policies (the Policy Rules) needs to be designed, stored and managed.</w:t>
       </w:r>
     </w:p>
     <w:p>
@@ -1402,18 +1537,18 @@
       <w:pPr>
         <w:pStyle w:val="Heading2"/>
       </w:pPr>
-      <w:bookmarkStart w:id="48" w:name="access-governance-iga"/>
+      <w:bookmarkStart w:id="52" w:name="access-governance-iga"/>
       <w:r>
         <w:t xml:space="preserve">Access governance (IGA)</w:t>
       </w:r>
-      <w:bookmarkEnd w:id="48"/>
+      <w:bookmarkEnd w:id="52"/>
     </w:p>
     <w:p>
       <w:pPr>
         <w:pStyle w:val="FirstParagraph"/>
       </w:pPr>
       <w:r>
-        <w:t xml:space="preserve">Access Governance provides control over access rights implemented in multiple local or shared authorization systems. This control is often broken into the administration of these rights and the oversight needed to ensure that these rights are in good order over time. While this is logically separate from Provisioning, some organizations find it useful to group IGA and Provisioning together under an organzational unit charged with both.</w:t>
+        <w:t xml:space="preserve">Access Governance provides control over access rights implemented in multiple local or shared authorization systems. This function is often broken into the administration of these rights and the oversight needed to ensure that these rights are in good order over time. While this is logically separate from Provisioning, some organizations find it useful to group IGA and Provisioning together under an organzational unit charged with both.</w:t>
       </w:r>
     </w:p>
     <w:p>
@@ -1423,7 +1558,7 @@
       <w:r>
         <w:drawing>
           <wp:inline>
-            <wp:extent cx="5334000" cy="4943375"/>
+            <wp:extent cx="5731510" cy="5311775"/>
             <wp:effectExtent b="0" l="0" r="0" t="0"/>
             <wp:docPr descr="Access Governance provides oversight and control over access rights implemented in many Local authorization systems and, sometimes, in Shared authorization systems." title="" id="1" name="Picture"/>
             <a:graphic>
@@ -1436,7 +1571,7 @@
                     </pic:cNvPicPr>
                   </pic:nvPicPr>
                   <pic:blipFill>
-                    <a:blip r:embed="rId49"/>
+                    <a:blip r:embed="rId53"/>
                     <a:stretch>
                       <a:fillRect/>
                     </a:stretch>
@@ -1444,7 +1579,7 @@
                   <pic:spPr bwMode="auto">
                     <a:xfrm>
                       <a:off x="0" y="0"/>
-                      <a:ext cx="5334000" cy="4943375"/>
+                      <a:ext cx="5731510" cy="5311775"/>
                     </a:xfrm>
                     <a:prstGeom prst="rect">
                       <a:avLst/>
@@ -1475,11 +1610,11 @@
       <w:pPr>
         <w:pStyle w:val="Heading4"/>
       </w:pPr>
-      <w:bookmarkStart w:id="50" w:name="control"/>
+      <w:bookmarkStart w:id="54" w:name="control"/>
       <w:r>
         <w:t xml:space="preserve">Control</w:t>
       </w:r>
-      <w:bookmarkEnd w:id="50"/>
+      <w:bookmarkEnd w:id="54"/>
     </w:p>
     <w:p>
       <w:pPr>
@@ -1501,18 +1636,18 @@
       <w:pPr>
         <w:pStyle w:val="Heading4"/>
       </w:pPr>
-      <w:bookmarkStart w:id="51" w:name="oversight"/>
+      <w:bookmarkStart w:id="55" w:name="oversight"/>
       <w:r>
         <w:t xml:space="preserve">Oversight</w:t>
       </w:r>
-      <w:bookmarkEnd w:id="51"/>
+      <w:bookmarkEnd w:id="55"/>
     </w:p>
     <w:p>
       <w:pPr>
         <w:pStyle w:val="FirstParagraph"/>
       </w:pPr>
       <w:r>
-        <w:t xml:space="preserve">Typically, governance activities review and may modify the data in one or more of the authorization components in order to effect a change in entitlements. Often organizations will have formal process to review existing entitlements and may require a responsible party to certify or attest that the entitlements are in good order. Addition tools which provide include evidence that IAM policies are effective at enforcing their stated control include internal and external audits as well as analytic reports.</w:t>
+        <w:t xml:space="preserve">Typically, governance activities review and may modify the data in one or more of the authorization components in order to effect a change in entitlements. Often organizations will have formal process to review existing entitlements and may require a responsible party to certify or attest that the entitlements are in good order. Additional tools to ensure that IAM policies are effective at enforcing their stated control include internal and external audits as well as analytic reports.</w:t>
       </w:r>
     </w:p>
     <w:p>
@@ -1527,11 +1662,11 @@
       <w:pPr>
         <w:pStyle w:val="Heading3"/>
       </w:pPr>
-      <w:bookmarkStart w:id="52" w:name="risk-context"/>
+      <w:bookmarkStart w:id="56" w:name="risk-context"/>
       <w:r>
         <w:t xml:space="preserve">Risk Context</w:t>
       </w:r>
-      <w:bookmarkEnd w:id="52"/>
+      <w:bookmarkEnd w:id="56"/>
     </w:p>
     <w:p>
       <w:pPr>
@@ -1548,9 +1683,9 @@
       <w:r>
         <w:drawing>
           <wp:inline>
-            <wp:extent cx="5334000" cy="4948694"/>
+            <wp:extent cx="5731510" cy="5317490"/>
             <wp:effectExtent b="0" l="0" r="0" t="0"/>
-            <wp:docPr descr="Risk Context It is possible to use risk information in authentication decisions. For instance, if a stolen password is found on the dark web, don’t allow login." title="" id="1" name="Picture"/>
+            <wp:docPr descr="Risk Context: It is possible to use risk information in authentication decisions. For instance, if a stolen password is found on the dark web, don’t allow login." title="" id="1" name="Picture"/>
             <a:graphic>
               <a:graphicData uri="http://schemas.openxmlformats.org/drawingml/2006/picture">
                 <pic:pic>
@@ -1561,7 +1696,7 @@
                     </pic:cNvPicPr>
                   </pic:nvPicPr>
                   <pic:blipFill>
-                    <a:blip r:embed="rId53"/>
+                    <a:blip r:embed="rId57"/>
                     <a:stretch>
                       <a:fillRect/>
                     </a:stretch>
@@ -1569,7 +1704,7 @@
                   <pic:spPr bwMode="auto">
                     <a:xfrm>
                       <a:off x="0" y="0"/>
-                      <a:ext cx="5334000" cy="4948694"/>
+                      <a:ext cx="5731510" cy="5317490"/>
                     </a:xfrm>
                     <a:prstGeom prst="rect">
                       <a:avLst/>
@@ -1593,28 +1728,28 @@
         <w:pStyle w:val="ImageCaption"/>
       </w:pPr>
       <w:r>
-        <w:t xml:space="preserve">Risk Context It is possible to use risk information in authentication decisions. For instance, if a stolen password is found on the dark web, don’t allow login.</w:t>
+        <w:t xml:space="preserve">Risk Context: It is possible to use risk information in authentication decisions. For instance, if a stolen password is found on the dark web, don’t allow login.</w:t>
       </w:r>
     </w:p>
     <w:p>
       <w:pPr>
         <w:pStyle w:val="Heading4"/>
       </w:pPr>
-      <w:bookmarkStart w:id="54" w:name="examples-information-in-the-request"/>
-      <w:r>
-        <w:t xml:space="preserve">Examples: Information in the request</w:t>
-      </w:r>
-      <w:bookmarkEnd w:id="54"/>
+      <w:bookmarkStart w:id="58" w:name="example-information-in-the-request"/>
+      <w:r>
+        <w:t xml:space="preserve">Example: Information in the request</w:t>
+      </w:r>
+      <w:bookmarkEnd w:id="58"/>
     </w:p>
     <w:p>
       <w:pPr>
         <w:pStyle w:val="Heading4"/>
       </w:pPr>
-      <w:bookmarkStart w:id="55" w:name="boundary-control"/>
+      <w:bookmarkStart w:id="59" w:name="boundary-control"/>
       <w:r>
         <w:t xml:space="preserve">Boundary control</w:t>
       </w:r>
-      <w:bookmarkEnd w:id="55"/>
+      <w:bookmarkEnd w:id="59"/>
     </w:p>
     <w:p>
       <w:pPr>
@@ -1628,21 +1763,21 @@
       <w:pPr>
         <w:pStyle w:val="Heading4"/>
       </w:pPr>
-      <w:bookmarkStart w:id="56" w:name="examples-historical-usage"/>
-      <w:r>
-        <w:t xml:space="preserve">Examples: Historical usage</w:t>
-      </w:r>
-      <w:bookmarkEnd w:id="56"/>
+      <w:bookmarkStart w:id="60" w:name="example-historical-usage"/>
+      <w:r>
+        <w:t xml:space="preserve">Example: Historical usage</w:t>
+      </w:r>
+      <w:bookmarkEnd w:id="60"/>
     </w:p>
     <w:p>
       <w:pPr>
         <w:pStyle w:val="Heading5"/>
       </w:pPr>
-      <w:bookmarkStart w:id="57" w:name="usage-pattern-match"/>
+      <w:bookmarkStart w:id="61" w:name="usage-pattern-match"/>
       <w:r>
         <w:t xml:space="preserve">Usage pattern match</w:t>
       </w:r>
-      <w:bookmarkEnd w:id="57"/>
+      <w:bookmarkEnd w:id="61"/>
     </w:p>
     <w:p>
       <w:pPr>
@@ -1656,11 +1791,11 @@
       <w:pPr>
         <w:pStyle w:val="Heading5"/>
       </w:pPr>
-      <w:bookmarkStart w:id="58" w:name="land-speed-violation"/>
+      <w:bookmarkStart w:id="62" w:name="land-speed-violation"/>
       <w:r>
         <w:t xml:space="preserve">Land speed violation</w:t>
       </w:r>
-      <w:bookmarkEnd w:id="58"/>
+      <w:bookmarkEnd w:id="62"/>
     </w:p>
     <w:p>
       <w:pPr>
@@ -1682,11 +1817,11 @@
       <w:pPr>
         <w:pStyle w:val="Heading4"/>
       </w:pPr>
-      <w:bookmarkStart w:id="59" w:name="example-third-party"/>
+      <w:bookmarkStart w:id="63" w:name="example-third-party"/>
       <w:r>
         <w:t xml:space="preserve">Example: Third party</w:t>
       </w:r>
-      <w:bookmarkEnd w:id="59"/>
+      <w:bookmarkEnd w:id="63"/>
     </w:p>
     <w:p>
       <w:pPr>
@@ -1708,7 +1843,7 @@
         <w:t xml:space="preserve">”</w:t>
       </w:r>
       <w:r>
-        <w:t xml:space="preserve">. Bad actors purchase these in the hope that users will use the same password at other sites. A counter measure is for the Identity Management System operator to require additional certainty if one of those passwords were presented.</w:t>
+        <w:t xml:space="preserve">. Bad actors acquire these in the hope that users will use the same password at other sites. A counter measure is for the Identity Management System operator to require additional certainty if one of those passwords were presented.</w:t>
       </w:r>
     </w:p>
     <w:p>
@@ -1716,7 +1851,7 @@
         <w:pStyle w:val="BodyText"/>
       </w:pPr>
       <w:r>
-        <w:t xml:space="preserve">External events may be visible to the Identity Management System operator through consortia or vendor packages. In some mutual-support scenarios, it may be possible for the IMS operator to also publish events for the benefit of others, supporting a relying party’s risk management requirement.</w:t>
+        <w:t xml:space="preserve">External events may be visible to the Identity Management System operator through consortia or vendor packages. In some mutual-support scenarios, it may be possible for the IMS operator to also publish events for the benefit of others, supporting other operators’ risk management requirement.</w:t>
       </w:r>
     </w:p>
     <w:p>
@@ -1740,18 +1875,18 @@
         <w:pStyle w:val="BodyText"/>
       </w:pPr>
       <w:r>
-        <w:t xml:space="preserve">The linkage from the IMS Audit Repository illustrates that the Risk Context consumes one or more inputs to the trust algorithm. (See NIST 800-207).</w:t>
+        <w:t xml:space="preserve">The linkage from the IMS Audit Repository illustrates that the Risk Context may consume the historical data about events.</w:t>
       </w:r>
     </w:p>
     <w:p>
       <w:pPr>
         <w:pStyle w:val="Heading2"/>
       </w:pPr>
-      <w:bookmarkStart w:id="60" w:name="metadata-and-discovery"/>
+      <w:bookmarkStart w:id="64" w:name="metadata-and-discovery"/>
       <w:r>
         <w:t xml:space="preserve">Metadata and Discovery</w:t>
       </w:r>
-      <w:bookmarkEnd w:id="60"/>
+      <w:bookmarkEnd w:id="64"/>
     </w:p>
     <w:p>
       <w:pPr>
@@ -1768,7 +1903,7 @@
       <w:r>
         <w:drawing>
           <wp:inline>
-            <wp:extent cx="5334000" cy="3945836"/>
+            <wp:extent cx="5731510" cy="4239895"/>
             <wp:effectExtent b="0" l="0" r="0" t="0"/>
             <wp:docPr descr="Metadata and discovery these two functions are involved with mutual recognition of the Identity Management System and Relying Service." title="" id="1" name="Picture"/>
             <a:graphic>
@@ -1781,7 +1916,7 @@
                     </pic:cNvPicPr>
                   </pic:nvPicPr>
                   <pic:blipFill>
-                    <a:blip r:embed="rId61"/>
+                    <a:blip r:embed="rId65"/>
                     <a:stretch>
                       <a:fillRect/>
                     </a:stretch>
@@ -1789,7 +1924,7 @@
                   <pic:spPr bwMode="auto">
                     <a:xfrm>
                       <a:off x="0" y="0"/>
-                      <a:ext cx="5334000" cy="3945836"/>
+                      <a:ext cx="5731510" cy="4239895"/>
                     </a:xfrm>
                     <a:prstGeom prst="rect">
                       <a:avLst/>
@@ -1821,7 +1956,7 @@
         <w:pStyle w:val="BodyText"/>
       </w:pPr>
       <w:r>
-        <w:t xml:space="preserve">One example is the registration of public key certificates to enable mutual authentication. In some scenarios this information is shared between the parties manually.</w:t>
+        <w:t xml:space="preserve">One example is the registration of public key certificates to enable mutual authentication. In some scenarios this information is shared between the parties manually. At run-time for distributed systems the technial root of trust is needed to validate the security channel (PKI)</w:t>
       </w:r>
     </w:p>
     <w:p>
@@ -1852,11 +1987,11 @@
       <w:pPr>
         <w:pStyle w:val="Heading3"/>
       </w:pPr>
-      <w:bookmarkStart w:id="62" w:name="acknowlegements"/>
+      <w:bookmarkStart w:id="66" w:name="acknowlegements"/>
       <w:r>
         <w:t xml:space="preserve">Acknowlegements</w:t>
       </w:r>
-      <w:bookmarkEnd w:id="62"/>
+      <w:bookmarkEnd w:id="66"/>
     </w:p>
     <w:p>
       <w:pPr>
@@ -1886,11 +2021,11 @@
       <w:pPr>
         <w:pStyle w:val="Heading2"/>
       </w:pPr>
-      <w:bookmarkStart w:id="63" w:name="references"/>
+      <w:bookmarkStart w:id="67" w:name="references"/>
       <w:r>
         <w:t xml:space="preserve">References</w:t>
       </w:r>
-      <w:bookmarkEnd w:id="63"/>
+      <w:bookmarkEnd w:id="67"/>
     </w:p>
     <w:p>
       <w:pPr>
@@ -1915,7 +2050,7 @@
       <w:r>
         <w:t xml:space="preserve">FICAM </w:t>
       </w:r>
-      <w:hyperlink r:id="rId64">
+      <w:hyperlink r:id="rId68">
         <w:r>
           <w:rPr>
             <w:u w:val="single"/>
@@ -1936,7 +2071,7 @@
       <w:r>
         <w:t xml:space="preserve">Internet 2 </w:t>
       </w:r>
-      <w:hyperlink r:id="rId64">
+      <w:hyperlink r:id="rId68">
         <w:r>
           <w:rPr>
             <w:u w:val="single"/>
@@ -1957,7 +2092,7 @@
       <w:r>
         <w:t xml:space="preserve">NIST Zero Trust </w:t>
       </w:r>
-      <w:hyperlink r:id="rId65">
+      <w:hyperlink r:id="rId69">
         <w:r>
           <w:rPr>
             <w:u w:val="single"/>
@@ -2003,7 +2138,25 @@
         <w:t xml:space="preserve">NISTIR 8149 https://nvlpubs.nist.gov/nistpubs/ir/2018/NIST.IR.8149.pdf</w:t>
       </w:r>
     </w:p>
-    <w:sectPr/>
+    <w:p>
+      <w:pPr>
+        <w:pStyle w:val="Compact"/>
+        <w:numPr>
+          <w:numId w:val="1001"/>
+          <w:ilvl w:val="0"/>
+        </w:numPr>
+      </w:pPr>
+      <w:r>
+        <w:t xml:space="preserve">Wikipedia - all models https://en.wikipedia.org/wiki/All_models_are_wrong</w:t>
+      </w:r>
+    </w:p>
+    <w:sectPr>
+      <w:footerReference w:type="even" r:id="rId9"/>
+      <w:footerReference w:type="default" r:id="rId10"/>
+      <w:pgSz w:w="12240" w:h="15840"/>
+      <w:pgMar w:top="1440" w:right="1440" w:bottom="1440" w:left="1440" w:header="720" w:footer="720" w:gutter="0"/>
+      <w:cols w:space="720"/>
+    </w:sectPr>
   </w:body>
 </w:document>
 </file>
@@ -2012,6 +2165,133 @@
 <w:comments xmlns:w="http://schemas.openxmlformats.org/wordprocessingml/2006/main" xmlns:m="http://schemas.openxmlformats.org/officeDocument/2006/math" xmlns:r="http://schemas.openxmlformats.org/officeDocument/2006/relationships" xmlns:o="urn:schemas-microsoft-com:office:office" xmlns:v="urn:schemas-microsoft-com:vml" xmlns:w10="urn:schemas-microsoft-com:office:word" xmlns:a="http://schemas.openxmlformats.org/drawingml/2006/main" xmlns:pic="http://schemas.openxmlformats.org/drawingml/2006/picture" xmlns:wp="http://schemas.openxmlformats.org/drawingml/2006/wordprocessingDrawing"/>
 </file>
 
+<file path=word/footer1.xml><?xml version="1.0" encoding="utf-8"?>
+<w:ftr xmlns:wpc="http://schemas.microsoft.com/office/word/2010/wordprocessingCanvas" xmlns:cx="http://schemas.microsoft.com/office/drawing/2014/chartex" xmlns:cx1="http://schemas.microsoft.com/office/drawing/2015/9/8/chartex" xmlns:cx2="http://schemas.microsoft.com/office/drawing/2015/10/21/chartex" xmlns:cx3="http://schemas.microsoft.com/office/drawing/2016/5/9/chartex" xmlns:cx4="http://schemas.microsoft.com/office/drawing/2016/5/10/chartex" xmlns:cx5="http://schemas.microsoft.com/office/drawing/2016/5/11/chartex" xmlns:cx6="http://schemas.microsoft.com/office/drawing/2016/5/12/chartex" xmlns:cx7="http://schemas.microsoft.com/office/drawing/2016/5/13/chartex" xmlns:cx8="http://schemas.microsoft.com/office/drawing/2016/5/14/chartex" xmlns:mc="http://schemas.openxmlformats.org/markup-compatibility/2006" xmlns:aink="http://schemas.microsoft.com/office/drawing/2016/ink" xmlns:am3d="http://schemas.microsoft.com/office/drawing/2017/model3d" xmlns:o="urn:schemas-microsoft-com:office:office" xmlns:r="http://schemas.openxmlformats.org/officeDocument/2006/relationships" xmlns:m="http://schemas.openxmlformats.org/officeDocument/2006/math" xmlns:v="urn:schemas-microsoft-com:vml" xmlns:wp14="http://schemas.microsoft.com/office/word/2010/wordprocessingDrawing" xmlns:wp="http://schemas.openxmlformats.org/drawingml/2006/wordprocessingDrawing" xmlns:w10="urn:schemas-microsoft-com:office:word" xmlns:w="http://schemas.openxmlformats.org/wordprocessingml/2006/main" xmlns:w14="http://schemas.microsoft.com/office/word/2010/wordml" xmlns:w15="http://schemas.microsoft.com/office/word/2012/wordml" xmlns:w16cex="http://schemas.microsoft.com/office/word/2018/wordml/cex" xmlns:w16cid="http://schemas.microsoft.com/office/word/2016/wordml/cid" xmlns:w16="http://schemas.microsoft.com/office/word/2018/wordml" xmlns:w16sdtdh="http://schemas.microsoft.com/office/word/2020/wordml/sdtdatahash" xmlns:w16se="http://schemas.microsoft.com/office/word/2015/wordml/symex" xmlns:wpg="http://schemas.microsoft.com/office/word/2010/wordprocessingGroup" xmlns:wpi="http://schemas.microsoft.com/office/word/2010/wordprocessingInk" xmlns:wne="http://schemas.microsoft.com/office/word/2006/wordml" xmlns:wps="http://schemas.microsoft.com/office/word/2010/wordprocessingShape" mc:Ignorable="w14 w15 w16se w16cid w16 w16cex w16sdtdh wp14">
+  <w:sdt>
+    <w:sdtPr>
+      <w:rPr>
+        <w:rStyle w:val="PageNumber"/>
+      </w:rPr>
+      <w:id w:val="1736972446"/>
+      <w:docPartObj>
+        <w:docPartGallery w:val="Page Numbers (Bottom of Page)"/>
+        <w:docPartUnique/>
+      </w:docPartObj>
+    </w:sdtPr>
+    <w:sdtEndPr>
+      <w:rPr>
+        <w:rStyle w:val="PageNumber"/>
+      </w:rPr>
+    </w:sdtEndPr>
+    <w:sdtContent>
+      <w:p>
+        <w:pPr>
+          <w:pStyle w:val="Footer"/>
+          <w:framePr w:wrap="none" w:vAnchor="text" w:hAnchor="margin" w:xAlign="right" w:y="1"/>
+          <w:rPr>
+            <w:rStyle w:val="PageNumber"/>
+          </w:rPr>
+        </w:pPr>
+        <w:r>
+          <w:rPr>
+            <w:rStyle w:val="PageNumber"/>
+          </w:rPr>
+          <w:fldChar w:fldCharType="begin"/>
+        </w:r>
+        <w:r>
+          <w:rPr>
+            <w:rStyle w:val="PageNumber"/>
+          </w:rPr>
+          <w:instrText xml:space="preserve"> PAGE </w:instrText>
+        </w:r>
+        <w:r>
+          <w:rPr>
+            <w:rStyle w:val="PageNumber"/>
+          </w:rPr>
+          <w:fldChar w:fldCharType="end"/>
+        </w:r>
+      </w:p>
+    </w:sdtContent>
+  </w:sdt>
+  <w:p>
+    <w:pPr>
+      <w:pStyle w:val="Footer"/>
+      <w:ind w:right="360"/>
+    </w:pPr>
+  </w:p>
+</w:ftr>
+</file>
+
+<file path=word/footer2.xml><?xml version="1.0" encoding="utf-8"?>
+<w:ftr xmlns:wpc="http://schemas.microsoft.com/office/word/2010/wordprocessingCanvas" xmlns:cx="http://schemas.microsoft.com/office/drawing/2014/chartex" xmlns:cx1="http://schemas.microsoft.com/office/drawing/2015/9/8/chartex" xmlns:cx2="http://schemas.microsoft.com/office/drawing/2015/10/21/chartex" xmlns:cx3="http://schemas.microsoft.com/office/drawing/2016/5/9/chartex" xmlns:cx4="http://schemas.microsoft.com/office/drawing/2016/5/10/chartex" xmlns:cx5="http://schemas.microsoft.com/office/drawing/2016/5/11/chartex" xmlns:cx6="http://schemas.microsoft.com/office/drawing/2016/5/12/chartex" xmlns:cx7="http://schemas.microsoft.com/office/drawing/2016/5/13/chartex" xmlns:cx8="http://schemas.microsoft.com/office/drawing/2016/5/14/chartex" xmlns:mc="http://schemas.openxmlformats.org/markup-compatibility/2006" xmlns:aink="http://schemas.microsoft.com/office/drawing/2016/ink" xmlns:am3d="http://schemas.microsoft.com/office/drawing/2017/model3d" xmlns:o="urn:schemas-microsoft-com:office:office" xmlns:r="http://schemas.openxmlformats.org/officeDocument/2006/relationships" xmlns:m="http://schemas.openxmlformats.org/officeDocument/2006/math" xmlns:v="urn:schemas-microsoft-com:vml" xmlns:wp14="http://schemas.microsoft.com/office/word/2010/wordprocessingDrawing" xmlns:wp="http://schemas.openxmlformats.org/drawingml/2006/wordprocessingDrawing" xmlns:w10="urn:schemas-microsoft-com:office:word" xmlns:w="http://schemas.openxmlformats.org/wordprocessingml/2006/main" xmlns:w14="http://schemas.microsoft.com/office/word/2010/wordml" xmlns:w15="http://schemas.microsoft.com/office/word/2012/wordml" xmlns:w16cex="http://schemas.microsoft.com/office/word/2018/wordml/cex" xmlns:w16cid="http://schemas.microsoft.com/office/word/2016/wordml/cid" xmlns:w16="http://schemas.microsoft.com/office/word/2018/wordml" xmlns:w16sdtdh="http://schemas.microsoft.com/office/word/2020/wordml/sdtdatahash" xmlns:w16se="http://schemas.microsoft.com/office/word/2015/wordml/symex" xmlns:wpg="http://schemas.microsoft.com/office/word/2010/wordprocessingGroup" xmlns:wpi="http://schemas.microsoft.com/office/word/2010/wordprocessingInk" xmlns:wne="http://schemas.microsoft.com/office/word/2006/wordml" xmlns:wps="http://schemas.microsoft.com/office/word/2010/wordprocessingShape" mc:Ignorable="w14 w15 w16se w16cid w16 w16cex w16sdtdh wp14">
+  <w:sdt>
+    <w:sdtPr>
+      <w:rPr>
+        <w:rStyle w:val="PageNumber"/>
+      </w:rPr>
+      <w:id w:val="-621696267"/>
+      <w:docPartObj>
+        <w:docPartGallery w:val="Page Numbers (Bottom of Page)"/>
+        <w:docPartUnique/>
+      </w:docPartObj>
+    </w:sdtPr>
+    <w:sdtEndPr>
+      <w:rPr>
+        <w:rStyle w:val="PageNumber"/>
+      </w:rPr>
+    </w:sdtEndPr>
+    <w:sdtContent>
+      <w:p>
+        <w:pPr>
+          <w:pStyle w:val="Footer"/>
+          <w:framePr w:wrap="none" w:vAnchor="text" w:hAnchor="margin" w:xAlign="right" w:y="1"/>
+          <w:rPr>
+            <w:rStyle w:val="PageNumber"/>
+          </w:rPr>
+        </w:pPr>
+        <w:r>
+          <w:rPr>
+            <w:rStyle w:val="PageNumber"/>
+          </w:rPr>
+          <w:fldChar w:fldCharType="begin"/>
+        </w:r>
+        <w:r>
+          <w:rPr>
+            <w:rStyle w:val="PageNumber"/>
+          </w:rPr>
+          <w:instrText xml:space="preserve"> PAGE </w:instrText>
+        </w:r>
+        <w:r>
+          <w:rPr>
+            <w:rStyle w:val="PageNumber"/>
+          </w:rPr>
+          <w:fldChar w:fldCharType="separate"/>
+        </w:r>
+        <w:r>
+          <w:rPr>
+            <w:rStyle w:val="PageNumber"/>
+            <w:noProof/>
+          </w:rPr>
+          <w:t>1</w:t>
+        </w:r>
+        <w:r>
+          <w:rPr>
+            <w:rStyle w:val="PageNumber"/>
+          </w:rPr>
+          <w:fldChar w:fldCharType="end"/>
+        </w:r>
+      </w:p>
+    </w:sdtContent>
+  </w:sdt>
+  <w:p>
+    <w:pPr>
+      <w:pStyle w:val="Footer"/>
+      <w:ind w:right="360"/>
+    </w:pPr>
+  </w:p>
+</w:ftr>
+</file>
+
 <file path=word/footnotes.xml><?xml version="1.0" encoding="utf-8"?>
 <w:footnotes xmlns:w="http://schemas.openxmlformats.org/wordprocessingml/2006/main" xmlns:m="http://schemas.openxmlformats.org/officeDocument/2006/math" xmlns:r="http://schemas.openxmlformats.org/officeDocument/2006/relationships" xmlns:o="urn:schemas-microsoft-com:office:office" xmlns:v="urn:schemas-microsoft-com:vml" xmlns:w10="urn:schemas-microsoft-com:office:word" xmlns:a="http://schemas.openxmlformats.org/drawingml/2006/main" xmlns:pic="http://schemas.openxmlformats.org/drawingml/2006/picture" xmlns:wp="http://schemas.openxmlformats.org/drawingml/2006/wordprocessingDrawing">
   <w:footnote w:type="continuationSeparator" w:id="0">
@@ -2032,10 +2312,196 @@
 </file>
 
 <file path=word/numbering.xml><?xml version="1.0" encoding="utf-8"?>
-<w:numbering xmlns:w="http://schemas.openxmlformats.org/wordprocessingml/2006/main">
-  <w:abstractNum w:abstractNumId="990">
-    <w:nsid w:val="170cd2de"/>
+<w:numbering xmlns:wpc="http://schemas.microsoft.com/office/word/2010/wordprocessingCanvas" xmlns:cx="http://schemas.microsoft.com/office/drawing/2014/chartex" xmlns:cx1="http://schemas.microsoft.com/office/drawing/2015/9/8/chartex" xmlns:cx2="http://schemas.microsoft.com/office/drawing/2015/10/21/chartex" xmlns:cx3="http://schemas.microsoft.com/office/drawing/2016/5/9/chartex" xmlns:cx4="http://schemas.microsoft.com/office/drawing/2016/5/10/chartex" xmlns:cx5="http://schemas.microsoft.com/office/drawing/2016/5/11/chartex" xmlns:cx6="http://schemas.microsoft.com/office/drawing/2016/5/12/chartex" xmlns:cx7="http://schemas.microsoft.com/office/drawing/2016/5/13/chartex" xmlns:cx8="http://schemas.microsoft.com/office/drawing/2016/5/14/chartex" xmlns:mc="http://schemas.openxmlformats.org/markup-compatibility/2006" xmlns:aink="http://schemas.microsoft.com/office/drawing/2016/ink" xmlns:am3d="http://schemas.microsoft.com/office/drawing/2017/model3d" xmlns:o="urn:schemas-microsoft-com:office:office" xmlns:r="http://schemas.openxmlformats.org/officeDocument/2006/relationships" xmlns:m="http://schemas.openxmlformats.org/officeDocument/2006/math" xmlns:v="urn:schemas-microsoft-com:vml" xmlns:wp14="http://schemas.microsoft.com/office/word/2010/wordprocessingDrawing" xmlns:wp="http://schemas.openxmlformats.org/drawingml/2006/wordprocessingDrawing" xmlns:w10="urn:schemas-microsoft-com:office:word" xmlns:w="http://schemas.openxmlformats.org/wordprocessingml/2006/main" xmlns:w14="http://schemas.microsoft.com/office/word/2010/wordml" xmlns:w15="http://schemas.microsoft.com/office/word/2012/wordml" xmlns:w16cex="http://schemas.microsoft.com/office/word/2018/wordml/cex" xmlns:w16cid="http://schemas.microsoft.com/office/word/2016/wordml/cid" xmlns:w16="http://schemas.microsoft.com/office/word/2018/wordml" xmlns:w16sdtdh="http://schemas.microsoft.com/office/word/2020/wordml/sdtdatahash" xmlns:w16se="http://schemas.microsoft.com/office/word/2015/wordml/symex" xmlns:wpg="http://schemas.microsoft.com/office/word/2010/wordprocessingGroup" xmlns:wpi="http://schemas.microsoft.com/office/word/2010/wordprocessingInk" xmlns:wne="http://schemas.microsoft.com/office/word/2006/wordml" xmlns:wps="http://schemas.microsoft.com/office/word/2010/wordprocessingShape" mc:Ignorable="w14 w15 w16se w16cid w16 w16cex w16sdtdh wp14">
+  <w:abstractNum w:abstractNumId="0" w15:restartNumberingAfterBreak="0">
+    <w:nsid w:val="FFFFFF7C"/>
+    <w:multiLevelType w:val="singleLevel"/>
+    <w:tmpl w:val="416C49CC"/>
+    <w:lvl w:ilvl="0">
+      <w:start w:val="1"/>
+      <w:numFmt w:val="decimal"/>
+      <w:lvlText w:val="%1."/>
+      <w:lvlJc w:val="left"/>
+      <w:pPr>
+        <w:tabs>
+          <w:tab w:val="num" w:pos="1800"/>
+        </w:tabs>
+        <w:ind w:left="1800" w:hanging="360"/>
+      </w:pPr>
+    </w:lvl>
+  </w:abstractNum>
+  <w:abstractNum w:abstractNumId="1" w15:restartNumberingAfterBreak="0">
+    <w:nsid w:val="FFFFFF7D"/>
+    <w:multiLevelType w:val="singleLevel"/>
+    <w:tmpl w:val="67BCFA6C"/>
+    <w:lvl w:ilvl="0">
+      <w:start w:val="1"/>
+      <w:numFmt w:val="decimal"/>
+      <w:lvlText w:val="%1."/>
+      <w:lvlJc w:val="left"/>
+      <w:pPr>
+        <w:tabs>
+          <w:tab w:val="num" w:pos="1440"/>
+        </w:tabs>
+        <w:ind w:left="1440" w:hanging="360"/>
+      </w:pPr>
+    </w:lvl>
+  </w:abstractNum>
+  <w:abstractNum w:abstractNumId="2" w15:restartNumberingAfterBreak="0">
+    <w:nsid w:val="FFFFFF7E"/>
+    <w:multiLevelType w:val="singleLevel"/>
+    <w:tmpl w:val="BB5AD9F4"/>
+    <w:lvl w:ilvl="0">
+      <w:start w:val="1"/>
+      <w:numFmt w:val="decimal"/>
+      <w:lvlText w:val="%1."/>
+      <w:lvlJc w:val="left"/>
+      <w:pPr>
+        <w:tabs>
+          <w:tab w:val="num" w:pos="1080"/>
+        </w:tabs>
+        <w:ind w:left="1080" w:hanging="360"/>
+      </w:pPr>
+    </w:lvl>
+  </w:abstractNum>
+  <w:abstractNum w:abstractNumId="3" w15:restartNumberingAfterBreak="0">
+    <w:nsid w:val="FFFFFF7F"/>
+    <w:multiLevelType w:val="singleLevel"/>
+    <w:tmpl w:val="F09A0042"/>
+    <w:lvl w:ilvl="0">
+      <w:start w:val="1"/>
+      <w:numFmt w:val="decimal"/>
+      <w:lvlText w:val="%1."/>
+      <w:lvlJc w:val="left"/>
+      <w:pPr>
+        <w:tabs>
+          <w:tab w:val="num" w:pos="720"/>
+        </w:tabs>
+        <w:ind w:left="720" w:hanging="360"/>
+      </w:pPr>
+    </w:lvl>
+  </w:abstractNum>
+  <w:abstractNum w:abstractNumId="4" w15:restartNumberingAfterBreak="0">
+    <w:nsid w:val="FFFFFF80"/>
+    <w:multiLevelType w:val="singleLevel"/>
+    <w:tmpl w:val="EFF88F3A"/>
+    <w:lvl w:ilvl="0">
+      <w:start w:val="1"/>
+      <w:numFmt w:val="bullet"/>
+      <w:lvlText w:val=""/>
+      <w:lvlJc w:val="left"/>
+      <w:pPr>
+        <w:tabs>
+          <w:tab w:val="num" w:pos="1800"/>
+        </w:tabs>
+        <w:ind w:left="1800" w:hanging="360"/>
+      </w:pPr>
+      <w:rPr>
+        <w:rFonts w:ascii="Symbol" w:hAnsi="Symbol" w:hint="default"/>
+      </w:rPr>
+    </w:lvl>
+  </w:abstractNum>
+  <w:abstractNum w:abstractNumId="5" w15:restartNumberingAfterBreak="0">
+    <w:nsid w:val="FFFFFF81"/>
+    <w:multiLevelType w:val="singleLevel"/>
+    <w:tmpl w:val="18C48EE2"/>
+    <w:lvl w:ilvl="0">
+      <w:start w:val="1"/>
+      <w:numFmt w:val="bullet"/>
+      <w:lvlText w:val=""/>
+      <w:lvlJc w:val="left"/>
+      <w:pPr>
+        <w:tabs>
+          <w:tab w:val="num" w:pos="1440"/>
+        </w:tabs>
+        <w:ind w:left="1440" w:hanging="360"/>
+      </w:pPr>
+      <w:rPr>
+        <w:rFonts w:ascii="Symbol" w:hAnsi="Symbol" w:hint="default"/>
+      </w:rPr>
+    </w:lvl>
+  </w:abstractNum>
+  <w:abstractNum w:abstractNumId="6" w15:restartNumberingAfterBreak="0">
+    <w:nsid w:val="FFFFFF82"/>
+    <w:multiLevelType w:val="singleLevel"/>
+    <w:tmpl w:val="1A72F3D6"/>
+    <w:lvl w:ilvl="0">
+      <w:start w:val="1"/>
+      <w:numFmt w:val="bullet"/>
+      <w:lvlText w:val=""/>
+      <w:lvlJc w:val="left"/>
+      <w:pPr>
+        <w:tabs>
+          <w:tab w:val="num" w:pos="1080"/>
+        </w:tabs>
+        <w:ind w:left="1080" w:hanging="360"/>
+      </w:pPr>
+      <w:rPr>
+        <w:rFonts w:ascii="Symbol" w:hAnsi="Symbol" w:hint="default"/>
+      </w:rPr>
+    </w:lvl>
+  </w:abstractNum>
+  <w:abstractNum w:abstractNumId="7" w15:restartNumberingAfterBreak="0">
+    <w:nsid w:val="FFFFFF83"/>
+    <w:multiLevelType w:val="singleLevel"/>
+    <w:tmpl w:val="16561E96"/>
+    <w:lvl w:ilvl="0">
+      <w:start w:val="1"/>
+      <w:numFmt w:val="bullet"/>
+      <w:lvlText w:val=""/>
+      <w:lvlJc w:val="left"/>
+      <w:pPr>
+        <w:tabs>
+          <w:tab w:val="num" w:pos="720"/>
+        </w:tabs>
+        <w:ind w:left="720" w:hanging="360"/>
+      </w:pPr>
+      <w:rPr>
+        <w:rFonts w:ascii="Symbol" w:hAnsi="Symbol" w:hint="default"/>
+      </w:rPr>
+    </w:lvl>
+  </w:abstractNum>
+  <w:abstractNum w:abstractNumId="8" w15:restartNumberingAfterBreak="0">
+    <w:nsid w:val="FFFFFF88"/>
+    <w:multiLevelType w:val="singleLevel"/>
+    <w:tmpl w:val="6394AE30"/>
+    <w:lvl w:ilvl="0">
+      <w:start w:val="1"/>
+      <w:numFmt w:val="decimal"/>
+      <w:lvlText w:val="%1."/>
+      <w:lvlJc w:val="left"/>
+      <w:pPr>
+        <w:tabs>
+          <w:tab w:val="num" w:pos="360"/>
+        </w:tabs>
+        <w:ind w:left="360" w:hanging="360"/>
+      </w:pPr>
+    </w:lvl>
+  </w:abstractNum>
+  <w:abstractNum w:abstractNumId="9" w15:restartNumberingAfterBreak="0">
+    <w:nsid w:val="FFFFFF89"/>
+    <w:multiLevelType w:val="singleLevel"/>
+    <w:tmpl w:val="E4542FCE"/>
+    <w:lvl w:ilvl="0">
+      <w:start w:val="1"/>
+      <w:numFmt w:val="bullet"/>
+      <w:lvlText w:val=""/>
+      <w:lvlJc w:val="left"/>
+      <w:pPr>
+        <w:tabs>
+          <w:tab w:val="num" w:pos="360"/>
+        </w:tabs>
+        <w:ind w:left="360" w:hanging="360"/>
+      </w:pPr>
+      <w:rPr>
+        <w:rFonts w:ascii="Symbol" w:hAnsi="Symbol" w:hint="default"/>
+      </w:rPr>
+    </w:lvl>
+  </w:abstractNum>
+  <w:abstractNum w:abstractNumId="10" w15:restartNumberingAfterBreak="0">
+    <w:nsid w:val="170CD2DE"/>
     <w:multiLevelType w:val="multilevel"/>
+    <w:tmpl w:val="D31E9F3E"/>
     <w:lvl w:ilvl="0">
       <w:numFmt w:val="bullet"/>
       <w:lvlText w:val=" "/>
@@ -2351,8 +2817,38 @@
       </w:pPr>
     </w:lvl>
   </w:abstractNum>
-  <w:num w:numId="1000">
-    <w:abstractNumId w:val="990"/>
+  <w:num w:numId="1">
+    <w:abstractNumId w:val="10"/>
+  </w:num>
+  <w:num w:numId="2">
+    <w:abstractNumId w:val="0"/>
+  </w:num>
+  <w:num w:numId="3">
+    <w:abstractNumId w:val="1"/>
+  </w:num>
+  <w:num w:numId="4">
+    <w:abstractNumId w:val="2"/>
+  </w:num>
+  <w:num w:numId="5">
+    <w:abstractNumId w:val="3"/>
+  </w:num>
+  <w:num w:numId="6">
+    <w:abstractNumId w:val="8"/>
+  </w:num>
+  <w:num w:numId="7">
+    <w:abstractNumId w:val="4"/>
+  </w:num>
+  <w:num w:numId="8">
+    <w:abstractNumId w:val="5"/>
+  </w:num>
+  <w:num w:numId="9">
+    <w:abstractNumId w:val="6"/>
+  </w:num>
+  <w:num w:numId="10">
+    <w:abstractNumId w:val="7"/>
+  </w:num>
+  <w:num w:numId="11">
+    <w:abstractNumId w:val="9"/>
   </w:num>
   <w:num w:numId="1000">
     <w:abstractNumId w:val="990"/>
@@ -2391,7 +2887,7 @@
 </file>
 
 <file path=word/styles.xml><?xml version="1.0" encoding="utf-8"?>
-<w:styles xmlns:r="http://schemas.openxmlformats.org/officeDocument/2006/relationships" xmlns:w="http://schemas.openxmlformats.org/wordprocessingml/2006/main">
+<w:styles xmlns:mc="http://schemas.openxmlformats.org/markup-compatibility/2006" xmlns:r="http://schemas.openxmlformats.org/officeDocument/2006/relationships" xmlns:w="http://schemas.openxmlformats.org/wordprocessingml/2006/main" xmlns:w14="http://schemas.microsoft.com/office/word/2010/wordml" xmlns:w15="http://schemas.microsoft.com/office/word/2012/wordml" xmlns:w16cex="http://schemas.microsoft.com/office/word/2018/wordml/cex" xmlns:w16cid="http://schemas.microsoft.com/office/word/2016/wordml/cid" xmlns:w16="http://schemas.microsoft.com/office/word/2018/wordml" xmlns:w16sdtdh="http://schemas.microsoft.com/office/word/2020/wordml/sdtdatahash" xmlns:w16se="http://schemas.microsoft.com/office/word/2015/wordml/symex" mc:Ignorable="w14 w15 w16se w16cid w16 w16cex w16sdtdh">
   <w:docDefaults>
     <w:rPrDefault>
       <w:rPr>
@@ -2407,19 +2903,564 @@
       </w:pPr>
     </w:pPrDefault>
   </w:docDefaults>
-  <w:latentStyles w:defLockedState="0" w:defUIPriority="0" w:defSemiHidden="0" w:defUnhideWhenUsed="0" w:defQFormat="0" w:count="276"/>
+  <w:latentStyles w:defLockedState="0" w:defUIPriority="0" w:defSemiHidden="0" w:defUnhideWhenUsed="0" w:defQFormat="0" w:count="376">
+    <w:lsdException w:name="heading 5" w:semiHidden="1" w:unhideWhenUsed="1"/>
+    <w:lsdException w:name="index 2" w:semiHidden="1" w:unhideWhenUsed="1"/>
+    <w:lsdException w:name="index 3" w:semiHidden="1" w:unhideWhenUsed="1"/>
+    <w:lsdException w:name="index 4" w:semiHidden="1" w:unhideWhenUsed="1"/>
+    <w:lsdException w:name="index 5" w:semiHidden="1" w:unhideWhenUsed="1"/>
+    <w:lsdException w:name="index 6" w:semiHidden="1" w:unhideWhenUsed="1"/>
+    <w:lsdException w:name="index 7" w:semiHidden="1" w:unhideWhenUsed="1"/>
+    <w:lsdException w:name="index 8" w:semiHidden="1" w:unhideWhenUsed="1"/>
+    <w:lsdException w:name="index 9" w:semiHidden="1" w:unhideWhenUsed="1"/>
+    <w:lsdException w:name="toc 1" w:semiHidden="1" w:unhideWhenUsed="1"/>
+    <w:lsdException w:name="toc 2" w:semiHidden="1" w:unhideWhenUsed="1"/>
+    <w:lsdException w:name="toc 3" w:semiHidden="1" w:unhideWhenUsed="1"/>
+    <w:lsdException w:name="toc 4" w:semiHidden="1" w:unhideWhenUsed="1"/>
+    <w:lsdException w:name="toc 5" w:semiHidden="1" w:unhideWhenUsed="1"/>
+    <w:lsdException w:name="toc 6" w:semiHidden="1" w:unhideWhenUsed="1"/>
+    <w:lsdException w:name="toc 7" w:semiHidden="1" w:unhideWhenUsed="1"/>
+    <w:lsdException w:name="toc 8" w:semiHidden="1" w:unhideWhenUsed="1"/>
+    <w:lsdException w:name="toc 9" w:semiHidden="1" w:unhideWhenUsed="1"/>
+    <w:lsdException w:name="Normal Indent" w:semiHidden="1" w:unhideWhenUsed="1"/>
+    <w:lsdException w:name="footnote text" w:semiHidden="1" w:unhideWhenUsed="1"/>
+    <w:lsdException w:name="annotation text" w:semiHidden="1" w:unhideWhenUsed="1"/>
+    <w:lsdException w:name="header" w:semiHidden="1" w:unhideWhenUsed="1"/>
+    <w:lsdException w:name="footer" w:semiHidden="1" w:unhideWhenUsed="1"/>
+    <w:lsdException w:name="index heading" w:semiHidden="1" w:unhideWhenUsed="1"/>
+    <w:lsdException w:name="caption" w:semiHidden="1" w:unhideWhenUsed="1"/>
+    <w:lsdException w:name="table of figures" w:semiHidden="1" w:unhideWhenUsed="1"/>
+    <w:lsdException w:name="envelope address" w:semiHidden="1" w:unhideWhenUsed="1"/>
+    <w:lsdException w:name="envelope return" w:semiHidden="1" w:unhideWhenUsed="1"/>
+    <w:lsdException w:name="footnote reference" w:semiHidden="1" w:unhideWhenUsed="1"/>
+    <w:lsdException w:name="annotation reference" w:semiHidden="1" w:unhideWhenUsed="1"/>
+    <w:lsdException w:name="line number" w:semiHidden="1" w:unhideWhenUsed="1"/>
+    <w:lsdException w:name="page number" w:semiHidden="1" w:unhideWhenUsed="1"/>
+    <w:lsdException w:name="endnote reference" w:semiHidden="1" w:unhideWhenUsed="1"/>
+    <w:lsdException w:name="endnote text" w:semiHidden="1" w:unhideWhenUsed="1"/>
+    <w:lsdException w:name="table of authorities" w:semiHidden="1" w:unhideWhenUsed="1"/>
+    <w:lsdException w:name="macro" w:semiHidden="1" w:unhideWhenUsed="1"/>
+    <w:lsdException w:name="toa heading" w:semiHidden="1" w:unhideWhenUsed="1"/>
+    <w:lsdException w:name="List" w:semiHidden="1" w:unhideWhenUsed="1"/>
+    <w:lsdException w:name="List Bullet" w:semiHidden="1" w:unhideWhenUsed="1"/>
+    <w:lsdException w:name="List Number" w:semiHidden="1" w:unhideWhenUsed="1"/>
+    <w:lsdException w:name="List 2" w:semiHidden="1" w:unhideWhenUsed="1"/>
+    <w:lsdException w:name="List 3" w:semiHidden="1" w:unhideWhenUsed="1"/>
+    <w:lsdException w:name="List 4" w:semiHidden="1" w:unhideWhenUsed="1"/>
+    <w:lsdException w:name="List Bullet 2" w:semiHidden="1" w:unhideWhenUsed="1"/>
+    <w:lsdException w:name="List Bullet 3" w:semiHidden="1" w:unhideWhenUsed="1"/>
+    <w:lsdException w:name="List Number 2" w:semiHidden="1" w:unhideWhenUsed="1"/>
+    <w:lsdException w:name="List Number 3" w:semiHidden="1" w:unhideWhenUsed="1"/>
+    <w:lsdException w:name="List Number 4" w:semiHidden="1" w:unhideWhenUsed="1"/>
+    <w:lsdException w:name="List Number 5" w:semiHidden="1" w:unhideWhenUsed="1"/>
+    <w:lsdException w:name="Closing" w:semiHidden="1" w:unhideWhenUsed="1"/>
+    <w:lsdException w:name="Signature" w:semiHidden="1" w:unhideWhenUsed="1"/>
+    <w:lsdException w:name="Default Paragraph Font" w:semiHidden="1" w:unhideWhenUsed="1"/>
+    <w:lsdException w:name="Body Text" w:semiHidden="1" w:unhideWhenUsed="1"/>
+    <w:lsdException w:name="Body Text Indent" w:semiHidden="1" w:unhideWhenUsed="1"/>
+    <w:lsdException w:name="List Continue" w:semiHidden="1" w:unhideWhenUsed="1"/>
+    <w:lsdException w:name="List Continue 2" w:semiHidden="1" w:unhideWhenUsed="1"/>
+    <w:lsdException w:name="List Continue 3" w:semiHidden="1" w:unhideWhenUsed="1"/>
+    <w:lsdException w:name="List Continue 4" w:semiHidden="1" w:unhideWhenUsed="1"/>
+    <w:lsdException w:name="List Continue 5" w:semiHidden="1" w:unhideWhenUsed="1"/>
+    <w:lsdException w:name="Message Header" w:semiHidden="1" w:unhideWhenUsed="1"/>
+    <w:lsdException w:name="Salutation" w:semiHidden="1" w:unhideWhenUsed="1"/>
+    <w:lsdException w:name="Date" w:semiHidden="1" w:unhideWhenUsed="1"/>
+    <w:lsdException w:name="Body Text First Indent" w:semiHidden="1" w:unhideWhenUsed="1"/>
+    <w:lsdException w:name="Body Text Indent 2" w:semiHidden="1" w:unhideWhenUsed="1"/>
+    <w:lsdException w:name="Body Text Indent 3" w:semiHidden="1" w:unhideWhenUsed="1"/>
+    <w:lsdException w:name="Block Text" w:semiHidden="1" w:unhideWhenUsed="1"/>
+    <w:lsdException w:name="Hyperlink" w:semiHidden="1" w:unhideWhenUsed="1"/>
+    <w:lsdException w:name="FollowedHyperlink" w:semiHidden="1" w:unhideWhenUsed="1"/>
+    <w:lsdException w:name="Document Map" w:semiHidden="1" w:unhideWhenUsed="1"/>
+    <w:lsdException w:name="Plain Text" w:semiHidden="1" w:unhideWhenUsed="1"/>
+    <w:lsdException w:name="E-mail Signature" w:semiHidden="1" w:unhideWhenUsed="1"/>
+    <w:lsdException w:name="HTML Top of Form" w:semiHidden="1" w:unhideWhenUsed="1"/>
+    <w:lsdException w:name="HTML Bottom of Form" w:semiHidden="1" w:unhideWhenUsed="1"/>
+    <w:lsdException w:name="Normal (Web)" w:semiHidden="1" w:unhideWhenUsed="1"/>
+    <w:lsdException w:name="HTML Acronym" w:semiHidden="1" w:unhideWhenUsed="1"/>
+    <w:lsdException w:name="HTML Address" w:semiHidden="1" w:unhideWhenUsed="1"/>
+    <w:lsdException w:name="HTML Cite" w:semiHidden="1" w:unhideWhenUsed="1"/>
+    <w:lsdException w:name="HTML Code" w:semiHidden="1" w:unhideWhenUsed="1"/>
+    <w:lsdException w:name="HTML Definition" w:semiHidden="1" w:unhideWhenUsed="1"/>
+    <w:lsdException w:name="HTML Keyboard" w:semiHidden="1" w:unhideWhenUsed="1"/>
+    <w:lsdException w:name="HTML Preformatted" w:semiHidden="1" w:unhideWhenUsed="1"/>
+    <w:lsdException w:name="HTML Sample" w:semiHidden="1" w:unhideWhenUsed="1"/>
+    <w:lsdException w:name="HTML Typewriter" w:semiHidden="1" w:unhideWhenUsed="1"/>
+    <w:lsdException w:name="HTML Variable" w:semiHidden="1" w:unhideWhenUsed="1"/>
+    <w:lsdException w:name="Normal Table" w:semiHidden="1" w:unhideWhenUsed="1"/>
+    <w:lsdException w:name="annotation subject" w:semiHidden="1" w:unhideWhenUsed="1"/>
+    <w:lsdException w:name="No List" w:semiHidden="1" w:unhideWhenUsed="1"/>
+    <w:lsdException w:name="Outline List 1" w:semiHidden="1" w:unhideWhenUsed="1"/>
+    <w:lsdException w:name="Outline List 2" w:semiHidden="1" w:unhideWhenUsed="1"/>
+    <w:lsdException w:name="Outline List 3" w:semiHidden="1" w:unhideWhenUsed="1"/>
+    <w:lsdException w:name="Table Simple 1" w:semiHidden="1" w:unhideWhenUsed="1"/>
+    <w:lsdException w:name="Table Simple 2" w:semiHidden="1" w:unhideWhenUsed="1"/>
+    <w:lsdException w:name="Table Simple 3" w:semiHidden="1" w:unhideWhenUsed="1"/>
+    <w:lsdException w:name="Table Classic 1" w:semiHidden="1" w:unhideWhenUsed="1"/>
+    <w:lsdException w:name="Table Classic 2" w:semiHidden="1" w:unhideWhenUsed="1"/>
+    <w:lsdException w:name="Table Classic 3" w:semiHidden="1" w:unhideWhenUsed="1"/>
+    <w:lsdException w:name="Table Classic 4" w:semiHidden="1" w:unhideWhenUsed="1"/>
+    <w:lsdException w:name="Table Colorful 1" w:semiHidden="1" w:unhideWhenUsed="1"/>
+    <w:lsdException w:name="Table Colorful 2" w:semiHidden="1" w:unhideWhenUsed="1"/>
+    <w:lsdException w:name="Table Colorful 3" w:semiHidden="1" w:unhideWhenUsed="1"/>
+    <w:lsdException w:name="Table Columns 1" w:semiHidden="1" w:unhideWhenUsed="1"/>
+    <w:lsdException w:name="Table Columns 2" w:semiHidden="1" w:unhideWhenUsed="1"/>
+    <w:lsdException w:name="Table Columns 3" w:semiHidden="1" w:unhideWhenUsed="1"/>
+    <w:lsdException w:name="Table Columns 4" w:semiHidden="1" w:unhideWhenUsed="1"/>
+    <w:lsdException w:name="Table Columns 5" w:semiHidden="1" w:unhideWhenUsed="1"/>
+    <w:lsdException w:name="Table Grid 1" w:semiHidden="1" w:unhideWhenUsed="1"/>
+    <w:lsdException w:name="Table Grid 2" w:semiHidden="1" w:unhideWhenUsed="1"/>
+    <w:lsdException w:name="Table Grid 3" w:semiHidden="1" w:unhideWhenUsed="1"/>
+    <w:lsdException w:name="Table Grid 4" w:semiHidden="1" w:unhideWhenUsed="1"/>
+    <w:lsdException w:name="Table Grid 5" w:semiHidden="1" w:unhideWhenUsed="1"/>
+    <w:lsdException w:name="Table Grid 6" w:semiHidden="1" w:unhideWhenUsed="1"/>
+    <w:lsdException w:name="Table Grid 7" w:semiHidden="1" w:unhideWhenUsed="1"/>
+    <w:lsdException w:name="Table Grid 8" w:semiHidden="1" w:unhideWhenUsed="1"/>
+    <w:lsdException w:name="Table List 1" w:semiHidden="1" w:unhideWhenUsed="1"/>
+    <w:lsdException w:name="Table List 2" w:semiHidden="1" w:unhideWhenUsed="1"/>
+    <w:lsdException w:name="Table List 3" w:semiHidden="1" w:unhideWhenUsed="1"/>
+    <w:lsdException w:name="Table List 4" w:semiHidden="1" w:unhideWhenUsed="1"/>
+    <w:lsdException w:name="Table List 5" w:semiHidden="1" w:unhideWhenUsed="1"/>
+    <w:lsdException w:name="Table List 6" w:semiHidden="1" w:unhideWhenUsed="1"/>
+    <w:lsdException w:name="Table List 7" w:semiHidden="1" w:unhideWhenUsed="1"/>
+    <w:lsdException w:name="Table List 8" w:semiHidden="1" w:unhideWhenUsed="1"/>
+    <w:lsdException w:name="Table 3D effects 1" w:semiHidden="1" w:unhideWhenUsed="1"/>
+    <w:lsdException w:name="Table 3D effects 2" w:semiHidden="1" w:unhideWhenUsed="1"/>
+    <w:lsdException w:name="Table 3D effects 3" w:semiHidden="1" w:unhideWhenUsed="1"/>
+    <w:lsdException w:name="Table Contemporary" w:semiHidden="1" w:unhideWhenUsed="1"/>
+    <w:lsdException w:name="Table Elegant" w:semiHidden="1" w:unhideWhenUsed="1"/>
+    <w:lsdException w:name="Table Professional" w:semiHidden="1" w:unhideWhenUsed="1"/>
+    <w:lsdException w:name="Table Subtle 1" w:semiHidden="1" w:unhideWhenUsed="1"/>
+    <w:lsdException w:name="Table Subtle 2" w:semiHidden="1" w:unhideWhenUsed="1"/>
+    <w:lsdException w:name="Table Web 1" w:semiHidden="1" w:unhideWhenUsed="1"/>
+    <w:lsdException w:name="Table Web 2" w:semiHidden="1" w:unhideWhenUsed="1"/>
+    <w:lsdException w:name="Table Web 3" w:semiHidden="1" w:unhideWhenUsed="1"/>
+    <w:lsdException w:name="Balloon Text" w:semiHidden="1" w:unhideWhenUsed="1"/>
+    <w:lsdException w:name="Table Theme" w:semiHidden="1" w:unhideWhenUsed="1"/>
+    <w:lsdException w:name="Placeholder Text" w:semiHidden="1"/>
+    <w:lsdException w:name="Light Shading"/>
+    <w:lsdException w:name="Light List"/>
+    <w:lsdException w:name="Light Grid"/>
+    <w:lsdException w:name="Medium Shading 1"/>
+    <w:lsdException w:name="Medium Shading 2"/>
+    <w:lsdException w:name="Medium List 1"/>
+    <w:lsdException w:name="Medium List 2"/>
+    <w:lsdException w:name="Medium Grid 1"/>
+    <w:lsdException w:name="Medium Grid 2"/>
+    <w:lsdException w:name="Medium Grid 3"/>
+    <w:lsdException w:name="Dark List"/>
+    <w:lsdException w:name="Colorful Shading"/>
+    <w:lsdException w:name="Colorful List"/>
+    <w:lsdException w:name="Colorful Grid"/>
+    <w:lsdException w:name="Light Shading Accent 1"/>
+    <w:lsdException w:name="Light List Accent 1"/>
+    <w:lsdException w:name="Light Grid Accent 1"/>
+    <w:lsdException w:name="Medium Shading 1 Accent 1"/>
+    <w:lsdException w:name="Medium Shading 2 Accent 1"/>
+    <w:lsdException w:name="Medium List 1 Accent 1"/>
+    <w:lsdException w:name="Revision" w:semiHidden="1"/>
+    <w:lsdException w:name="Medium List 2 Accent 1"/>
+    <w:lsdException w:name="Medium Grid 1 Accent 1"/>
+    <w:lsdException w:name="Medium Grid 2 Accent 1"/>
+    <w:lsdException w:name="Medium Grid 3 Accent 1"/>
+    <w:lsdException w:name="Dark List Accent 1"/>
+    <w:lsdException w:name="Colorful Shading Accent 1"/>
+    <w:lsdException w:name="Colorful List Accent 1"/>
+    <w:lsdException w:name="Colorful Grid Accent 1"/>
+    <w:lsdException w:name="Light Shading Accent 2"/>
+    <w:lsdException w:name="Light List Accent 2"/>
+    <w:lsdException w:name="Light Grid Accent 2"/>
+    <w:lsdException w:name="Medium Shading 1 Accent 2"/>
+    <w:lsdException w:name="Medium Shading 2 Accent 2"/>
+    <w:lsdException w:name="Medium List 1 Accent 2"/>
+    <w:lsdException w:name="Medium List 2 Accent 2"/>
+    <w:lsdException w:name="Medium Grid 1 Accent 2"/>
+    <w:lsdException w:name="Medium Grid 2 Accent 2"/>
+    <w:lsdException w:name="Medium Grid 3 Accent 2"/>
+    <w:lsdException w:name="Dark List Accent 2"/>
+    <w:lsdException w:name="Colorful Shading Accent 2"/>
+    <w:lsdException w:name="Colorful List Accent 2"/>
+    <w:lsdException w:name="Colorful Grid Accent 2"/>
+    <w:lsdException w:name="Light Shading Accent 3"/>
+    <w:lsdException w:name="Light List Accent 3"/>
+    <w:lsdException w:name="Light Grid Accent 3"/>
+    <w:lsdException w:name="Medium Shading 1 Accent 3"/>
+    <w:lsdException w:name="Medium Shading 2 Accent 3"/>
+    <w:lsdException w:name="Medium List 1 Accent 3"/>
+    <w:lsdException w:name="Medium List 2 Accent 3"/>
+    <w:lsdException w:name="Medium Grid 1 Accent 3"/>
+    <w:lsdException w:name="Medium Grid 2 Accent 3"/>
+    <w:lsdException w:name="Medium Grid 3 Accent 3"/>
+    <w:lsdException w:name="Dark List Accent 3"/>
+    <w:lsdException w:name="Colorful Shading Accent 3"/>
+    <w:lsdException w:name="Colorful List Accent 3"/>
+    <w:lsdException w:name="Colorful Grid Accent 3"/>
+    <w:lsdException w:name="Light Shading Accent 4"/>
+    <w:lsdException w:name="Light List Accent 4"/>
+    <w:lsdException w:name="Light Grid Accent 4"/>
+    <w:lsdException w:name="Medium Shading 1 Accent 4"/>
+    <w:lsdException w:name="Medium Shading 2 Accent 4"/>
+    <w:lsdException w:name="Medium List 1 Accent 4"/>
+    <w:lsdException w:name="Medium List 2 Accent 4"/>
+    <w:lsdException w:name="Medium Grid 1 Accent 4"/>
+    <w:lsdException w:name="Medium Grid 2 Accent 4"/>
+    <w:lsdException w:name="Medium Grid 3 Accent 4"/>
+    <w:lsdException w:name="Dark List Accent 4"/>
+    <w:lsdException w:name="Colorful Shading Accent 4"/>
+    <w:lsdException w:name="Colorful List Accent 4"/>
+    <w:lsdException w:name="Colorful Grid Accent 4"/>
+    <w:lsdException w:name="Light Shading Accent 5"/>
+    <w:lsdException w:name="Light List Accent 5"/>
+    <w:lsdException w:name="Light Grid Accent 5"/>
+    <w:lsdException w:name="Medium Shading 1 Accent 5"/>
+    <w:lsdException w:name="Medium Shading 2 Accent 5"/>
+    <w:lsdException w:name="Medium List 1 Accent 5"/>
+    <w:lsdException w:name="Medium List 2 Accent 5"/>
+    <w:lsdException w:name="Medium Grid 1 Accent 5"/>
+    <w:lsdException w:name="Medium Grid 2 Accent 5"/>
+    <w:lsdException w:name="Medium Grid 3 Accent 5"/>
+    <w:lsdException w:name="Dark List Accent 5"/>
+    <w:lsdException w:name="Colorful Shading Accent 5"/>
+    <w:lsdException w:name="Colorful List Accent 5"/>
+    <w:lsdException w:name="Colorful Grid Accent 5"/>
+    <w:lsdException w:name="Light Shading Accent 6"/>
+    <w:lsdException w:name="Light List Accent 6"/>
+    <w:lsdException w:name="Light Grid Accent 6"/>
+    <w:lsdException w:name="Medium Shading 1 Accent 6"/>
+    <w:lsdException w:name="Medium Shading 2 Accent 6"/>
+    <w:lsdException w:name="Medium List 1 Accent 6"/>
+    <w:lsdException w:name="Medium List 2 Accent 6"/>
+    <w:lsdException w:name="Medium Grid 1 Accent 6"/>
+    <w:lsdException w:name="Medium Grid 2 Accent 6"/>
+    <w:lsdException w:name="Medium Grid 3 Accent 6"/>
+    <w:lsdException w:name="Dark List Accent 6"/>
+    <w:lsdException w:name="Colorful Shading Accent 6"/>
+    <w:lsdException w:name="Colorful List Accent 6"/>
+    <w:lsdException w:name="Colorful Grid Accent 6"/>
+    <w:lsdException w:name="Bibliography" w:semiHidden="1" w:unhideWhenUsed="1"/>
+    <w:lsdException w:name="TOC Heading" w:semiHidden="1" w:unhideWhenUsed="1"/>
+    <w:lsdException w:name="Grid Table 4" w:uiPriority="49"/>
+    <w:lsdException w:name="Grid Table 5 Dark" w:uiPriority="50"/>
+    <w:lsdException w:name="Grid Table 6 Colorful" w:uiPriority="51"/>
+    <w:lsdException w:name="Grid Table 7 Colorful" w:uiPriority="52"/>
+    <w:lsdException w:name="Grid Table 1 Light Accent 1" w:uiPriority="46"/>
+    <w:lsdException w:name="Grid Table 2 Accent 1" w:uiPriority="47"/>
+    <w:lsdException w:name="Grid Table 3 Accent 1" w:uiPriority="48"/>
+    <w:lsdException w:name="Grid Table 4 Accent 1" w:uiPriority="49"/>
+    <w:lsdException w:name="Grid Table 5 Dark Accent 1" w:uiPriority="50"/>
+    <w:lsdException w:name="Grid Table 6 Colorful Accent 1" w:uiPriority="51"/>
+    <w:lsdException w:name="Grid Table 7 Colorful Accent 1" w:uiPriority="52"/>
+    <w:lsdException w:name="Grid Table 1 Light Accent 2" w:uiPriority="46"/>
+    <w:lsdException w:name="Grid Table 2 Accent 2" w:uiPriority="47"/>
+    <w:lsdException w:name="Grid Table 3 Accent 2" w:uiPriority="48"/>
+    <w:lsdException w:name="Grid Table 4 Accent 2" w:uiPriority="49"/>
+    <w:lsdException w:name="Grid Table 5 Dark Accent 2" w:uiPriority="50"/>
+    <w:lsdException w:name="Grid Table 6 Colorful Accent 2" w:uiPriority="51"/>
+    <w:lsdException w:name="Grid Table 7 Colorful Accent 2" w:uiPriority="52"/>
+    <w:lsdException w:name="Grid Table 1 Light Accent 3" w:uiPriority="46"/>
+    <w:lsdException w:name="Grid Table 2 Accent 3" w:uiPriority="47"/>
+    <w:lsdException w:name="Grid Table 3 Accent 3" w:uiPriority="48"/>
+    <w:lsdException w:name="Grid Table 4 Accent 3" w:uiPriority="49"/>
+    <w:lsdException w:name="Grid Table 5 Dark Accent 3" w:uiPriority="50"/>
+    <w:lsdException w:name="Grid Table 6 Colorful Accent 3" w:uiPriority="51"/>
+    <w:lsdException w:name="Grid Table 7 Colorful Accent 3" w:uiPriority="52"/>
+    <w:lsdException w:name="Grid Table 1 Light Accent 4" w:uiPriority="46"/>
+    <w:lsdException w:name="Grid Table 2 Accent 4" w:uiPriority="47"/>
+    <w:lsdException w:name="Grid Table 3 Accent 4" w:uiPriority="48"/>
+    <w:lsdException w:name="Grid Table 4 Accent 4" w:uiPriority="49"/>
+    <w:lsdException w:name="Grid Table 5 Dark Accent 4" w:uiPriority="50"/>
+    <w:lsdException w:name="Grid Table 6 Colorful Accent 4" w:uiPriority="51"/>
+    <w:lsdException w:name="Grid Table 7 Colorful Accent 4" w:uiPriority="52"/>
+    <w:lsdException w:name="Grid Table 1 Light Accent 5" w:uiPriority="46"/>
+    <w:lsdException w:name="Grid Table 2 Accent 5" w:uiPriority="47"/>
+    <w:lsdException w:name="Grid Table 3 Accent 5" w:uiPriority="48"/>
+    <w:lsdException w:name="Grid Table 4 Accent 5" w:uiPriority="49"/>
+    <w:lsdException w:name="Grid Table 5 Dark Accent 5" w:uiPriority="50"/>
+    <w:lsdException w:name="Grid Table 6 Colorful Accent 5" w:uiPriority="51"/>
+    <w:lsdException w:name="Grid Table 7 Colorful Accent 5" w:uiPriority="52"/>
+    <w:lsdException w:name="Grid Table 1 Light Accent 6" w:uiPriority="46"/>
+    <w:lsdException w:name="Grid Table 2 Accent 6" w:uiPriority="47"/>
+    <w:lsdException w:name="Grid Table 3 Accent 6" w:uiPriority="48"/>
+    <w:lsdException w:name="Grid Table 4 Accent 6" w:uiPriority="49"/>
+    <w:lsdException w:name="Grid Table 5 Dark Accent 6" w:uiPriority="50"/>
+    <w:lsdException w:name="Grid Table 6 Colorful Accent 6" w:uiPriority="51"/>
+    <w:lsdException w:name="Grid Table 7 Colorful Accent 6" w:uiPriority="52"/>
+    <w:lsdException w:name="List Table 1 Light" w:uiPriority="46"/>
+    <w:lsdException w:name="List Table 2" w:uiPriority="47"/>
+    <w:lsdException w:name="List Table 3" w:uiPriority="48"/>
+    <w:lsdException w:name="List Table 4" w:uiPriority="49"/>
+    <w:lsdException w:name="List Table 5 Dark" w:uiPriority="50"/>
+    <w:lsdException w:name="List Table 6 Colorful" w:uiPriority="51"/>
+    <w:lsdException w:name="List Table 7 Colorful" w:uiPriority="52"/>
+    <w:lsdException w:name="List Table 1 Light Accent 1" w:uiPriority="46"/>
+    <w:lsdException w:name="List Table 2 Accent 1" w:uiPriority="47"/>
+    <w:lsdException w:name="List Table 3 Accent 1" w:uiPriority="48"/>
+    <w:lsdException w:name="List Table 4 Accent 1" w:uiPriority="49"/>
+    <w:lsdException w:name="List Table 5 Dark Accent 1" w:uiPriority="50"/>
+    <w:lsdException w:name="List Table 6 Colorful Accent 1" w:uiPriority="51"/>
+    <w:lsdException w:name="List Table 7 Colorful Accent 1" w:uiPriority="52"/>
+    <w:lsdException w:name="List Table 1 Light Accent 2" w:uiPriority="46"/>
+    <w:lsdException w:name="List Table 2 Accent 2" w:uiPriority="47"/>
+    <w:lsdException w:name="List Table 3 Accent 2" w:uiPriority="48"/>
+    <w:lsdException w:name="List Table 4 Accent 2" w:uiPriority="49"/>
+    <w:lsdException w:name="List Table 5 Dark Accent 2" w:uiPriority="50"/>
+    <w:lsdException w:name="List Table 6 Colorful Accent 2" w:uiPriority="51"/>
+    <w:lsdException w:name="List Table 7 Colorful Accent 2" w:uiPriority="52"/>
+    <w:lsdException w:name="List Table 1 Light Accent 3" w:uiPriority="46"/>
+    <w:lsdException w:name="List Table 2 Accent 3" w:uiPriority="47"/>
+    <w:lsdException w:name="List Table 3 Accent 3" w:uiPriority="48"/>
+    <w:lsdException w:name="List Table 4 Accent 3" w:uiPriority="49"/>
+    <w:lsdException w:name="List Table 5 Dark Accent 3" w:uiPriority="50"/>
+    <w:lsdException w:name="List Table 6 Colorful Accent 3" w:uiPriority="51"/>
+    <w:lsdException w:name="List Table 7 Colorful Accent 3" w:uiPriority="52"/>
+    <w:lsdException w:name="List Table 1 Light Accent 4" w:uiPriority="46"/>
+    <w:lsdException w:name="List Table 2 Accent 4" w:uiPriority="47"/>
+    <w:lsdException w:name="List Table 3 Accent 4" w:uiPriority="48"/>
+    <w:lsdException w:name="List Table 4 Accent 4" w:uiPriority="49"/>
+    <w:lsdException w:name="List Table 5 Dark Accent 4" w:uiPriority="50"/>
+    <w:lsdException w:name="List Table 6 Colorful Accent 4" w:uiPriority="51"/>
+    <w:lsdException w:name="List Table 7 Colorful Accent 4" w:uiPriority="52"/>
+    <w:lsdException w:name="List Table 1 Light Accent 5" w:uiPriority="46"/>
+    <w:lsdException w:name="List Table 2 Accent 5" w:uiPriority="47"/>
+    <w:lsdException w:name="List Table 3 Accent 5" w:uiPriority="48"/>
+    <w:lsdException w:name="List Table 4 Accent 5" w:uiPriority="49"/>
+    <w:lsdException w:name="List Table 5 Dark Accent 5" w:uiPriority="50"/>
+    <w:lsdException w:name="List Table 6 Colorful Accent 5" w:uiPriority="51"/>
+    <w:lsdException w:name="List Table 7 Colorful Accent 5" w:uiPriority="52"/>
+    <w:lsdException w:name="List Table 1 Light Accent 6" w:uiPriority="46"/>
+    <w:lsdException w:name="List Table 2 Accent 6" w:uiPriority="47"/>
+    <w:lsdException w:name="List Table 3 Accent 6" w:uiPriority="48"/>
+    <w:lsdException w:name="List Table 4 Accent 6" w:uiPriority="49"/>
+    <w:lsdException w:name="List Table 5 Dark Accent 6" w:uiPriority="50"/>
+    <w:lsdException w:name="List Table 6 Colorful Accent 6" w:uiPriority="51"/>
+    <w:lsdException w:name="List Table 7 Colorful Accent 6" w:uiPriority="52"/>
+    <w:lsdException w:name="Mention" w:semiHidden="1" w:uiPriority="99" w:unhideWhenUsed="1"/>
+    <w:lsdException w:name="Smart Hyperlink" w:semiHidden="1" w:uiPriority="99" w:unhideWhenUsed="1"/>
+    <w:lsdException w:name="Hashtag" w:semiHidden="1" w:uiPriority="99" w:unhideWhenUsed="1"/>
+    <w:lsdException w:name="Unresolved Mention" w:semiHidden="1" w:uiPriority="99" w:unhideWhenUsed="1"/>
+    <w:lsdException w:name="Smart Link" w:semiHidden="1" w:uiPriority="99" w:unhideWhenUsed="1"/>
+  </w:latentStyles>
   <w:style w:type="paragraph" w:default="1" w:styleId="Normal">
     <w:name w:val="Normal"/>
     <w:qFormat/>
+    <w:rsid w:val="00C065D5"/>
+    <w:rPr>
+      <w:sz w:val="22"/>
+    </w:rPr>
+  </w:style>
+  <w:style w:type="paragraph" w:styleId="Heading1">
+    <w:name w:val="heading 1"/>
+    <w:basedOn w:val="Normal"/>
+    <w:next w:val="BodyText"/>
+    <w:uiPriority w:val="9"/>
+    <w:qFormat/>
+    <w:pPr>
+      <w:keepNext/>
+      <w:keepLines/>
+      <w:spacing w:before="480" w:after="0"/>
+      <w:outlineLvl w:val="0"/>
+    </w:pPr>
+    <w:rPr>
+      <w:rFonts w:asciiTheme="majorHAnsi" w:eastAsiaTheme="majorEastAsia" w:hAnsiTheme="majorHAnsi" w:cstheme="majorBidi"/>
+      <w:b/>
+      <w:bCs/>
+      <w:color w:val="345A8A" w:themeColor="accent1" w:themeShade="B5"/>
+      <w:sz w:val="32"/>
+      <w:szCs w:val="32"/>
+    </w:rPr>
+  </w:style>
+  <w:style w:type="paragraph" w:styleId="Heading2">
+    <w:name w:val="heading 2"/>
+    <w:basedOn w:val="Normal"/>
+    <w:next w:val="BodyText"/>
+    <w:uiPriority w:val="9"/>
+    <w:unhideWhenUsed/>
+    <w:qFormat/>
+    <w:pPr>
+      <w:keepNext/>
+      <w:keepLines/>
+      <w:spacing w:before="200" w:after="0"/>
+      <w:outlineLvl w:val="1"/>
+    </w:pPr>
+    <w:rPr>
+      <w:rFonts w:asciiTheme="majorHAnsi" w:eastAsiaTheme="majorEastAsia" w:hAnsiTheme="majorHAnsi" w:cstheme="majorBidi"/>
+      <w:b/>
+      <w:bCs/>
+      <w:color w:val="4F81BD" w:themeColor="accent1"/>
+      <w:sz w:val="32"/>
+      <w:szCs w:val="32"/>
+    </w:rPr>
+  </w:style>
+  <w:style w:type="paragraph" w:styleId="Heading3">
+    <w:name w:val="heading 3"/>
+    <w:basedOn w:val="Normal"/>
+    <w:next w:val="BodyText"/>
+    <w:uiPriority w:val="9"/>
+    <w:unhideWhenUsed/>
+    <w:qFormat/>
+    <w:pPr>
+      <w:keepNext/>
+      <w:keepLines/>
+      <w:spacing w:before="200" w:after="0"/>
+      <w:outlineLvl w:val="2"/>
+    </w:pPr>
+    <w:rPr>
+      <w:rFonts w:asciiTheme="majorHAnsi" w:eastAsiaTheme="majorEastAsia" w:hAnsiTheme="majorHAnsi" w:cstheme="majorBidi"/>
+      <w:b/>
+      <w:bCs/>
+      <w:color w:val="4F81BD" w:themeColor="accent1"/>
+      <w:sz w:val="28"/>
+      <w:szCs w:val="28"/>
+    </w:rPr>
+  </w:style>
+  <w:style w:type="paragraph" w:styleId="Heading4">
+    <w:name w:val="heading 4"/>
+    <w:basedOn w:val="Normal"/>
+    <w:next w:val="BodyText"/>
+    <w:uiPriority w:val="9"/>
+    <w:unhideWhenUsed/>
+    <w:qFormat/>
+    <w:pPr>
+      <w:keepNext/>
+      <w:keepLines/>
+      <w:spacing w:before="200" w:after="0"/>
+      <w:outlineLvl w:val="3"/>
+    </w:pPr>
+    <w:rPr>
+      <w:rFonts w:asciiTheme="majorHAnsi" w:eastAsiaTheme="majorEastAsia" w:hAnsiTheme="majorHAnsi" w:cstheme="majorBidi"/>
+      <w:b/>
+      <w:bCs/>
+      <w:color w:val="4F81BD" w:themeColor="accent1"/>
+    </w:rPr>
+  </w:style>
+  <w:style w:type="paragraph" w:styleId="Heading5">
+    <w:name w:val="heading 5"/>
+    <w:basedOn w:val="Normal"/>
+    <w:next w:val="BodyText"/>
+    <w:uiPriority w:val="9"/>
+    <w:unhideWhenUsed/>
+    <w:qFormat/>
+    <w:pPr>
+      <w:keepNext/>
+      <w:keepLines/>
+      <w:spacing w:before="200" w:after="0"/>
+      <w:outlineLvl w:val="4"/>
+    </w:pPr>
+    <w:rPr>
+      <w:rFonts w:asciiTheme="majorHAnsi" w:eastAsiaTheme="majorEastAsia" w:hAnsiTheme="majorHAnsi" w:cstheme="majorBidi"/>
+      <w:i/>
+      <w:iCs/>
+      <w:color w:val="4F81BD" w:themeColor="accent1"/>
+    </w:rPr>
+  </w:style>
+  <w:style w:type="paragraph" w:styleId="Heading6">
+    <w:name w:val="heading 6"/>
+    <w:basedOn w:val="Normal"/>
+    <w:next w:val="BodyText"/>
+    <w:uiPriority w:val="9"/>
+    <w:unhideWhenUsed/>
+    <w:qFormat/>
+    <w:pPr>
+      <w:keepNext/>
+      <w:keepLines/>
+      <w:spacing w:before="200" w:after="0"/>
+      <w:outlineLvl w:val="5"/>
+    </w:pPr>
+    <w:rPr>
+      <w:rFonts w:asciiTheme="majorHAnsi" w:eastAsiaTheme="majorEastAsia" w:hAnsiTheme="majorHAnsi" w:cstheme="majorBidi"/>
+      <w:color w:val="4F81BD" w:themeColor="accent1"/>
+    </w:rPr>
+  </w:style>
+  <w:style w:type="paragraph" w:styleId="Heading7">
+    <w:name w:val="heading 7"/>
+    <w:basedOn w:val="Normal"/>
+    <w:next w:val="BodyText"/>
+    <w:uiPriority w:val="9"/>
+    <w:unhideWhenUsed/>
+    <w:qFormat/>
+    <w:pPr>
+      <w:keepNext/>
+      <w:keepLines/>
+      <w:spacing w:before="200" w:after="0"/>
+      <w:outlineLvl w:val="6"/>
+    </w:pPr>
+    <w:rPr>
+      <w:rFonts w:asciiTheme="majorHAnsi" w:eastAsiaTheme="majorEastAsia" w:hAnsiTheme="majorHAnsi" w:cstheme="majorBidi"/>
+      <w:color w:val="4F81BD" w:themeColor="accent1"/>
+    </w:rPr>
+  </w:style>
+  <w:style w:type="paragraph" w:styleId="Heading8">
+    <w:name w:val="heading 8"/>
+    <w:basedOn w:val="Normal"/>
+    <w:next w:val="BodyText"/>
+    <w:uiPriority w:val="9"/>
+    <w:unhideWhenUsed/>
+    <w:qFormat/>
+    <w:pPr>
+      <w:keepNext/>
+      <w:keepLines/>
+      <w:spacing w:before="200" w:after="0"/>
+      <w:outlineLvl w:val="7"/>
+    </w:pPr>
+    <w:rPr>
+      <w:rFonts w:asciiTheme="majorHAnsi" w:eastAsiaTheme="majorEastAsia" w:hAnsiTheme="majorHAnsi" w:cstheme="majorBidi"/>
+      <w:color w:val="4F81BD" w:themeColor="accent1"/>
+    </w:rPr>
+  </w:style>
+  <w:style w:type="paragraph" w:styleId="Heading9">
+    <w:name w:val="heading 9"/>
+    <w:basedOn w:val="Normal"/>
+    <w:next w:val="BodyText"/>
+    <w:uiPriority w:val="9"/>
+    <w:unhideWhenUsed/>
+    <w:qFormat/>
+    <w:pPr>
+      <w:keepNext/>
+      <w:keepLines/>
+      <w:spacing w:before="200" w:after="0"/>
+      <w:outlineLvl w:val="8"/>
+    </w:pPr>
+    <w:rPr>
+      <w:rFonts w:asciiTheme="majorHAnsi" w:eastAsiaTheme="majorEastAsia" w:hAnsiTheme="majorHAnsi" w:cstheme="majorBidi"/>
+      <w:color w:val="4F81BD" w:themeColor="accent1"/>
+    </w:rPr>
+  </w:style>
+  <w:style w:type="character" w:default="1" w:styleId="DefaultParagraphFont">
+    <w:name w:val="Default Paragraph Font"/>
+    <w:uiPriority w:val="1"/>
+    <w:semiHidden/>
+    <w:unhideWhenUsed/>
+  </w:style>
+  <w:style w:type="table" w:default="1" w:styleId="TableNormal">
+    <w:name w:val="Normal Table"/>
+    <w:uiPriority w:val="99"/>
+    <w:semiHidden/>
+    <w:unhideWhenUsed/>
+    <w:tblPr>
+      <w:tblInd w:w="0" w:type="dxa"/>
+      <w:tblCellMar>
+        <w:top w:w="0" w:type="dxa"/>
+        <w:left w:w="108" w:type="dxa"/>
+        <w:bottom w:w="0" w:type="dxa"/>
+        <w:right w:w="108" w:type="dxa"/>
+      </w:tblCellMar>
+    </w:tblPr>
+  </w:style>
+  <w:style w:type="numbering" w:default="1" w:styleId="NoList">
+    <w:name w:val="No List"/>
+    <w:uiPriority w:val="99"/>
+    <w:semiHidden/>
+    <w:unhideWhenUsed/>
   </w:style>
   <w:style w:type="paragraph" w:styleId="BodyText">
     <w:name w:val="Body Text"/>
     <w:basedOn w:val="Normal"/>
     <w:link w:val="BodyTextChar"/>
+    <w:qFormat/>
     <w:pPr>
       <w:spacing w:before="180" w:after="180"/>
     </w:pPr>
-    <w:qFormat/>
   </w:style>
   <w:style w:type="paragraph" w:customStyle="1" w:styleId="FirstParagraph">
     <w:name w:val="First Paragraph"/>
@@ -2461,10 +3502,7 @@
     <w:next w:val="BodyText"/>
     <w:qFormat/>
     <w:pPr>
-      <w:keepNext/>
-      <w:keepLines/>
-      <w:spacing w:before="240" w:after="240"/>
-      <w:jc w:val="center"/>
+      <w:spacing w:before="240"/>
     </w:pPr>
     <w:rPr>
       <w:sz w:val="30"/>
@@ -2509,199 +3547,7 @@
   <w:style w:type="paragraph" w:styleId="Bibliography">
     <w:name w:val="Bibliography"/>
     <w:basedOn w:val="Normal"/>
-    <w:next w:val="Bibliography"/>
     <w:qFormat/>
-    <w:pPr/>
-    <w:rPr/>
-  </w:style>
-  <w:style w:type="paragraph" w:styleId="Heading1">
-    <w:name w:val="Heading 1"/>
-    <w:basedOn w:val="Normal"/>
-    <w:next w:val="BodyText"/>
-    <w:uiPriority w:val="9"/>
-    <w:qFormat/>
-    <w:pPr>
-      <w:keepNext/>
-      <w:keepLines/>
-      <w:spacing w:before="480" w:after="0"/>
-      <w:outlineLvl w:val="0"/>
-    </w:pPr>
-    <w:rPr>
-      <w:rFonts w:asciiTheme="majorHAnsi" w:eastAsiaTheme="majorEastAsia" w:hAnsiTheme="majorHAnsi" w:cstheme="majorBidi"/>
-      <w:b/>
-      <w:bCs/>
-      <w:color w:val="345A8A" w:themeColor="accent1" w:themeShade="B5"/>
-      <w:sz w:val="32"/>
-      <w:szCs w:val="32"/>
-    </w:rPr>
-  </w:style>
-  <w:style w:type="paragraph" w:styleId="Heading2">
-    <w:name w:val="Heading 2"/>
-    <w:basedOn w:val="Normal"/>
-    <w:next w:val="BodyText"/>
-    <w:uiPriority w:val="9"/>
-    <w:unhideWhenUsed/>
-    <w:qFormat/>
-    <w:pPr>
-      <w:keepNext/>
-      <w:keepLines/>
-      <w:spacing w:before="200" w:after="0"/>
-      <w:outlineLvl w:val="1"/>
-    </w:pPr>
-    <w:rPr>
-      <w:rFonts w:asciiTheme="majorHAnsi" w:eastAsiaTheme="majorEastAsia" w:hAnsiTheme="majorHAnsi" w:cstheme="majorBidi"/>
-      <w:b/>
-      <w:bCs/>
-      <w:color w:val="4F81BD" w:themeColor="accent1"/>
-      <w:sz w:val="32"/>
-      <w:szCs w:val="32"/>
-    </w:rPr>
-  </w:style>
-  <w:style w:type="paragraph" w:styleId="Heading3">
-    <w:name w:val="Heading 3"/>
-    <w:basedOn w:val="Normal"/>
-    <w:next w:val="BodyText"/>
-    <w:uiPriority w:val="9"/>
-    <w:unhideWhenUsed/>
-    <w:qFormat/>
-    <w:pPr>
-      <w:keepNext/>
-      <w:keepLines/>
-      <w:spacing w:before="200" w:after="0"/>
-      <w:outlineLvl w:val="2"/>
-    </w:pPr>
-    <w:rPr>
-      <w:rFonts w:asciiTheme="majorHAnsi" w:eastAsiaTheme="majorEastAsia" w:hAnsiTheme="majorHAnsi" w:cstheme="majorBidi"/>
-      <w:b/>
-      <w:bCs/>
-      <w:color w:val="4F81BD" w:themeColor="accent1"/>
-      <w:sz w:val="28"/>
-      <w:szCs w:val="28"/>
-    </w:rPr>
-  </w:style>
-  <w:style w:type="paragraph" w:styleId="Heading4">
-    <w:name w:val="Heading 4"/>
-    <w:basedOn w:val="Normal"/>
-    <w:next w:val="BodyText"/>
-    <w:uiPriority w:val="9"/>
-    <w:unhideWhenUsed/>
-    <w:qFormat/>
-    <w:pPr>
-      <w:keepNext/>
-      <w:keepLines/>
-      <w:spacing w:before="200" w:after="0"/>
-      <w:outlineLvl w:val="3"/>
-    </w:pPr>
-    <w:rPr>
-      <w:rFonts w:asciiTheme="majorHAnsi" w:eastAsiaTheme="majorEastAsia" w:hAnsiTheme="majorHAnsi" w:cstheme="majorBidi"/>
-      <w:b/>
-      <w:bCs/>
-      <w:color w:val="4F81BD" w:themeColor="accent1"/>
-      <w:sz w:val="24"/>
-      <w:szCs w:val="24"/>
-    </w:rPr>
-  </w:style>
-  <w:style w:type="paragraph" w:styleId="Heading5">
-    <w:name w:val="Heading 5"/>
-    <w:basedOn w:val="Normal"/>
-    <w:next w:val="BodyText"/>
-    <w:uiPriority w:val="9"/>
-    <w:unhideWhenUsed/>
-    <w:qFormat/>
-    <w:pPr>
-      <w:keepNext/>
-      <w:keepLines/>
-      <w:spacing w:before="200" w:after="0"/>
-      <w:outlineLvl w:val="4"/>
-    </w:pPr>
-    <w:rPr>
-      <w:rFonts w:asciiTheme="majorHAnsi" w:eastAsiaTheme="majorEastAsia" w:hAnsiTheme="majorHAnsi" w:cstheme="majorBidi"/>
-      <w:i/>
-      <w:iCs/>
-      <w:color w:val="4F81BD" w:themeColor="accent1"/>
-      <w:sz w:val="24"/>
-      <w:szCs w:val="24"/>
-    </w:rPr>
-  </w:style>
-  <w:style w:type="paragraph" w:styleId="Heading6">
-    <w:name w:val="Heading 6"/>
-    <w:basedOn w:val="Normal"/>
-    <w:next w:val="BodyText"/>
-    <w:uiPriority w:val="9"/>
-    <w:unhideWhenUsed/>
-    <w:qFormat/>
-    <w:pPr>
-      <w:keepNext/>
-      <w:keepLines/>
-      <w:spacing w:before="200" w:after="0"/>
-      <w:outlineLvl w:val="5"/>
-    </w:pPr>
-    <w:rPr>
-      <w:rFonts w:asciiTheme="majorHAnsi" w:eastAsiaTheme="majorEastAsia" w:hAnsiTheme="majorHAnsi" w:cstheme="majorBidi"/>
-      <w:color w:val="4F81BD" w:themeColor="accent1"/>
-      <w:sz w:val="24"/>
-      <w:szCs w:val="24"/>
-    </w:rPr>
-  </w:style>
-  <w:style w:type="paragraph" w:styleId="Heading7">
-    <w:name w:val="Heading 7"/>
-    <w:basedOn w:val="Normal"/>
-    <w:next w:val="BodyText"/>
-    <w:uiPriority w:val="9"/>
-    <w:unhideWhenUsed/>
-    <w:qFormat/>
-    <w:pPr>
-      <w:keepNext/>
-      <w:keepLines/>
-      <w:spacing w:before="200" w:after="0"/>
-      <w:outlineLvl w:val="6"/>
-    </w:pPr>
-    <w:rPr>
-      <w:rFonts w:asciiTheme="majorHAnsi" w:eastAsiaTheme="majorEastAsia" w:hAnsiTheme="majorHAnsi" w:cstheme="majorBidi"/>
-      <w:color w:val="4F81BD" w:themeColor="accent1"/>
-      <w:sz w:val="24"/>
-      <w:szCs w:val="24"/>
-    </w:rPr>
-  </w:style>
-  <w:style w:type="paragraph" w:styleId="Heading8">
-    <w:name w:val="Heading 8"/>
-    <w:basedOn w:val="Normal"/>
-    <w:next w:val="BodyText"/>
-    <w:uiPriority w:val="9"/>
-    <w:unhideWhenUsed/>
-    <w:qFormat/>
-    <w:pPr>
-      <w:keepNext/>
-      <w:keepLines/>
-      <w:spacing w:before="200" w:after="0"/>
-      <w:outlineLvl w:val="7"/>
-    </w:pPr>
-    <w:rPr>
-      <w:rFonts w:asciiTheme="majorHAnsi" w:eastAsiaTheme="majorEastAsia" w:hAnsiTheme="majorHAnsi" w:cstheme="majorBidi"/>
-      <w:color w:val="4F81BD" w:themeColor="accent1"/>
-      <w:sz w:val="24"/>
-      <w:szCs w:val="24"/>
-    </w:rPr>
-  </w:style>
-  <w:style w:type="paragraph" w:styleId="Heading9">
-    <w:name w:val="Heading 9"/>
-    <w:basedOn w:val="Normal"/>
-    <w:next w:val="BodyText"/>
-    <w:uiPriority w:val="9"/>
-    <w:unhideWhenUsed/>
-    <w:qFormat/>
-    <w:pPr>
-      <w:keepNext/>
-      <w:keepLines/>
-      <w:spacing w:before="200" w:after="0"/>
-      <w:outlineLvl w:val="8"/>
-    </w:pPr>
-    <w:rPr>
-      <w:rFonts w:asciiTheme="majorHAnsi" w:eastAsiaTheme="majorEastAsia" w:hAnsiTheme="majorHAnsi" w:cstheme="majorBidi"/>
-      <w:color w:val="4F81BD" w:themeColor="accent1"/>
-      <w:sz w:val="24"/>
-      <w:szCs w:val="24"/>
-    </w:rPr>
   </w:style>
   <w:style w:type="paragraph" w:styleId="BlockText">
     <w:name w:val="Block Text"/>
@@ -2712,7 +3558,6 @@
     <w:qFormat/>
     <w:pPr>
       <w:spacing w:before="100" w:after="100"/>
-      <w:ind w:firstLine="0"/>
     </w:pPr>
     <w:rPr>
       <w:rFonts w:asciiTheme="majorHAnsi" w:eastAsiaTheme="majorEastAsia" w:hAnsiTheme="majorHAnsi" w:cstheme="majorBidi"/>
@@ -2722,21 +3567,14 @@
     </w:rPr>
   </w:style>
   <w:style w:type="paragraph" w:styleId="FootnoteText">
-    <w:name w:val="Footnote Text"/>
+    <w:name w:val="footnote text"/>
     <w:basedOn w:val="Normal"/>
-    <w:next w:val="FootnoteText"/>
     <w:uiPriority w:val="9"/>
     <w:unhideWhenUsed/>
     <w:qFormat/>
   </w:style>
-  <w:style w:type="character" w:default="1" w:styleId="DefaultParagraphFont">
-    <w:name w:val="Default Paragraph Font"/>
-    <w:semiHidden/>
-    <w:unhideWhenUsed/>
-  </w:style>
-  <w:style w:type="table" w:default="1" w:styleId="Table">
+  <w:style w:type="table" w:customStyle="1" w:styleId="Table">
     <w:name w:val="Table"/>
-    <w:basedOn w:val="TableNormal"/>
     <w:semiHidden/>
     <w:unhideWhenUsed/>
     <w:qFormat/>
@@ -2768,11 +3606,11 @@
     <w:basedOn w:val="Normal"/>
   </w:style>
   <w:style w:type="paragraph" w:styleId="Caption">
-    <w:name w:val="Caption"/>
+    <w:name w:val="caption"/>
     <w:basedOn w:val="Normal"/>
-    <w:link w:val="BodyTextChar"/>
+    <w:link w:val="CaptionChar"/>
     <w:pPr>
-      <w:spacing w:before="0" w:after="120"/>
+      <w:spacing w:after="120"/>
     </w:pPr>
     <w:rPr>
       <w:i/>
@@ -2788,6 +3626,11 @@
   <w:style w:type="paragraph" w:customStyle="1" w:styleId="ImageCaption">
     <w:name w:val="Image Caption"/>
     <w:basedOn w:val="Caption"/>
+    <w:rsid w:val="00C065D5"/>
+    <w:rPr>
+      <w:b/>
+      <w:sz w:val="18"/>
+    </w:rPr>
   </w:style>
   <w:style w:type="paragraph" w:customStyle="1" w:styleId="Figure">
     <w:name w:val="Figure"/>
@@ -2800,29 +3643,29 @@
       <w:keepNext/>
     </w:pPr>
   </w:style>
-  <w:style w:type="character" w:customStyle="1" w:styleId="BodyTextChar">
-    <w:name w:val="Body Text Char"/>
+  <w:style w:type="character" w:customStyle="1" w:styleId="CaptionChar">
+    <w:name w:val="Caption Char"/>
     <w:basedOn w:val="DefaultParagraphFont"/>
-    <w:link w:val="BodyText"/>
+    <w:link w:val="Caption"/>
   </w:style>
   <w:style w:type="character" w:customStyle="1" w:styleId="VerbatimChar">
     <w:name w:val="Verbatim Char"/>
-    <w:basedOn w:val="BodyTextChar"/>
+    <w:basedOn w:val="CaptionChar"/>
     <w:rPr>
       <w:rFonts w:ascii="Consolas" w:hAnsi="Consolas"/>
       <w:sz w:val="22"/>
     </w:rPr>
   </w:style>
   <w:style w:type="character" w:styleId="FootnoteReference">
-    <w:name w:val="Footnote Reference"/>
-    <w:basedOn w:val="BodyTextChar"/>
+    <w:name w:val="footnote reference"/>
+    <w:basedOn w:val="CaptionChar"/>
     <w:rPr>
       <w:vertAlign w:val="superscript"/>
     </w:rPr>
   </w:style>
   <w:style w:type="character" w:styleId="Hyperlink">
     <w:name w:val="Hyperlink"/>
-    <w:basedOn w:val="BodyTextChar"/>
+    <w:basedOn w:val="CaptionChar"/>
     <w:rPr>
       <w:color w:val="4F81BD" w:themeColor="accent1"/>
     </w:rPr>
@@ -2839,11 +3682,105 @@
       <w:outlineLvl w:val="9"/>
     </w:pPr>
     <w:rPr>
-      <w:rFonts w:asciiTheme="majorHAnsi" w:eastAsiaTheme="majorEastAsia" w:hAnsiTheme="majorHAnsi" w:cstheme="majorBidi"/>
       <w:b w:val="0"/>
       <w:bCs w:val="0"/>
       <w:color w:val="365F91" w:themeColor="accent1" w:themeShade="BF"/>
     </w:rPr>
+  </w:style>
+  <w:style w:type="paragraph" w:styleId="Footer">
+    <w:name w:val="footer"/>
+    <w:basedOn w:val="Normal"/>
+    <w:link w:val="FooterChar"/>
+    <w:unhideWhenUsed/>
+    <w:rsid w:val="00937482"/>
+    <w:pPr>
+      <w:tabs>
+        <w:tab w:val="center" w:pos="4680"/>
+        <w:tab w:val="right" w:pos="9360"/>
+      </w:tabs>
+      <w:spacing w:after="0"/>
+    </w:pPr>
+  </w:style>
+  <w:style w:type="character" w:customStyle="1" w:styleId="BodyTextChar">
+    <w:name w:val="Body Text Char"/>
+    <w:basedOn w:val="DefaultParagraphFont"/>
+    <w:link w:val="BodyText"/>
+    <w:rsid w:val="00937482"/>
+  </w:style>
+  <w:style w:type="character" w:customStyle="1" w:styleId="FooterChar">
+    <w:name w:val="Footer Char"/>
+    <w:basedOn w:val="DefaultParagraphFont"/>
+    <w:link w:val="Footer"/>
+    <w:rsid w:val="00937482"/>
+  </w:style>
+  <w:style w:type="character" w:styleId="PageNumber">
+    <w:name w:val="page number"/>
+    <w:basedOn w:val="DefaultParagraphFont"/>
+    <w:semiHidden/>
+    <w:unhideWhenUsed/>
+    <w:rsid w:val="00937482"/>
+  </w:style>
+  <w:style w:type="table" w:styleId="PlainTable1">
+    <w:name w:val="Plain Table 1"/>
+    <w:basedOn w:val="TableNormal"/>
+    <w:rsid w:val="00C065D5"/>
+    <w:pPr>
+      <w:spacing w:after="0"/>
+    </w:pPr>
+    <w:tblPr>
+      <w:tblStyleRowBandSize w:val="1"/>
+      <w:tblStyleColBandSize w:val="1"/>
+      <w:tblBorders>
+        <w:top w:val="single" w:sz="4" w:space="0" w:color="BFBFBF" w:themeColor="background1" w:themeShade="BF"/>
+        <w:left w:val="single" w:sz="4" w:space="0" w:color="BFBFBF" w:themeColor="background1" w:themeShade="BF"/>
+        <w:bottom w:val="single" w:sz="4" w:space="0" w:color="BFBFBF" w:themeColor="background1" w:themeShade="BF"/>
+        <w:right w:val="single" w:sz="4" w:space="0" w:color="BFBFBF" w:themeColor="background1" w:themeShade="BF"/>
+        <w:insideH w:val="single" w:sz="4" w:space="0" w:color="BFBFBF" w:themeColor="background1" w:themeShade="BF"/>
+        <w:insideV w:val="single" w:sz="4" w:space="0" w:color="BFBFBF" w:themeColor="background1" w:themeShade="BF"/>
+      </w:tblBorders>
+    </w:tblPr>
+    <w:tblStylePr w:type="firstRow">
+      <w:rPr>
+        <w:b/>
+        <w:bCs/>
+      </w:rPr>
+    </w:tblStylePr>
+    <w:tblStylePr w:type="lastRow">
+      <w:rPr>
+        <w:b/>
+        <w:bCs/>
+      </w:rPr>
+      <w:tblPr/>
+      <w:tcPr>
+        <w:tcBorders>
+          <w:top w:val="double" w:sz="4" w:space="0" w:color="BFBFBF" w:themeColor="background1" w:themeShade="BF"/>
+        </w:tcBorders>
+      </w:tcPr>
+    </w:tblStylePr>
+    <w:tblStylePr w:type="firstCol">
+      <w:rPr>
+        <w:b/>
+        <w:bCs/>
+      </w:rPr>
+    </w:tblStylePr>
+    <w:tblStylePr w:type="lastCol">
+      <w:rPr>
+        <w:b/>
+        <w:bCs/>
+      </w:rPr>
+    </w:tblStylePr>
+    <w:tblStylePr w:type="band1Vert">
+      <w:tblPr/>
+      <w:tcPr>
+        <w:shd w:val="clear" w:color="auto" w:fill="F2F2F2" w:themeFill="background1" w:themeFillShade="F2"/>
+      </w:tcPr>
+    </w:tblStylePr>
+    <w:tblStylePr w:type="band1Horz">
+      <w:tblPr/>
+      <w:tcPr>
+        <w:shd w:val="clear" w:color="auto" w:fill="F2F2F2" w:themeFill="background1" w:themeFillShade="F2"/>
+      </w:tcPr>
+    </w:tblStylePr>
   </w:style>
   <w:style w:type="paragraph" w:customStyle="1" w:styleId="SourceCode">
     <w:name w:val="Source Code"/>

</xml_diff>

<commit_message>
updates based on Bernard Carlier's comments
</commit_message>
<xml_diff>
--- a/output/tech-arch.docx
+++ b/output/tech-arch.docx
@@ -50,143 +50,143 @@
     </w:p>
     <w:p>
       <w:pPr>
+        <w:pStyle w:val="Heading1"/>
+      </w:pPr>
+      <w:bookmarkStart w:id="20" w:name="abstract"/>
+      <w:r>
+        <w:t xml:space="preserve">Abstract</w:t>
+      </w:r>
+      <w:bookmarkEnd w:id="20"/>
+    </w:p>
+    <w:p>
+      <w:pPr>
+        <w:pStyle w:val="FirstParagraph"/>
+      </w:pPr>
+      <w:r>
+        <w:t xml:space="preserve">This article provides a reference model to organize the presentation of technical details associated with various implementations of identity and access management (IAM) architectural concepts. The model is conceptual, as are the set of abstract components which it provides.</w:t>
+      </w:r>
+    </w:p>
+    <w:p>
+      <w:pPr>
+        <w:pStyle w:val="BodyText"/>
+      </w:pPr>
+      <w:r>
+        <w:t xml:space="preserve">To move out of the conceptual realm into specifics additional articles follow, each with a focus on a specific technical use-cases. Each such use-case indicates which of the abstract components comprise a particular implementation</w:t>
+      </w:r>
+    </w:p>
+    <w:p>
+      <w:pPr>
+        <w:pStyle w:val="Heading1"/>
+      </w:pPr>
+      <w:bookmarkStart w:id="21" w:name="introduction"/>
+      <w:r>
+        <w:t xml:space="preserve">Introduction</w:t>
+      </w:r>
+      <w:bookmarkEnd w:id="21"/>
+    </w:p>
+    <w:p>
+      <w:pPr>
+        <w:pStyle w:val="FirstParagraph"/>
+      </w:pPr>
+      <w:r>
+        <w:t xml:space="preserve">It has been said that all models are wrong but some are useful.[Wikipedia - all models] This model attempts to find a level of generality that is broadly useful. Too general, and the model becomes untethered to reality and definitely not useful. Too specific, and the model will only work in some cases.</w:t>
+      </w:r>
+    </w:p>
+    <w:p>
+      <w:pPr>
+        <w:pStyle w:val="BodyText"/>
+      </w:pPr>
+      <w:r>
+        <w:t xml:space="preserve">The model has a technical slant, but it necessarily touches on some of the process, legal, and capability dimensions as well. This is intended to give the reader a set of concepts that can be applied when thinking about identity and access management.</w:t>
+      </w:r>
+    </w:p>
+    <w:p>
+      <w:pPr>
+        <w:pStyle w:val="BodyText"/>
+      </w:pPr>
+      <w:r>
+        <w:t xml:space="preserve">The model is based on the idea that the management of identities and access can (mostly) be separated from their use. This concept can apply to distributed systems as well as self-contained systems. So when you see IAM working together with, say, an application it may mean that these are separate physical systems or it could mean these parts are separate pieces of software running on a single system.</w:t>
+      </w:r>
+    </w:p>
+    <w:p>
+      <w:pPr>
+        <w:pStyle w:val="BodyText"/>
+      </w:pPr>
+      <w:r>
+        <w:t xml:space="preserve">The main goal of this article is allow consistent discussion of more specific use-cases.</w:t>
+      </w:r>
+    </w:p>
+    <w:p>
+      <w:pPr>
+        <w:pStyle w:val="BodyText"/>
+      </w:pPr>
+      <w:r>
+        <w:t xml:space="preserve">The model started with the ISO/IEC framing [ISO/IEC 24760-1][ISO/IEC 24760-2]. The UML detail was removed for simplicity and the IAM model has been extended so that authorization, governance and risk-control can be included.</w:t>
+      </w:r>
+    </w:p>
+    <w:p>
+      <w:pPr>
+        <w:pStyle w:val="BodyText"/>
+      </w:pPr>
+      <w:r>
+        <w:t xml:space="preserve">Some of the ISO/IEC names have been changed to reflect more common usage. In some cases, the ISO names have been used in a way that is more expansive than their original definition.</w:t>
+      </w:r>
+    </w:p>
+    <w:p>
+      <w:pPr>
+        <w:pStyle w:val="BodyText"/>
+      </w:pPr>
+      <w:r>
+        <w:t xml:space="preserve">In an attempt to adopt the most useful terminology, the model has been reviewed in conjunction with the [FICAM], [Internet 2], [NIST SP-800-63 definitions], [NIST Zero Trust frameworks], and with the Identity Stack presented at Identiverse 2019.</w:t>
+      </w:r>
+    </w:p>
+    <w:p>
+      <w:pPr>
+        <w:pStyle w:val="BodyText"/>
+      </w:pPr>
+      <w:r>
+        <w:t xml:space="preserve">The model can be used at different levels. Here are a couple of examples:</w:t>
+      </w:r>
+    </w:p>
+    <w:p>
+      <w:pPr>
         <w:pStyle w:val="Heading2"/>
       </w:pPr>
-      <w:bookmarkStart w:id="20" w:name="abstract"/>
-      <w:r>
-        <w:t xml:space="preserve">Abstract</w:t>
-      </w:r>
-      <w:bookmarkEnd w:id="20"/>
+      <w:bookmarkStart w:id="22" w:name="example-1-distributed-systems"/>
+      <w:r>
+        <w:t xml:space="preserve">Example 1: Distributed Systems</w:t>
+      </w:r>
+      <w:bookmarkEnd w:id="22"/>
     </w:p>
     <w:p>
       <w:pPr>
         <w:pStyle w:val="FirstParagraph"/>
       </w:pPr>
       <w:r>
-        <w:t xml:space="preserve">This article provides a reference model to organize the presentation of technical details associated with various implementations of identity and access management (IAM) architectural concepts. The model is conceptual, as are the set of abstract components which it provides.</w:t>
-      </w:r>
-    </w:p>
-    <w:p>
-      <w:pPr>
-        <w:pStyle w:val="BodyText"/>
-      </w:pPr>
-      <w:r>
-        <w:t xml:space="preserve">To move out of the conceptual realm into specifics additional articles follow, each with a focus on a specific technical use-cases. Each such use-case indicates which of the abstract components comprise a particular implementation</w:t>
+        <w:t xml:space="preserve">A modern architecture may have a web-hosted application (the RP) which relies on a cloud identity service (the Identity Provider). The RP in this case could be a customer facing application or a workforce facing application.</w:t>
       </w:r>
     </w:p>
     <w:p>
       <w:pPr>
         <w:pStyle w:val="Heading2"/>
       </w:pPr>
-      <w:bookmarkStart w:id="21" w:name="introduction"/>
-      <w:r>
-        <w:t xml:space="preserve">Introduction</w:t>
-      </w:r>
-      <w:bookmarkEnd w:id="21"/>
+      <w:bookmarkStart w:id="23" w:name="example-2-single-system"/>
+      <w:r>
+        <w:t xml:space="preserve">Example 2: Single System</w:t>
+      </w:r>
+      <w:bookmarkEnd w:id="23"/>
     </w:p>
     <w:p>
       <w:pPr>
         <w:pStyle w:val="FirstParagraph"/>
       </w:pPr>
       <w:r>
-        <w:t xml:space="preserve">It has been said that all models are wrong but some are useful.[Wikipedia - all models] This model attempts to find a level of generality that is broadly useful. Too general, and the model becomes untethered to reality and definitely not useful. Too specific, and the model will only work in some cases.</w:t>
-      </w:r>
-    </w:p>
-    <w:p>
-      <w:pPr>
-        <w:pStyle w:val="BodyText"/>
-      </w:pPr>
-      <w:r>
-        <w:t xml:space="preserve">The model has a technical slant, but it necessarily touches on some of the process, legal, and capability dimensions as well. This is intended to give the reader a set of concepts that can be applied when thinking about identity and access management.</w:t>
-      </w:r>
-    </w:p>
-    <w:p>
-      <w:pPr>
-        <w:pStyle w:val="BodyText"/>
-      </w:pPr>
-      <w:r>
-        <w:t xml:space="preserve">The model is based on the idea that the management of identities and access can (mostly) be separated from their use. This concept can apply to distributed systems as well as self-contained systems. So when you see IAM working together with, say, an application it may mean that are separate physical systems or it could mean these parts are separate pieces of software running on a single system.</w:t>
-      </w:r>
-    </w:p>
-    <w:p>
-      <w:pPr>
-        <w:pStyle w:val="BodyText"/>
-      </w:pPr>
-      <w:r>
-        <w:t xml:space="preserve">The main goal of this article is allow consistent discussion of more specific use-cases.</w:t>
-      </w:r>
-    </w:p>
-    <w:p>
-      <w:pPr>
-        <w:pStyle w:val="BodyText"/>
-      </w:pPr>
-      <w:r>
-        <w:t xml:space="preserve">The model is a started with the ISO/IEC framing [ISO/IEC]. The UML detail was removed for simplicity and the IAM model has been extended so that authorization, governance and risk-control can be included.</w:t>
-      </w:r>
-    </w:p>
-    <w:p>
-      <w:pPr>
-        <w:pStyle w:val="BodyText"/>
-      </w:pPr>
-      <w:r>
-        <w:t xml:space="preserve">Some of the ISO/IEC names have been changed to reflect more common usage. In some cases, the ISO names have been used in a way that is more expansive than their original definition.</w:t>
-      </w:r>
-    </w:p>
-    <w:p>
-      <w:pPr>
-        <w:pStyle w:val="BodyText"/>
-      </w:pPr>
-      <w:r>
-        <w:t xml:space="preserve">In an attempt to adopt the most useful terminology, the model has been reviewed in conjunction with the FICAM, Internet 2, NIST SP-800-63 definitions, and NIST Zero Trust frameworks, and with the Identity Stack presented at Identiverse 2019.</w:t>
-      </w:r>
-    </w:p>
-    <w:p>
-      <w:pPr>
-        <w:pStyle w:val="BodyText"/>
-      </w:pPr>
-      <w:r>
-        <w:t xml:space="preserve">The model can be used at different levels. Here are a couple of examples:</w:t>
-      </w:r>
-    </w:p>
-    <w:p>
-      <w:pPr>
-        <w:pStyle w:val="Heading3"/>
-      </w:pPr>
-      <w:bookmarkStart w:id="22" w:name="example-1-distributed-systems"/>
-      <w:r>
-        <w:t xml:space="preserve">Example 1: Distributed Systems</w:t>
-      </w:r>
-      <w:bookmarkEnd w:id="22"/>
-    </w:p>
-    <w:p>
-      <w:pPr>
-        <w:pStyle w:val="FirstParagraph"/>
-      </w:pPr>
-      <w:r>
-        <w:t xml:space="preserve">A modern architecture may have a web-hosted application (the RP) which relies on a cloud identity service (the Identity Provider). The RP in this case could be a customer facing application or a workforce facing application.</w:t>
-      </w:r>
-    </w:p>
-    <w:p>
-      <w:pPr>
-        <w:pStyle w:val="Heading3"/>
-      </w:pPr>
-      <w:bookmarkStart w:id="23" w:name="example-2-single-system"/>
-      <w:r>
-        <w:t xml:space="preserve">Example 2: Single System</w:t>
-      </w:r>
-      <w:bookmarkEnd w:id="23"/>
-    </w:p>
-    <w:p>
-      <w:pPr>
-        <w:pStyle w:val="FirstParagraph"/>
-      </w:pPr>
-      <w:r>
         <w:t xml:space="preserve">A computer’s file system (the RP) provides access control based on the user information acquired at login (the IDP). In this case both the file system and the identity management function are encapsulated in an operating system.</w:t>
       </w:r>
     </w:p>
     <w:p>
       <w:pPr>
-        <w:pStyle w:val="Heading2"/>
+        <w:pStyle w:val="Heading1"/>
       </w:pPr>
       <w:bookmarkStart w:id="24" w:name="terminology"/>
       <w:r>
@@ -265,6 +265,33 @@
               <w:jc w:val="left"/>
             </w:pPr>
             <w:r>
+              <w:rPr>
+                <w:b/>
+              </w:rPr>
+              <w:t xml:space="preserve">Access Control</w:t>
+            </w:r>
+          </w:p>
+        </w:tc>
+        <w:tc>
+          <w:p>
+            <w:pPr>
+              <w:pStyle w:val="Compact"/>
+              <w:jc w:val="left"/>
+            </w:pPr>
+            <w:r>
+              <w:t xml:space="preserve">Various methods to limit access to data, systems, services, resources, locations by a user, a device or thing, or a service.</w:t>
+            </w:r>
+          </w:p>
+        </w:tc>
+      </w:tr>
+      <w:tr>
+        <w:tc>
+          <w:p>
+            <w:pPr>
+              <w:pStyle w:val="Compact"/>
+              <w:jc w:val="left"/>
+            </w:pPr>
+            <w:r>
               <w:t xml:space="preserve">✓</w:t>
             </w:r>
             <w:r>
@@ -339,7 +366,7 @@
               <w:jc w:val="left"/>
             </w:pPr>
             <w:r>
-              <w:t xml:space="preserve">A formal message or token that conveys information about a principal, typically including a level of assurance about an authentication event and sometimes additional attribute information. Somes this is called a Security Token.</w:t>
+              <w:t xml:space="preserve">A formal message or token that conveys information about a principal, typically including a level of assurance about an authentication event and sometimes additional attribute information. Sometimes this is called a Security Token.</w:t>
             </w:r>
           </w:p>
         </w:tc>
@@ -702,7 +729,7 @@
               <w:jc w:val="left"/>
             </w:pPr>
             <w:r>
-              <w:t xml:space="preserve">A set of policies, procedures, technology, and other resources for maintaining identity information. In this model it contains information about principals/subjects including credentials. It also including other data such as meta data to enable interoperability with other components. The IDM is shown with a dotted line to indicate that it is a conceptual grouping of components, not a full fledged system in itself.</w:t>
+              <w:t xml:space="preserve">A set of policies, procedures, technology, and other resources for maintaining identity information. In this model it contains information about principals/subjects including credentials. It also includes other data such as meta data to enable interoperability with other components. The IDM is shown with a dotted line to indicate that it is a conceptual grouping of components, not a full fledged system in itself.</w:t>
             </w:r>
           </w:p>
         </w:tc>
@@ -729,7 +756,7 @@
               <w:jc w:val="left"/>
             </w:pPr>
             <w:r>
-              <w:t xml:space="preserve">Identity Provider or IDP is a common term and its best understood the subset of Identity Management, excluding the management functions. It consists of the service interfaces: AuthN/Assertion, Service Provisioning Agent, Session Mgmt, Discovery services, and Metadata Mgmt.</w:t>
+              <w:t xml:space="preserve">Identity Provider or IDP is a common term. We treat this as subset of Identity Management. It consists of the service interfaces: AuthN/Assertion, Service Provisioning Agent, Session Mgmt, Discovery services, and Metadata Mgmt.</w:t>
             </w:r>
           </w:p>
         </w:tc>
@@ -759,7 +786,7 @@
               <w:jc w:val="left"/>
             </w:pPr>
             <w:r>
-              <w:t xml:space="preserve">This is the data store that contains the enrolled entities, and their attributes, including credentials. See the IDM section for elaboration. The terms Directory and Attribute Store are sometimes used as a synonym.</w:t>
+              <w:t xml:space="preserve">This is the data store that contains the enrolled entities, and their attributes, including credentials. See the IDM section for elaboration. The terms Directory, Identity Repository, and Attribute Store are sometimes used as synonyms.</w:t>
             </w:r>
           </w:p>
         </w:tc>
@@ -944,7 +971,7 @@
     </w:tbl>
     <w:p>
       <w:pPr>
-        <w:pStyle w:val="Heading2"/>
+        <w:pStyle w:val="Heading1"/>
       </w:pPr>
       <w:bookmarkStart w:id="25" w:name="basic-structure-of-the-model"/>
       <w:r>
@@ -1017,7 +1044,7 @@
     </w:p>
     <w:p>
       <w:pPr>
-        <w:pStyle w:val="Heading3"/>
+        <w:pStyle w:val="Heading2"/>
       </w:pPr>
       <w:bookmarkStart w:id="27" w:name="identity-management"/>
       <w:r>
@@ -1030,12 +1057,12 @@
         <w:pStyle w:val="FirstParagraph"/>
       </w:pPr>
       <w:r>
-        <w:t xml:space="preserve">Identity Management (IDM) is a set of policies, procedures, technology, and other resources for maintaining identity information. In this model it contains information about principals/subjects including credentials. It also including other data such as meta data to enable interoperability with other components. The IDM is shown with a dotted line to indicate that it is a conceptual grouping of components, not a full fledged system in itself.</w:t>
-      </w:r>
-    </w:p>
-    <w:p>
-      <w:pPr>
-        <w:pStyle w:val="Heading3"/>
+        <w:t xml:space="preserve">Identity Management (IDM) is a set of policies, procedures, technology, and other resources for maintaining identity information. In this model it contains information about principals/subjects including credentials. It also includes other data such as meta data to enable interoperability with other components. The IDM is shown with a dotted line to indicate that it is a conceptual grouping of components, not a full fledged system in itself.</w:t>
+      </w:r>
+    </w:p>
+    <w:p>
+      <w:pPr>
+        <w:pStyle w:val="Heading2"/>
       </w:pPr>
       <w:bookmarkStart w:id="28" w:name="relying-party"/>
       <w:r>
@@ -1053,7 +1080,7 @@
     </w:p>
     <w:p>
       <w:pPr>
-        <w:pStyle w:val="Heading3"/>
+        <w:pStyle w:val="Heading2"/>
       </w:pPr>
       <w:bookmarkStart w:id="29" w:name="trust-anchor"/>
       <w:r>
@@ -1066,7 +1093,7 @@
         <w:pStyle w:val="FirstParagraph"/>
       </w:pPr>
       <w:r>
-        <w:t xml:space="preserve">This component represents the legal, organizational and technical apparatus that enables trust between the Identity Management System and the Relying Parties. When the IDM and the RP are not in the same organization this may take on a salient aspect; when they are in the same organization the agreements may be more tacit. When the IDM and RP are both built into a single system the root of trust my be hidden in the system internals.</w:t>
+        <w:t xml:space="preserve">This component represents the legal, organizational and technical apparatus that enables trust between the Identity Management System and the Relying Parties. When the IDM and the RP are not in the same organization this may take on a salient aspect; when they are in the same organization the agreements may be more tacit. When the IDM and RP are both built into a single system the root of trust may be hidden in the system internals.</w:t>
       </w:r>
     </w:p>
     <w:p>
@@ -1079,7 +1106,7 @@
     </w:p>
     <w:p>
       <w:pPr>
-        <w:pStyle w:val="Heading4"/>
+        <w:pStyle w:val="Heading2"/>
       </w:pPr>
       <w:bookmarkStart w:id="30" w:name="root-of-trust"/>
       <w:r>
@@ -1092,12 +1119,12 @@
         <w:pStyle w:val="FirstParagraph"/>
       </w:pPr>
       <w:r>
-        <w:t xml:space="preserve">There is a need for a technical root of trust. This is done through a Public Key Infrastructure (PKI). The parties agree to trust a common certificate authority which signs the certificates of all parties in the federation.</w:t>
-      </w:r>
-    </w:p>
-    <w:p>
-      <w:pPr>
-        <w:pStyle w:val="Heading4"/>
+        <w:t xml:space="preserve">There is a need for a technical root of trust. This may be done through a Public Key Infrastructure (PKI), where the parties agree to trust a common certificate authority which signs the certificates of all parties in the federation. This may be done through a set of several independent certificates that the parties agree to trust.</w:t>
+      </w:r>
+    </w:p>
+    <w:p>
+      <w:pPr>
+        <w:pStyle w:val="Heading2"/>
       </w:pPr>
       <w:bookmarkStart w:id="31" w:name="trust-framework"/>
       <w:r>
@@ -1115,7 +1142,7 @@
     </w:p>
     <w:p>
       <w:pPr>
-        <w:pStyle w:val="Heading4"/>
+        <w:pStyle w:val="Heading2"/>
       </w:pPr>
       <w:bookmarkStart w:id="32" w:name="interoperations"/>
       <w:r>
@@ -1133,7 +1160,7 @@
     </w:p>
     <w:p>
       <w:pPr>
-        <w:pStyle w:val="Heading2"/>
+        <w:pStyle w:val="Heading1"/>
       </w:pPr>
       <w:bookmarkStart w:id="33" w:name="provisioning"/>
       <w:r>
@@ -1146,7 +1173,22 @@
         <w:pStyle w:val="FirstParagraph"/>
       </w:pPr>
       <w:r>
-        <w:t xml:space="preserve">Provisioning is a term that encompases the processes and methods that create, modify, and, eventually, delete the identity and profile information used by IT infrastructure and business applications. By these methods, records are created, or updated in the identity repository, and removed from it. Often, provisioning needs to extend to applications to support authorization decisions. The term</w:t>
+        <w:t xml:space="preserve">Provisioning is a term that encompases the processes and methods that create, modify, and, eventually, delete the identity and profile information used by IT infrastructure and business applications. By these methods, records are created, or updated in the identity register, and removed from it. Often, provisioning needs to extend to applications to support authorization decisions. This is sometimes known as</w:t>
+      </w:r>
+      <w:r>
+        <w:t xml:space="preserve"> </w:t>
+      </w:r>
+      <w:r>
+        <w:t xml:space="preserve">‘</w:t>
+      </w:r>
+      <w:r>
+        <w:t xml:space="preserve">downstream provisioning</w:t>
+      </w:r>
+      <w:r>
+        <w:t xml:space="preserve">’</w:t>
+      </w:r>
+      <w:r>
+        <w:t xml:space="preserve">. The term</w:t>
       </w:r>
       <w:r>
         <w:t xml:space="preserve"> </w:t>
@@ -1224,7 +1266,7 @@
     </w:p>
     <w:p>
       <w:pPr>
-        <w:pStyle w:val="Heading3"/>
+        <w:pStyle w:val="Heading2"/>
       </w:pPr>
       <w:bookmarkStart w:id="35" w:name="identity-information-authorities"/>
       <w:r>
@@ -1237,7 +1279,7 @@
         <w:pStyle w:val="FirstParagraph"/>
       </w:pPr>
       <w:r>
-        <w:t xml:space="preserve">While, it is possible to have an identity management system that is populated without attaching to an external data service, this is typically not the case. Usually, employee or customer data needs to be imported.</w:t>
+        <w:t xml:space="preserve">While, it is possible to have an identity management system that is populated without attaching to an external data service, this is typically not the case. Usually, employee or customer data needs to be imported. This can be referred to as upstream provisioning.</w:t>
       </w:r>
     </w:p>
     <w:p>
@@ -1250,7 +1292,7 @@
     </w:p>
     <w:p>
       <w:pPr>
-        <w:pStyle w:val="Heading3"/>
+        <w:pStyle w:val="Heading2"/>
       </w:pPr>
       <w:bookmarkStart w:id="36" w:name="governance"/>
       <w:r>
@@ -1268,7 +1310,7 @@
     </w:p>
     <w:p>
       <w:pPr>
-        <w:pStyle w:val="Heading3"/>
+        <w:pStyle w:val="Heading2"/>
       </w:pPr>
       <w:bookmarkStart w:id="37" w:name="credential-services-enrollment"/>
       <w:r>
@@ -1286,7 +1328,7 @@
     </w:p>
     <w:p>
       <w:pPr>
-        <w:pStyle w:val="Heading4"/>
+        <w:pStyle w:val="Heading2"/>
       </w:pPr>
       <w:bookmarkStart w:id="38" w:name="enrollment"/>
       <w:r>
@@ -1304,7 +1346,7 @@
     </w:p>
     <w:p>
       <w:pPr>
-        <w:pStyle w:val="Heading4"/>
+        <w:pStyle w:val="Heading2"/>
       </w:pPr>
       <w:bookmarkStart w:id="39" w:name="credential-services"/>
       <w:r>
@@ -1322,7 +1364,7 @@
     </w:p>
     <w:p>
       <w:pPr>
-        <w:pStyle w:val="Heading3"/>
+        <w:pStyle w:val="Heading2"/>
       </w:pPr>
       <w:bookmarkStart w:id="40" w:name="identity-register"/>
       <w:r>
@@ -1356,7 +1398,7 @@
     </w:p>
     <w:p>
       <w:pPr>
-        <w:pStyle w:val="Heading3"/>
+        <w:pStyle w:val="Heading2"/>
       </w:pPr>
       <w:bookmarkStart w:id="41" w:name="service-provisioning-agent"/>
       <w:r>
@@ -1374,7 +1416,7 @@
     </w:p>
     <w:p>
       <w:pPr>
-        <w:pStyle w:val="Heading4"/>
+        <w:pStyle w:val="Heading2"/>
       </w:pPr>
       <w:bookmarkStart w:id="42" w:name="just-in-time-provisioning"/>
       <w:r>
@@ -1415,7 +1457,7 @@
     </w:p>
     <w:p>
       <w:pPr>
-        <w:pStyle w:val="Heading3"/>
+        <w:pStyle w:val="Heading2"/>
       </w:pPr>
       <w:bookmarkStart w:id="43" w:name="audit-repository"/>
       <w:r>
@@ -1428,23 +1470,23 @@
         <w:pStyle w:val="FirstParagraph"/>
       </w:pPr>
       <w:r>
-        <w:t xml:space="preserve">The audit repository is shown to indicate the accumulation of historical event data. To avoid clutter we assume audit information is written but don’t arrows show it.</w:t>
-      </w:r>
+        <w:t xml:space="preserve">The audit repository is shown to indicate the accumulation of historical event data. To avoid clutter we assume audit information is written but call that out with arrows in the diagram.</w:t>
+      </w:r>
+    </w:p>
+    <w:p>
+      <w:pPr>
+        <w:pStyle w:val="Heading1"/>
+      </w:pPr>
+      <w:bookmarkStart w:id="44" w:name="authentication-and-sessions"/>
+      <w:r>
+        <w:t xml:space="preserve">Authentication and Sessions</w:t>
+      </w:r>
+      <w:bookmarkEnd w:id="44"/>
     </w:p>
     <w:p>
       <w:pPr>
         <w:pStyle w:val="Heading2"/>
       </w:pPr>
-      <w:bookmarkStart w:id="44" w:name="authentication-and-sessions"/>
-      <w:r>
-        <w:t xml:space="preserve">Authentication and Sessions</w:t>
-      </w:r>
-      <w:bookmarkEnd w:id="44"/>
-    </w:p>
-    <w:p>
-      <w:pPr>
-        <w:pStyle w:val="Heading3"/>
-      </w:pPr>
       <w:bookmarkStart w:id="45" w:name="authentication"/>
       <w:r>
         <w:t xml:space="preserve">Authentication</w:t>
@@ -1456,7 +1498,7 @@
         <w:pStyle w:val="FirstParagraph"/>
       </w:pPr>
       <w:r>
-        <w:t xml:space="preserve">Authentication is the process by which a subject’s credentials are used to verify their identity. The IDP checks and verifies credentials that are presented to it. There are multiple scenarios. Typically, the Relying Party presents the credentials on behalf of the user and receives an assessment from the IDP regarding the level of certainty that the user is authentic. Often the assessment (and more information about the user) is delivered to the RP via a security token, which is protected by cryptography. There are several varities of security tokens.</w:t>
+        <w:t xml:space="preserve">Authentication is the process by which a subject’s credentials are used to verify their identity. The IDP checks and verifies credentials that are presented to it. There are multiple scenarios. Typically, the Relying Party asks the Identity provider to gather the credentials from the user, and receives an assessment from the IDP regarding the level of certainty that the user is authentic. Often the assessment (and more information about the user) is delivered to the RP via a security token, which is protected by cryptography. There are several varieties of security tokens.</w:t>
       </w:r>
     </w:p>
     <w:p>
@@ -1516,7 +1558,7 @@
     </w:p>
     <w:p>
       <w:pPr>
-        <w:pStyle w:val="Heading3"/>
+        <w:pStyle w:val="Heading2"/>
       </w:pPr>
       <w:bookmarkStart w:id="47" w:name="sessions"/>
       <w:r>
@@ -1537,7 +1579,7 @@
         <w:pStyle w:val="BodyText"/>
       </w:pPr>
       <w:r>
-        <w:t xml:space="preserve">The existence of a centralized point of view about sessions, can be leveraged to support good security practices. For example, if the identity attributes of a user with an active session changes and then contravenes an access control policy the session should terminate, or if session management becomes aware of a terminated account it should end any active session that the user has. This could also occur in advanced scenarios which include external risk facts. See Risk Context below.</w:t>
+        <w:t xml:space="preserve">The existence of a centralized point of view about sessions, can be leveraged to support good security practices. For example, if the identity attributes of a user with an active session changes and then contravenes an access control policy the session should terminate, or if session management becomes aware of a terminated account it should end any active session that the user has. This could also occur in advanced scenarios which include facts presented by external risk monitors. See Risk Context below.</w:t>
       </w:r>
     </w:p>
     <w:p>
@@ -1545,12 +1587,12 @@
         <w:pStyle w:val="BodyText"/>
       </w:pPr>
       <w:r>
-        <w:t xml:space="preserve">Sessions also support another important concept: step-up authentication. A session can keep track of the level of assurance of a particular authentication, so when a user requests access to a transaction or application requiring a higher level of identity assurance, the IDP can be prepared to determine the course of action, such as improving the certainty that the user is the right person by asking the user provide additional evidence. For example, maybe the password is good enough to review some information but to withdraw money the additional factor of of a one-time password from a phone app is required. The detection of the assurance gap and subsequent action will logically be done at the RP, but to avoid a poor user experience in multiple RP scenarios the step-up needs to be recorded in the session.</w:t>
-      </w:r>
-    </w:p>
-    <w:p>
-      <w:pPr>
-        <w:pStyle w:val="Heading2"/>
+        <w:t xml:space="preserve">Sessions also support another important concept: step-up authentication. A session can keep track of the level of assurance of a particular authentication, so when a user requests access to a transaction or application requiring a higher level of identity assurance, the IDP can be prepared to determine the course of action, such as improving the certainty that the user is the right person by asking the user provide additional evidence. For example, maybe the password is good enough to review some information but to withdraw money the additional factor of a one-time password from a phone app is required. The detection of the assurance gap and subsequent action will logically be done at the RP, but to avoid a poor user experience in multiple RP scenarios the step-up needs to be recorded in the session.</w:t>
+      </w:r>
+    </w:p>
+    <w:p>
+      <w:pPr>
+        <w:pStyle w:val="Heading1"/>
       </w:pPr>
       <w:bookmarkStart w:id="48" w:name="authorization"/>
       <w:r>
@@ -1563,7 +1605,7 @@
         <w:pStyle w:val="FirstParagraph"/>
       </w:pPr>
       <w:r>
-        <w:t xml:space="preserve">Authorization models are many and diverse. The diagram illustrates two approaches for authorization: local and shared.</w:t>
+        <w:t xml:space="preserve">Authorization models are many and diverse. The diagram illustrates two approaches for authorization: local and shared. As noted below, both approaches are subject to Access Governance.</w:t>
       </w:r>
     </w:p>
     <w:p>
@@ -1571,7 +1613,7 @@
         <w:pStyle w:val="BodyText"/>
       </w:pPr>
       <w:r>
-        <w:t xml:space="preserve">Both approaches typically use subject attributes help determine access. These values may have been provisioned into a local store, in the Provisioning process described above. Or the values can be acquired at run-time from the Identity Management System as shown by the attribute query.</w:t>
+        <w:t xml:space="preserve">Both approaches typically use subject attributes help determine access, although some systems rely on direct enumerations mapping users to resources known as access control list.</w:t>
       </w:r>
     </w:p>
     <w:p>
@@ -1631,7 +1673,7 @@
     </w:p>
     <w:p>
       <w:pPr>
-        <w:pStyle w:val="Heading4"/>
+        <w:pStyle w:val="Heading2"/>
       </w:pPr>
       <w:bookmarkStart w:id="50" w:name="local-authoriziation"/>
       <w:r>
@@ -1644,12 +1686,20 @@
         <w:pStyle w:val="FirstParagraph"/>
       </w:pPr>
       <w:r>
-        <w:t xml:space="preserve">Many relying services perform authorization tasks internally. Often the fine-grained access control required by a protected resource makes this appealing. For instance, a financial management system may maintain a user’s entitlements to specific functionality within the application. In this scenario the application makes the authorization decision and implements (enforces) the result. This type of application may need some form of provisioning to create the appropriate user records (shown stored in the local access data). Other mechanisms exist too, such as providing the user’s role or other attributes during the signon, perhaps as a value in the security token, or through an attribute query.</w:t>
-      </w:r>
-    </w:p>
-    <w:p>
-      <w:pPr>
-        <w:pStyle w:val="Heading4"/>
+        <w:t xml:space="preserve">Many relying services perform authorization tasks internally. Often the fine-grained access control required by a protected resource makes this appealing. For instance, a financial management system may maintain a user’s entitlements to specific functionality within the application. In this scenario the application makes the authorization decision and implements (enforces) the result.</w:t>
+      </w:r>
+    </w:p>
+    <w:p>
+      <w:pPr>
+        <w:pStyle w:val="BodyText"/>
+      </w:pPr>
+      <w:r>
+        <w:t xml:space="preserve">The controling values may have been provisioned into the local access data store by the Provisioning process described above. Or the values can be acquired at run-time from the Identity Management System as shown by the attribute query, which may provide the user’s role or other attributes during the signon, perhaps as a value in the security token.</w:t>
+      </w:r>
+    </w:p>
+    <w:p>
+      <w:pPr>
+        <w:pStyle w:val="Heading2"/>
       </w:pPr>
       <w:bookmarkStart w:id="51" w:name="shared-authorization"/>
       <w:r>
@@ -1667,7 +1717,7 @@
     </w:p>
     <w:p>
       <w:pPr>
-        <w:pStyle w:val="Heading3"/>
+        <w:pStyle w:val="Heading2"/>
       </w:pPr>
       <w:bookmarkStart w:id="52" w:name="authorization-mechanisms"/>
       <w:r>
@@ -1680,7 +1730,7 @@
         <w:pStyle w:val="FirstParagraph"/>
       </w:pPr>
       <w:r>
-        <w:t xml:space="preserve">In either approach, the access rights may be established, maintained and revoked in a variety of ways, starting with the existence and validity of the digital identity. Other controls include various mechanisms such as policies, roles, permissions, and identities. Some controls rely on user attributes including group memberships or roles stored in an Identity Register.</w:t>
+        <w:t xml:space="preserve">In either approach, the access rights may be established, maintained and revoked in a variety of ways, starting with the existence and validity of the digital identity. Other controls include various mechanisms such as policies, roles, permissions, and identities. Some controls rely on user attributes including group memberships or roles stored in an Identity Register. Some controls may rely on the properties of the accessed resource or the context of the request, such as time, device, or location.</w:t>
       </w:r>
     </w:p>
     <w:p>
@@ -1708,7 +1758,7 @@
     </w:p>
     <w:p>
       <w:pPr>
-        <w:pStyle w:val="Heading2"/>
+        <w:pStyle w:val="Heading1"/>
       </w:pPr>
       <w:bookmarkStart w:id="53" w:name="access-governance-iga"/>
       <w:r>
@@ -1789,7 +1839,7 @@
     </w:p>
     <w:p>
       <w:pPr>
-        <w:pStyle w:val="Heading4"/>
+        <w:pStyle w:val="Heading2"/>
       </w:pPr>
       <w:bookmarkStart w:id="55" w:name="control"/>
       <w:r>
@@ -1802,7 +1852,7 @@
         <w:pStyle w:val="FirstParagraph"/>
       </w:pPr>
       <w:r>
-        <w:t xml:space="preserve">The controls may also include methods such as procedures and workflows to ensure proper review.</w:t>
+        <w:t xml:space="preserve">The controls may also include methods such as procedures and workflows to ensure proper review. Typically, a request for access to resources is passed to one or more approvers and an audit trail is created.</w:t>
       </w:r>
     </w:p>
     <w:p>
@@ -1833,7 +1883,7 @@
     </w:p>
     <w:p>
       <w:pPr>
-        <w:pStyle w:val="Heading4"/>
+        <w:pStyle w:val="Heading2"/>
       </w:pPr>
       <w:bookmarkStart w:id="56" w:name="oversight"/>
       <w:r>
@@ -1846,12 +1896,12 @@
         <w:pStyle w:val="FirstParagraph"/>
       </w:pPr>
       <w:r>
-        <w:t xml:space="preserve">Typically, governance activities review and may modify the data in one or more of the authorization components in order to effect a change in entitlements. Often organizations will have formal process to review existing entitlements and may require a responsible party to certify or attest that the entitlements are in good order. Additional tools to ensure that IAM policies are effective at enforcing their stated control include internal and external audits as well as analytic reports.</w:t>
-      </w:r>
-    </w:p>
-    <w:p>
-      <w:pPr>
-        <w:pStyle w:val="Heading3"/>
+        <w:t xml:space="preserve">Typically, governance activities review and may modify the data in one or more of the authorization components in order to effect a change in entitlements. Often organizations will have formal process to review existing entitlements and may require a responsible party to certify or attest that the entitlements are in good order. Additional tools to ensure that IAM policies are effective at enforcing their stated controls include internal and external audits as well as analytic reports.</w:t>
+      </w:r>
+    </w:p>
+    <w:p>
+      <w:pPr>
+        <w:pStyle w:val="Heading2"/>
       </w:pPr>
       <w:bookmarkStart w:id="57" w:name="risk-context"/>
       <w:r>
@@ -1943,7 +1993,7 @@
         <w:pStyle w:val="BodyText"/>
       </w:pPr>
       <w:r>
-        <w:t xml:space="preserve">Events need to be delivered into the IDM so that they can selectively be used to modify the behavior of the authentication function. In some severe scenarios it may be desirable to attach the events to the session management function so that current sessions can be reviewed and terminated if needed. The OpenID Shared Signals and Events working group is developing standard ways to deliver these signals.</w:t>
+        <w:t xml:space="preserve">Events need to be delivered into the IDM so that they can selectively be used to modify the behavior of the authentication function. For example, armed with additional event data, the authentication function may request a step-up authentication or even plainly deny access.</w:t>
       </w:r>
     </w:p>
     <w:p>
@@ -1951,12 +2001,20 @@
         <w:pStyle w:val="BodyText"/>
       </w:pPr>
       <w:r>
+        <w:t xml:space="preserve">In some severe scenarios it may be desirable to attach the events to the session management function so that current sessions can be reviewed and terminated if needed. The OpenID Shared Signals and Events working group is developing standard ways to deliver these signals. [OIDF]</w:t>
+      </w:r>
+    </w:p>
+    <w:p>
+      <w:pPr>
+        <w:pStyle w:val="BodyText"/>
+      </w:pPr>
+      <w:r>
         <w:t xml:space="preserve">As shown in the diagram, shared authorization systems may consume risk data as well. For example, an authorization might be denied if the subject's recent activity history is outside of normal bounds, possibly indicating a compromised credential. Logically this could happen with local authorization as well, but this is not shown.</w:t>
       </w:r>
     </w:p>
     <w:p>
       <w:pPr>
-        <w:pStyle w:val="Heading4"/>
+        <w:pStyle w:val="Heading2"/>
       </w:pPr>
       <w:bookmarkStart w:id="59" w:name="example-information-in-the-request"/>
       <w:r>
@@ -1966,7 +2024,7 @@
     </w:p>
     <w:p>
       <w:pPr>
-        <w:pStyle w:val="Heading5"/>
+        <w:pStyle w:val="Heading2"/>
       </w:pPr>
       <w:bookmarkStart w:id="60" w:name="boundary-control"/>
       <w:r>
@@ -1979,12 +2037,12 @@
         <w:pStyle w:val="FirstParagraph"/>
       </w:pPr>
       <w:r>
-        <w:t xml:space="preserve">An authentication or authorization decision may be influenced by specific criteria such as whether an the request is coming from a known or unknown network. A more sophisticated version of this attempts to prohibit access from, say certain countries.</w:t>
-      </w:r>
-    </w:p>
-    <w:p>
-      <w:pPr>
-        <w:pStyle w:val="Heading4"/>
+        <w:t xml:space="preserve">An authentication or authorization decision may be influenced by specific criteria such as whether a request is coming from a known or unknown network. A more sophisticated version of this attempts to prohibit access from, say, certain countries.</w:t>
+      </w:r>
+    </w:p>
+    <w:p>
+      <w:pPr>
+        <w:pStyle w:val="Heading2"/>
       </w:pPr>
       <w:bookmarkStart w:id="61" w:name="examples-historical-usage"/>
       <w:r>
@@ -1994,7 +2052,7 @@
     </w:p>
     <w:p>
       <w:pPr>
-        <w:pStyle w:val="Heading5"/>
+        <w:pStyle w:val="Heading2"/>
       </w:pPr>
       <w:bookmarkStart w:id="62" w:name="usage-pattern-match"/>
       <w:r>
@@ -2012,7 +2070,7 @@
     </w:p>
     <w:p>
       <w:pPr>
-        <w:pStyle w:val="Heading5"/>
+        <w:pStyle w:val="Heading2"/>
       </w:pPr>
       <w:bookmarkStart w:id="63" w:name="land-speed-violation"/>
       <w:r>
@@ -2038,7 +2096,7 @@
     </w:p>
     <w:p>
       <w:pPr>
-        <w:pStyle w:val="Heading4"/>
+        <w:pStyle w:val="Heading2"/>
       </w:pPr>
       <w:bookmarkStart w:id="64" w:name="example-third-party"/>
       <w:r>
@@ -2071,7 +2129,7 @@
     </w:p>
     <w:p>
       <w:pPr>
-        <w:pStyle w:val="Heading2"/>
+        <w:pStyle w:val="Heading1"/>
       </w:pPr>
       <w:bookmarkStart w:id="65" w:name="metadata-and-discovery"/>
       <w:r>
@@ -2171,80 +2229,103 @@
         <w:pStyle w:val="BodyText"/>
       </w:pPr>
       <w:r>
-        <w:t xml:space="preserve">Discovery refers to protocols that facilitate automation. For instance OpenID Connect defines a method for relying parties to locate an end-point where a user’s identity can be verified. A Discovery service can advise where specific data can be accessed and which end-points are maintained to allow a relying party to use the identity service.</w:t>
-      </w:r>
-    </w:p>
-    <w:p>
-      <w:pPr>
-        <w:pStyle w:val="Heading3"/>
-      </w:pPr>
-      <w:bookmarkStart w:id="67" w:name="acknowlegements"/>
+        <w:t xml:space="preserve">Discovery refers to protocols that facilitate automation. For instance, OpenID Connect defines a method for relying parties to locate an end-point where a user’s identity can be verified [OIDF discovery]. The concept is more supported by other methods such as SAML. A Discovery service can advise where specific data can be accessed and which end-points are maintained to allow a relying party to use the identity service.</w:t>
+      </w:r>
+    </w:p>
+    <w:p>
+      <w:pPr>
+        <w:pStyle w:val="Heading1"/>
+      </w:pPr>
+      <w:bookmarkStart w:id="67" w:name="author-bio"/>
+      <w:r>
+        <w:t xml:space="preserve">Author Bio</w:t>
+      </w:r>
+      <w:bookmarkEnd w:id="67"/>
+    </w:p>
+    <w:p>
+      <w:pPr>
+        <w:pStyle w:val="FirstParagraph"/>
+      </w:pPr>
+      <w:r>
+        <w:t xml:space="preserve">George Dobbs manages architects at a major insurance company. He is also the chairman of the IDPro Body of Knowledge Committee. One of his interests is modernizing the use of Identity and Access Management techniques used by the firm. He is particularly interested in the area of customer-facing applications including approaches to fraud prevention in call center and digital contexts. Related to this, he is interested in the evolution of distributed session management – notably distributed session termination. He is a founding member of IDPro and represented his firm in the Identity Ecosystem Steering Group (IDESG). Prior to his current position, he lead the development of customer facing identity for web sites at three other insurers. He has led a local identity and access management user group since 2004. Prior to that he was the chairman of the Network Applications Consortium.</w:t>
+      </w:r>
+    </w:p>
+    <w:p>
+      <w:pPr>
+        <w:pStyle w:val="Heading1"/>
+      </w:pPr>
+      <w:bookmarkStart w:id="68" w:name="acknowlegements"/>
       <w:r>
         <w:t xml:space="preserve">Acknowlegements</w:t>
       </w:r>
-      <w:bookmarkEnd w:id="67"/>
+      <w:bookmarkEnd w:id="68"/>
     </w:p>
     <w:p>
       <w:pPr>
         <w:pStyle w:val="FirstParagraph"/>
       </w:pPr>
       <w:r>
-        <w:t xml:space="preserve">Thanks to</w:t>
-      </w:r>
-    </w:p>
-    <w:p>
-      <w:pPr>
-        <w:pStyle w:val="BodyText"/>
-      </w:pPr>
-      <w:r>
-        <w:t xml:space="preserve">Ian Glazer, Graham Williamson, and Corey Scholefeld for detailed review</w:t>
-      </w:r>
-    </w:p>
-    <w:p>
-      <w:pPr>
-        <w:pStyle w:val="BodyText"/>
-      </w:pPr>
-      <w:r>
-        <w:t xml:space="preserve">Jon Lehtinen and Steve Hutchinson for some of the definitions from their unpublished Introduction to Identity Part 3 document.</w:t>
-      </w:r>
-    </w:p>
-    <w:p>
-      <w:pPr>
-        <w:pStyle w:val="Heading2"/>
-      </w:pPr>
-      <w:bookmarkStart w:id="68" w:name="references"/>
+        <w:t xml:space="preserve">The author would like to express gratitude to Ian Glazer, Graham Williamson, and Corey Scholefeld for detailed review of early drafts; Jon Lehtinen and Steve Hutchinson for some of the definitions from their unpublished Introduction to Identity Part 3 document; and Betrand Carlier for his thorough and thoughtful review.</w:t>
+      </w:r>
+    </w:p>
+    <w:p>
+      <w:pPr>
+        <w:pStyle w:val="Heading1"/>
+      </w:pPr>
+      <w:bookmarkStart w:id="69" w:name="references"/>
       <w:r>
         <w:t xml:space="preserve">References</w:t>
       </w:r>
-      <w:bookmarkEnd w:id="68"/>
-    </w:p>
-    <w:p>
-      <w:pPr>
-        <w:pStyle w:val="Compact"/>
-        <w:numPr>
-          <w:numId w:val="1001"/>
-          <w:ilvl w:val="0"/>
-        </w:numPr>
-      </w:pPr>
-      <w:r>
-        <w:t xml:space="preserve">ISO/IEC 24760-2:2015(E) Figure C.1 provided the starting point. ISO/IEC 24760-1 Second edition provided improved naming and granularity (specifically breaking out CSP and Enrolment)</w:t>
-      </w:r>
-    </w:p>
-    <w:p>
-      <w:pPr>
-        <w:pStyle w:val="Compact"/>
-        <w:numPr>
-          <w:numId w:val="1001"/>
-          <w:ilvl w:val="0"/>
-        </w:numPr>
-      </w:pPr>
-      <w:r>
-        <w:t xml:space="preserve">FICAM </w:t>
-      </w:r>
-      <w:hyperlink r:id="rId69">
+      <w:bookmarkEnd w:id="69"/>
+    </w:p>
+    <w:p>
+      <w:pPr>
+        <w:pStyle w:val="FirstParagraph"/>
+      </w:pPr>
+      <w:r>
+        <w:t xml:space="preserve">[ISO/IEC 24760-1] Second edition provided improved naming and granularity (specifically breaking out CSP and Enrolment).</w:t>
+      </w:r>
+      <w:r>
+        <w:t xml:space="preserve"> </w:t>
+      </w:r>
+      <w:hyperlink r:id="rId70">
         <w:r>
           <w:rPr>
-            <w:u w:val="single"/>
+            <w:rStyle w:val="Hyperlink"/>
+          </w:rPr>
+          <w:t xml:space="preserve">https://www.iso.org/standard/77582.html</w:t>
+        </w:r>
+      </w:hyperlink>
+    </w:p>
+    <w:p>
+      <w:pPr>
+        <w:pStyle w:val="BodyText"/>
+      </w:pPr>
+      <w:r>
+        <w:t xml:space="preserve">[ISO/IEC 24760-2]: , 2015 Figure C.1 provided the starting point.</w:t>
+      </w:r>
+      <w:r>
+        <w:t xml:space="preserve"> </w:t>
+      </w:r>
+      <w:hyperlink r:id="rId71">
+        <w:r>
+          <w:rPr>
+            <w:rStyle w:val="Hyperlink"/>
+          </w:rPr>
+          <w:t xml:space="preserve">https://www.iso.org/standard/57915.html</w:t>
+        </w:r>
+      </w:hyperlink>
+    </w:p>
+    <w:p>
+      <w:pPr>
+        <w:pStyle w:val="BodyText"/>
+      </w:pPr>
+      <w:r>
+        <w:t xml:space="preserve">[FICAM] </w:t>
+      </w:r>
+      <w:hyperlink r:id="rId72">
+        <w:r>
+          <w:rPr>
             <w:rStyle w:val="Hyperlink"/>
           </w:rPr>
           <w:t xml:space="preserve">https://playbooks.idmanagement.gov/arch/components/</w:t>
@@ -2253,19 +2334,14 @@
     </w:p>
     <w:p>
       <w:pPr>
-        <w:pStyle w:val="Compact"/>
-        <w:numPr>
-          <w:numId w:val="1001"/>
-          <w:ilvl w:val="0"/>
-        </w:numPr>
-      </w:pPr>
-      <w:r>
-        <w:t xml:space="preserve">Internet 2 </w:t>
-      </w:r>
-      <w:hyperlink r:id="rId69">
+        <w:pStyle w:val="BodyText"/>
+      </w:pPr>
+      <w:r>
+        <w:t xml:space="preserve">[Internet 2] </w:t>
+      </w:r>
+      <w:hyperlink r:id="rId72">
         <w:r>
           <w:rPr>
-            <w:u w:val="single"/>
             <w:rStyle w:val="Hyperlink"/>
           </w:rPr>
           <w:t xml:space="preserve">https://playbooks.idmanagement.gov/arch/components/</w:t>
@@ -2274,19 +2350,55 @@
     </w:p>
     <w:p>
       <w:pPr>
-        <w:pStyle w:val="Compact"/>
-        <w:numPr>
-          <w:numId w:val="1001"/>
-          <w:ilvl w:val="0"/>
-        </w:numPr>
-      </w:pPr>
-      <w:r>
-        <w:t xml:space="preserve">NIST Zero Trust </w:t>
-      </w:r>
-      <w:hyperlink r:id="rId70">
+        <w:pStyle w:val="BodyText"/>
+      </w:pPr>
+      <w:r>
+        <w:t xml:space="preserve">[NIST Internal Report 8149]</w:t>
+      </w:r>
+      <w:r>
+        <w:t xml:space="preserve"> </w:t>
+      </w:r>
+      <w:hyperlink r:id="rId73">
         <w:r>
           <w:rPr>
-            <w:u w:val="single"/>
+            <w:rStyle w:val="Hyperlink"/>
+          </w:rPr>
+          <w:t xml:space="preserve">https://nvlpubs.nist.gov/nistpubs/ir/2018/NIST.IR.8149.pdf</w:t>
+        </w:r>
+      </w:hyperlink>
+    </w:p>
+    <w:p>
+      <w:pPr>
+        <w:pStyle w:val="BodyText"/>
+      </w:pPr>
+      <w:r>
+        <w:t xml:space="preserve">[NIST SP-800-63 definitions]</w:t>
+      </w:r>
+      <w:r>
+        <w:t xml:space="preserve"> </w:t>
+      </w:r>
+      <w:hyperlink r:id="rId74">
+        <w:r>
+          <w:rPr>
+            <w:rStyle w:val="Hyperlink"/>
+          </w:rPr>
+          <w:t xml:space="preserve">https://nvlpubs.nist.gov/nistpubs/SpecialPublications/NIST.SP.800-63-3.pdf</w:t>
+        </w:r>
+      </w:hyperlink>
+    </w:p>
+    <w:p>
+      <w:pPr>
+        <w:pStyle w:val="BodyText"/>
+      </w:pPr>
+      <w:r>
+        <w:t xml:space="preserve">[NIST SP-800-207 Zero Trust]</w:t>
+      </w:r>
+      <w:r>
+        <w:t xml:space="preserve"> </w:t>
+      </w:r>
+      <w:hyperlink r:id="rId75">
+        <w:r>
+          <w:rPr>
             <w:rStyle w:val="Hyperlink"/>
           </w:rPr>
           <w:t xml:space="preserve">https://nvlpubs.nist.gov/nistpubs/SpecialPublications/NIST.SP.800-207.pdf</w:t>
@@ -2295,51 +2407,79 @@
     </w:p>
     <w:p>
       <w:pPr>
-        <w:pStyle w:val="Compact"/>
-        <w:numPr>
-          <w:numId w:val="1001"/>
-          <w:ilvl w:val="0"/>
-        </w:numPr>
-      </w:pPr>
-      <w:r>
-        <w:t xml:space="preserve">OpenID Connect discovery https://openid.net/specs/openid-connect-discovery-1_0.html</w:t>
-      </w:r>
-    </w:p>
-    <w:p>
-      <w:pPr>
-        <w:pStyle w:val="Compact"/>
-        <w:numPr>
-          <w:numId w:val="1001"/>
-          <w:ilvl w:val="0"/>
-        </w:numPr>
-      </w:pPr>
-      <w:r>
-        <w:t xml:space="preserve">NIST SP-800-63 definitions https://nvlpubs.nist.gov/nistpubs/SpecialPublications/NIST.SP.800-63-3.pdf</w:t>
-      </w:r>
-    </w:p>
-    <w:p>
-      <w:pPr>
-        <w:pStyle w:val="Compact"/>
-        <w:numPr>
-          <w:numId w:val="1001"/>
-          <w:ilvl w:val="0"/>
-        </w:numPr>
-      </w:pPr>
-      <w:r>
-        <w:t xml:space="preserve">NISTIR 8149 https://nvlpubs.nist.gov/nistpubs/ir/2018/NIST.IR.8149.pdf</w:t>
-      </w:r>
-    </w:p>
-    <w:p>
-      <w:pPr>
-        <w:pStyle w:val="Compact"/>
-        <w:numPr>
-          <w:numId w:val="1001"/>
-          <w:ilvl w:val="0"/>
-        </w:numPr>
-      </w:pPr>
-      <w:r>
-        <w:t xml:space="preserve">Wikipedia - all models https://en.wikipedia.org/wiki/All_models_are_wrong</w:t>
-      </w:r>
+        <w:pStyle w:val="BodyText"/>
+      </w:pPr>
+      <w:r>
+        <w:t xml:space="preserve">[OIDF discovery] OpenID Connect discovery</w:t>
+      </w:r>
+      <w:r>
+        <w:t xml:space="preserve"> </w:t>
+      </w:r>
+      <w:hyperlink r:id="rId76">
+        <w:r>
+          <w:rPr>
+            <w:rStyle w:val="Hyperlink"/>
+          </w:rPr>
+          <w:t xml:space="preserve">https://openid.net/specs/openid-connect-discovery-1_0.html</w:t>
+        </w:r>
+      </w:hyperlink>
+    </w:p>
+    <w:p>
+      <w:pPr>
+        <w:pStyle w:val="BodyText"/>
+      </w:pPr>
+      <w:r>
+        <w:t xml:space="preserve">[OIDF SSE] Shared Signals and Events</w:t>
+      </w:r>
+      <w:r>
+        <w:t xml:space="preserve"> </w:t>
+      </w:r>
+      <w:hyperlink r:id="rId77">
+        <w:r>
+          <w:rPr>
+            <w:rStyle w:val="Hyperlink"/>
+          </w:rPr>
+          <w:t xml:space="preserve">https://openid.net/2021/08/21/implementers-drafts-of-two-sse-specifications-approved/</w:t>
+        </w:r>
+      </w:hyperlink>
+    </w:p>
+    <w:p>
+      <w:pPr>
+        <w:pStyle w:val="BodyText"/>
+      </w:pPr>
+      <w:r>
+        <w:t xml:space="preserve">[OASIS] SAML discovery</w:t>
+      </w:r>
+      <w:r>
+        <w:t xml:space="preserve"> </w:t>
+      </w:r>
+      <w:hyperlink r:id="rId78">
+        <w:r>
+          <w:rPr>
+            <w:rStyle w:val="Hyperlink"/>
+          </w:rPr>
+          <w:t xml:space="preserve">http://docs.oasis-open.org/security/saml/Post2.0/sstc-saml-idp-discovery.pdf</w:t>
+        </w:r>
+      </w:hyperlink>
+    </w:p>
+    <w:p>
+      <w:pPr>
+        <w:pStyle w:val="BodyText"/>
+      </w:pPr>
+      <w:r>
+        <w:t xml:space="preserve">[Wikipedia - all models]</w:t>
+      </w:r>
+      <w:r>
+        <w:t xml:space="preserve"> </w:t>
+      </w:r>
+      <w:hyperlink r:id="rId79">
+        <w:r>
+          <w:rPr>
+            <w:rStyle w:val="Hyperlink"/>
+          </w:rPr>
+          <w:t xml:space="preserve">https://en.wikipedia.org/wiki/All_models_are_wrong</w:t>
+        </w:r>
+      </w:hyperlink>
     </w:p>
     <w:sectPr>
       <w:footerReference w:type="even" r:id="rId9"/>
@@ -2896,118 +3036,6 @@
       </w:pPr>
     </w:lvl>
   </w:abstractNum>
-  <w:abstractNum w:abstractNumId="99411">
-    <w:nsid w:val="ea454b4c"/>
-    <w:multiLevelType w:val="multilevel"/>
-    <w:lvl w:ilvl="0">
-      <w:start w:val="1"/>
-      <w:numFmt w:val="decimal"/>
-      <w:lvlText w:val="%1."/>
-      <w:lvlJc w:val="left"/>
-      <w:pPr>
-        <w:tabs>
-          <w:tab w:val="num" w:pos="0"/>
-        </w:tabs>
-        <w:ind w:left="480" w:hanging="480"/>
-      </w:pPr>
-    </w:lvl>
-    <w:lvl w:ilvl="1">
-      <w:start w:val="1"/>
-      <w:numFmt w:val="decimal"/>
-      <w:lvlText w:val="%2."/>
-      <w:lvlJc w:val="left"/>
-      <w:pPr>
-        <w:tabs>
-          <w:tab w:val="num" w:pos="720"/>
-        </w:tabs>
-        <w:ind w:left="1200" w:hanging="480"/>
-      </w:pPr>
-    </w:lvl>
-    <w:lvl w:ilvl="2">
-      <w:start w:val="1"/>
-      <w:numFmt w:val="decimal"/>
-      <w:lvlText w:val="%3."/>
-      <w:lvlJc w:val="left"/>
-      <w:pPr>
-        <w:tabs>
-          <w:tab w:val="num" w:pos="1440"/>
-        </w:tabs>
-        <w:ind w:left="1920" w:hanging="480"/>
-      </w:pPr>
-    </w:lvl>
-    <w:lvl w:ilvl="3">
-      <w:start w:val="1"/>
-      <w:numFmt w:val="decimal"/>
-      <w:lvlText w:val="%4."/>
-      <w:lvlJc w:val="left"/>
-      <w:pPr>
-        <w:tabs>
-          <w:tab w:val="num" w:pos="2160"/>
-        </w:tabs>
-        <w:ind w:left="2640" w:hanging="480"/>
-      </w:pPr>
-    </w:lvl>
-    <w:lvl w:ilvl="4">
-      <w:start w:val="1"/>
-      <w:numFmt w:val="decimal"/>
-      <w:lvlText w:val="%5."/>
-      <w:lvlJc w:val="left"/>
-      <w:pPr>
-        <w:tabs>
-          <w:tab w:val="num" w:pos="2880"/>
-        </w:tabs>
-        <w:ind w:left="3360" w:hanging="480"/>
-      </w:pPr>
-    </w:lvl>
-    <w:lvl w:ilvl="5">
-      <w:start w:val="1"/>
-      <w:numFmt w:val="decimal"/>
-      <w:lvlText w:val="%6."/>
-      <w:lvlJc w:val="left"/>
-      <w:pPr>
-        <w:tabs>
-          <w:tab w:val="num" w:pos="3600"/>
-        </w:tabs>
-        <w:ind w:left="4080" w:hanging="480"/>
-      </w:pPr>
-    </w:lvl>
-    <w:lvl w:ilvl="6">
-      <w:start w:val="1"/>
-      <w:numFmt w:val="decimal"/>
-      <w:lvlText w:val="%7."/>
-      <w:lvlJc w:val="left"/>
-      <w:pPr>
-        <w:tabs>
-          <w:tab w:val="num" w:pos="4320"/>
-        </w:tabs>
-        <w:ind w:left="4800" w:hanging="480"/>
-      </w:pPr>
-    </w:lvl>
-    <w:lvl w:ilvl="7">
-      <w:start w:val="1"/>
-      <w:numFmt w:val="decimal"/>
-      <w:lvlText w:val="%8."/>
-      <w:lvlJc w:val="left"/>
-      <w:pPr>
-        <w:tabs>
-          <w:tab w:val="num" w:pos="5040"/>
-        </w:tabs>
-        <w:ind w:left="5520" w:hanging="480"/>
-      </w:pPr>
-    </w:lvl>
-    <w:lvl w:ilvl="8">
-      <w:start w:val="1"/>
-      <w:numFmt w:val="decimal"/>
-      <w:lvlText w:val="%9."/>
-      <w:lvlJc w:val="left"/>
-      <w:pPr>
-        <w:tabs>
-          <w:tab w:val="num" w:pos="5760"/>
-        </w:tabs>
-        <w:ind w:left="6240" w:hanging="480"/>
-      </w:pPr>
-    </w:lvl>
-  </w:abstractNum>
   <w:num w:numId="1">
     <w:abstractNumId w:val="10"/>
   </w:num>
@@ -3043,36 +3071,6 @@
   </w:num>
   <w:num w:numId="1000">
     <w:abstractNumId w:val="990"/>
-  </w:num>
-  <w:num w:numId="1001">
-    <w:abstractNumId w:val="99411"/>
-    <w:lvlOverride w:ilvl="0">
-      <w:startOverride w:val="1"/>
-    </w:lvlOverride>
-    <w:lvlOverride w:ilvl="1">
-      <w:startOverride w:val="1"/>
-    </w:lvlOverride>
-    <w:lvlOverride w:ilvl="2">
-      <w:startOverride w:val="1"/>
-    </w:lvlOverride>
-    <w:lvlOverride w:ilvl="3">
-      <w:startOverride w:val="1"/>
-    </w:lvlOverride>
-    <w:lvlOverride w:ilvl="4">
-      <w:startOverride w:val="1"/>
-    </w:lvlOverride>
-    <w:lvlOverride w:ilvl="5">
-      <w:startOverride w:val="1"/>
-    </w:lvlOverride>
-    <w:lvlOverride w:ilvl="6">
-      <w:startOverride w:val="1"/>
-    </w:lvlOverride>
-    <w:lvlOverride w:ilvl="7">
-      <w:startOverride w:val="1"/>
-    </w:lvlOverride>
-    <w:lvlOverride w:ilvl="8">
-      <w:startOverride w:val="1"/>
-    </w:lvlOverride>
   </w:num>
 </w:numbering>
 </file>

</xml_diff>